<commit_message>
deadlines for sec AO
</commit_message>
<xml_diff>
--- a/SecBSpring18.docx
+++ b/SecBSpring18.docx
@@ -77,7 +77,7 @@
         <w:t xml:space="preserve"> </w:t>
       </w:r>
       <w:r>
-        <w:t xml:space="preserve">Fri,</w:t>
+        <w:t xml:space="preserve">Mon,</w:t>
       </w:r>
       <w:r>
         <w:t xml:space="preserve"> </w:t>
@@ -89,7 +89,7 @@
         <w:t xml:space="preserve"> </w:t>
       </w:r>
       <w:r>
-        <w:t xml:space="preserve">12,</w:t>
+        <w:t xml:space="preserve">15,</w:t>
       </w:r>
       <w:r>
         <w:t xml:space="preserve"> </w:t>
@@ -101,7 +101,7 @@
         <w:t xml:space="preserve"> </w:t>
       </w:r>
       <w:r>
-        <w:t xml:space="preserve">3:59:26</w:t>
+        <w:t xml:space="preserve">5:58:29</w:t>
       </w:r>
       <w:r>
         <w:t xml:space="preserve"> </w:t>
@@ -1664,6 +1664,16 @@
     </w:p>
     <w:p>
       <w:pPr>
+        <w:pStyle w:val="Heading4"/>
+      </w:pPr>
+      <w:bookmarkStart w:id="56" w:name="topic-models-and-modeling"/>
+      <w:bookmarkEnd w:id="56"/>
+      <w:r>
+        <w:t xml:space="preserve">Topic: Models and Modeling</w:t>
+      </w:r>
+    </w:p>
+    <w:p>
+      <w:pPr>
         <w:pStyle w:val="Compact"/>
         <w:numPr>
           <w:numId w:val="1003"/>
@@ -1671,7 +1681,26 @@
         </w:numPr>
       </w:pPr>
       <w:r>
-        <w:t xml:space="preserve">Models and Modeling</w:t>
+        <w:rPr>
+          <w:b/>
+        </w:rPr>
+        <w:t xml:space="preserve">Required Readings:</w:t>
+      </w:r>
+      <w:r>
+        <w:t xml:space="preserve"> </w:t>
+      </w:r>
+      <w:r>
+        <w:t xml:space="preserve">Seidl et al. 2015a</w:t>
+      </w:r>
+    </w:p>
+    <w:p>
+      <w:pPr>
+        <w:pStyle w:val="Heading3"/>
+      </w:pPr>
+      <w:bookmarkStart w:id="57" w:name="week-1-january-16-and-18"/>
+      <w:bookmarkEnd w:id="57"/>
+      <w:r>
+        <w:t xml:space="preserve">Week 1: January 16 and 18</w:t>
       </w:r>
     </w:p>
     <w:p>
@@ -1679,7 +1708,38 @@
         <w:pStyle w:val="Compact"/>
         <w:numPr>
           <w:numId w:val="1004"/>
-          <w:ilvl w:val="1"/>
+          <w:ilvl w:val="0"/>
+        </w:numPr>
+      </w:pPr>
+      <w:r>
+        <w:rPr>
+          <w:b/>
+        </w:rPr>
+        <w:t xml:space="preserve">Due January 19:</w:t>
+      </w:r>
+      <w:r>
+        <w:t xml:space="preserve"> </w:t>
+      </w:r>
+      <w:r>
+        <w:t xml:space="preserve">Closing date, Quiz 1</w:t>
+      </w:r>
+    </w:p>
+    <w:p>
+      <w:pPr>
+        <w:pStyle w:val="Heading4"/>
+      </w:pPr>
+      <w:bookmarkStart w:id="58" w:name="topic-logic-and-foundations"/>
+      <w:bookmarkEnd w:id="58"/>
+      <w:r>
+        <w:t xml:space="preserve">Topic: Logic and Foundations</w:t>
+      </w:r>
+    </w:p>
+    <w:p>
+      <w:pPr>
+        <w:pStyle w:val="Compact"/>
+        <w:numPr>
+          <w:numId w:val="1005"/>
+          <w:ilvl w:val="0"/>
         </w:numPr>
       </w:pPr>
       <w:r>
@@ -1692,29 +1752,17 @@
         <w:t xml:space="preserve"> </w:t>
       </w:r>
       <w:r>
-        <w:t xml:space="preserve">Seidl et al. 2015a</w:t>
+        <w:t xml:space="preserve">Rosen 2011c</w:t>
       </w:r>
     </w:p>
     <w:p>
       <w:pPr>
         <w:pStyle w:val="Heading3"/>
       </w:pPr>
-      <w:bookmarkStart w:id="56" w:name="week-1-january-16-and-18"/>
-      <w:bookmarkEnd w:id="56"/>
-      <w:r>
-        <w:t xml:space="preserve">Week 1: January 16 and 18</w:t>
-      </w:r>
-    </w:p>
-    <w:p>
-      <w:pPr>
-        <w:pStyle w:val="Compact"/>
-        <w:numPr>
-          <w:numId w:val="1005"/>
-          <w:ilvl w:val="0"/>
-        </w:numPr>
-      </w:pPr>
-      <w:r>
-        <w:t xml:space="preserve">Logic and Foundations</w:t>
+      <w:bookmarkStart w:id="59" w:name="week-2-january-23-and-25"/>
+      <w:bookmarkEnd w:id="59"/>
+      <w:r>
+        <w:t xml:space="preserve">Week 2: January 23 and 25</w:t>
       </w:r>
     </w:p>
     <w:p>
@@ -1722,7 +1770,59 @@
         <w:pStyle w:val="Compact"/>
         <w:numPr>
           <w:numId w:val="1006"/>
-          <w:ilvl w:val="1"/>
+          <w:ilvl w:val="0"/>
+        </w:numPr>
+      </w:pPr>
+      <w:r>
+        <w:rPr>
+          <w:b/>
+        </w:rPr>
+        <w:t xml:space="preserve">Due January 22:</w:t>
+      </w:r>
+      <w:r>
+        <w:t xml:space="preserve"> </w:t>
+      </w:r>
+      <w:r>
+        <w:t xml:space="preserve">Upload deadline, Homework Assignment 1</w:t>
+      </w:r>
+    </w:p>
+    <w:p>
+      <w:pPr>
+        <w:pStyle w:val="Compact"/>
+        <w:numPr>
+          <w:numId w:val="1006"/>
+          <w:ilvl w:val="0"/>
+        </w:numPr>
+      </w:pPr>
+      <w:r>
+        <w:rPr>
+          <w:b/>
+        </w:rPr>
+        <w:t xml:space="preserve">Due January 26:</w:t>
+      </w:r>
+      <w:r>
+        <w:t xml:space="preserve"> </w:t>
+      </w:r>
+      <w:r>
+        <w:t xml:space="preserve">Closing date, Quiz 2</w:t>
+      </w:r>
+    </w:p>
+    <w:p>
+      <w:pPr>
+        <w:pStyle w:val="Heading4"/>
+      </w:pPr>
+      <w:bookmarkStart w:id="60" w:name="topic-sets-and-relations"/>
+      <w:bookmarkEnd w:id="60"/>
+      <w:r>
+        <w:t xml:space="preserve">Topic: Sets and relations</w:t>
+      </w:r>
+    </w:p>
+    <w:p>
+      <w:pPr>
+        <w:pStyle w:val="Compact"/>
+        <w:numPr>
+          <w:numId w:val="1007"/>
+          <w:ilvl w:val="0"/>
         </w:numPr>
       </w:pPr>
       <w:r>
@@ -1735,37 +1835,139 @@
         <w:t xml:space="preserve"> </w:t>
       </w:r>
       <w:r>
-        <w:t xml:space="preserve">Rosen 2011c</w:t>
+        <w:t xml:space="preserve">Rosen 2011a</w:t>
+      </w:r>
+    </w:p>
+    <w:p>
+      <w:pPr>
+        <w:pStyle w:val="Heading4"/>
+      </w:pPr>
+      <w:bookmarkStart w:id="61" w:name="topic-class-diagrams"/>
+      <w:bookmarkEnd w:id="61"/>
+      <w:r>
+        <w:t xml:space="preserve">Topic: Class Diagrams</w:t>
+      </w:r>
+    </w:p>
+    <w:p>
+      <w:pPr>
+        <w:pStyle w:val="Compact"/>
+        <w:numPr>
+          <w:numId w:val="1008"/>
+          <w:ilvl w:val="0"/>
+        </w:numPr>
+      </w:pPr>
+      <w:r>
+        <w:rPr>
+          <w:b/>
+        </w:rPr>
+        <w:t xml:space="preserve">Required Readings:</w:t>
+      </w:r>
+      <w:r>
+        <w:t xml:space="preserve"> </w:t>
+      </w:r>
+      <w:r>
+        <w:t xml:space="preserve">Seidl et al. 2015b</w:t>
+      </w:r>
+    </w:p>
+    <w:p>
+      <w:pPr>
+        <w:pStyle w:val="Heading4"/>
+      </w:pPr>
+      <w:bookmarkStart w:id="62" w:name="topic-logic-classes-and-relationships"/>
+      <w:bookmarkEnd w:id="62"/>
+      <w:r>
+        <w:t xml:space="preserve">Topic: Logic, classes, and relationships</w:t>
+      </w:r>
+    </w:p>
+    <w:p>
+      <w:pPr>
+        <w:pStyle w:val="Compact"/>
+        <w:numPr>
+          <w:numId w:val="1009"/>
+          <w:ilvl w:val="0"/>
+        </w:numPr>
+      </w:pPr>
+      <w:r>
+        <w:rPr>
+          <w:b/>
+        </w:rPr>
+        <w:t xml:space="preserve">Required Readings:</w:t>
+      </w:r>
+      <w:r>
+        <w:t xml:space="preserve"> </w:t>
+      </w:r>
+      <w:r>
+        <w:t xml:space="preserve">Bach 1989a</w:t>
       </w:r>
     </w:p>
     <w:p>
       <w:pPr>
         <w:pStyle w:val="Heading3"/>
       </w:pPr>
-      <w:bookmarkStart w:id="57" w:name="week-2-january-23-and-25"/>
-      <w:bookmarkEnd w:id="57"/>
-      <w:r>
-        <w:t xml:space="preserve">Week 2: January 23 and 25</w:t>
-      </w:r>
-    </w:p>
-    <w:p>
-      <w:pPr>
-        <w:pStyle w:val="Compact"/>
-        <w:numPr>
-          <w:numId w:val="1007"/>
-          <w:ilvl w:val="0"/>
-        </w:numPr>
-      </w:pPr>
-      <w:r>
-        <w:t xml:space="preserve">Sets and relations</w:t>
-      </w:r>
-    </w:p>
-    <w:p>
-      <w:pPr>
-        <w:pStyle w:val="Compact"/>
-        <w:numPr>
-          <w:numId w:val="1008"/>
-          <w:ilvl w:val="1"/>
+      <w:bookmarkStart w:id="63" w:name="week-3-january-30-and-february-1"/>
+      <w:bookmarkEnd w:id="63"/>
+      <w:r>
+        <w:t xml:space="preserve">Week 3: January 30 and February 1</w:t>
+      </w:r>
+    </w:p>
+    <w:p>
+      <w:pPr>
+        <w:pStyle w:val="Compact"/>
+        <w:numPr>
+          <w:numId w:val="1010"/>
+          <w:ilvl w:val="0"/>
+        </w:numPr>
+      </w:pPr>
+      <w:r>
+        <w:rPr>
+          <w:b/>
+        </w:rPr>
+        <w:t xml:space="preserve">Due January 29:</w:t>
+      </w:r>
+      <w:r>
+        <w:t xml:space="preserve"> </w:t>
+      </w:r>
+      <w:r>
+        <w:t xml:space="preserve">Upload deadline, Homework Assignment 2</w:t>
+      </w:r>
+    </w:p>
+    <w:p>
+      <w:pPr>
+        <w:pStyle w:val="Compact"/>
+        <w:numPr>
+          <w:numId w:val="1010"/>
+          <w:ilvl w:val="0"/>
+        </w:numPr>
+      </w:pPr>
+      <w:r>
+        <w:rPr>
+          <w:b/>
+        </w:rPr>
+        <w:t xml:space="preserve">Due February 2:</w:t>
+      </w:r>
+      <w:r>
+        <w:t xml:space="preserve"> </w:t>
+      </w:r>
+      <w:r>
+        <w:t xml:space="preserve">Closing date, Quiz 3</w:t>
+      </w:r>
+    </w:p>
+    <w:p>
+      <w:pPr>
+        <w:pStyle w:val="Heading4"/>
+      </w:pPr>
+      <w:bookmarkStart w:id="64" w:name="topic-relations"/>
+      <w:bookmarkEnd w:id="64"/>
+      <w:r>
+        <w:t xml:space="preserve">Topic: Relations</w:t>
+      </w:r>
+    </w:p>
+    <w:p>
+      <w:pPr>
+        <w:pStyle w:val="Compact"/>
+        <w:numPr>
+          <w:numId w:val="1011"/>
+          <w:ilvl w:val="0"/>
         </w:numPr>
       </w:pPr>
       <w:r>
@@ -1778,27 +1980,25 @@
         <w:t xml:space="preserve"> </w:t>
       </w:r>
       <w:r>
-        <w:t xml:space="preserve">Rosen 2011a</w:t>
-      </w:r>
-    </w:p>
-    <w:p>
-      <w:pPr>
-        <w:pStyle w:val="Compact"/>
-        <w:numPr>
-          <w:numId w:val="1007"/>
-          <w:ilvl w:val="0"/>
-        </w:numPr>
-      </w:pPr>
-      <w:r>
-        <w:t xml:space="preserve">Class Diagrams</w:t>
-      </w:r>
-    </w:p>
-    <w:p>
-      <w:pPr>
-        <w:pStyle w:val="Compact"/>
-        <w:numPr>
-          <w:numId w:val="1009"/>
-          <w:ilvl w:val="1"/>
+        <w:t xml:space="preserve">Rosen 2011f</w:t>
+      </w:r>
+    </w:p>
+    <w:p>
+      <w:pPr>
+        <w:pStyle w:val="Heading4"/>
+      </w:pPr>
+      <w:bookmarkStart w:id="65" w:name="topic-relational-algebra"/>
+      <w:bookmarkEnd w:id="65"/>
+      <w:r>
+        <w:t xml:space="preserve">Topic: Relational Algebra</w:t>
+      </w:r>
+    </w:p>
+    <w:p>
+      <w:pPr>
+        <w:pStyle w:val="Compact"/>
+        <w:numPr>
+          <w:numId w:val="1012"/>
+          <w:ilvl w:val="0"/>
         </w:numPr>
       </w:pPr>
       <w:r>
@@ -1811,27 +2011,98 @@
         <w:t xml:space="preserve"> </w:t>
       </w:r>
       <w:r>
-        <w:t xml:space="preserve">Seidl et al. 2015b</w:t>
-      </w:r>
-    </w:p>
-    <w:p>
-      <w:pPr>
-        <w:pStyle w:val="Compact"/>
-        <w:numPr>
-          <w:numId w:val="1007"/>
-          <w:ilvl w:val="0"/>
-        </w:numPr>
-      </w:pPr>
-      <w:r>
-        <w:t xml:space="preserve">Logic, classes, and relationships</w:t>
-      </w:r>
-    </w:p>
-    <w:p>
-      <w:pPr>
-        <w:pStyle w:val="Compact"/>
-        <w:numPr>
-          <w:numId w:val="1010"/>
-          <w:ilvl w:val="1"/>
+        <w:t xml:space="preserve">Wenholz 2012</w:t>
+      </w:r>
+    </w:p>
+    <w:p>
+      <w:pPr>
+        <w:pStyle w:val="Heading3"/>
+      </w:pPr>
+      <w:bookmarkStart w:id="66" w:name="week-4-february-6-and-8"/>
+      <w:bookmarkEnd w:id="66"/>
+      <w:r>
+        <w:t xml:space="preserve">Week 4: February 6 and 8</w:t>
+      </w:r>
+    </w:p>
+    <w:p>
+      <w:pPr>
+        <w:pStyle w:val="Compact"/>
+        <w:numPr>
+          <w:numId w:val="1013"/>
+          <w:ilvl w:val="0"/>
+        </w:numPr>
+      </w:pPr>
+      <w:r>
+        <w:rPr>
+          <w:b/>
+        </w:rPr>
+        <w:t xml:space="preserve">Due February 8:</w:t>
+      </w:r>
+      <w:r>
+        <w:t xml:space="preserve"> </w:t>
+      </w:r>
+      <w:r>
+        <w:t xml:space="preserve">First deliverables, First Group Project</w:t>
+      </w:r>
+    </w:p>
+    <w:p>
+      <w:pPr>
+        <w:pStyle w:val="Compact"/>
+        <w:numPr>
+          <w:numId w:val="1013"/>
+          <w:ilvl w:val="0"/>
+        </w:numPr>
+      </w:pPr>
+      <w:r>
+        <w:rPr>
+          <w:b/>
+        </w:rPr>
+        <w:t xml:space="preserve">Due February 9:</w:t>
+      </w:r>
+      <w:r>
+        <w:t xml:space="preserve"> </w:t>
+      </w:r>
+      <w:r>
+        <w:t xml:space="preserve">Closing date, Quiz 4</w:t>
+      </w:r>
+    </w:p>
+    <w:p>
+      <w:pPr>
+        <w:pStyle w:val="Compact"/>
+        <w:numPr>
+          <w:numId w:val="1013"/>
+          <w:ilvl w:val="0"/>
+        </w:numPr>
+      </w:pPr>
+      <w:r>
+        <w:rPr>
+          <w:b/>
+        </w:rPr>
+        <w:t xml:space="preserve">Due February 5:</w:t>
+      </w:r>
+      <w:r>
+        <w:t xml:space="preserve"> </w:t>
+      </w:r>
+      <w:r>
+        <w:t xml:space="preserve">Upload deadline, Homework Assignment 3</w:t>
+      </w:r>
+    </w:p>
+    <w:p>
+      <w:pPr>
+        <w:pStyle w:val="Heading4"/>
+      </w:pPr>
+      <w:bookmarkStart w:id="67" w:name="topic-semantics-and-interpretation"/>
+      <w:bookmarkEnd w:id="67"/>
+      <w:r>
+        <w:t xml:space="preserve">Topic: Semantics and Interpretation</w:t>
+      </w:r>
+    </w:p>
+    <w:p>
+      <w:pPr>
+        <w:pStyle w:val="Compact"/>
+        <w:numPr>
+          <w:numId w:val="1014"/>
+          <w:ilvl w:val="0"/>
         </w:numPr>
       </w:pPr>
       <w:r>
@@ -1844,37 +2115,77 @@
         <w:t xml:space="preserve"> </w:t>
       </w:r>
       <w:r>
-        <w:t xml:space="preserve">Bach 1989a</w:t>
+        <w:t xml:space="preserve">Bach 1989a, 1989b</w:t>
       </w:r>
     </w:p>
     <w:p>
       <w:pPr>
         <w:pStyle w:val="Heading3"/>
       </w:pPr>
-      <w:bookmarkStart w:id="58" w:name="week-3-january-30-and-february-1"/>
-      <w:bookmarkEnd w:id="58"/>
-      <w:r>
-        <w:t xml:space="preserve">Week 3: January 30 and February 1</w:t>
-      </w:r>
-    </w:p>
-    <w:p>
-      <w:pPr>
-        <w:pStyle w:val="Compact"/>
-        <w:numPr>
-          <w:numId w:val="1011"/>
-          <w:ilvl w:val="0"/>
-        </w:numPr>
-      </w:pPr>
-      <w:r>
-        <w:t xml:space="preserve">Relations</w:t>
-      </w:r>
-    </w:p>
-    <w:p>
-      <w:pPr>
-        <w:pStyle w:val="Compact"/>
-        <w:numPr>
-          <w:numId w:val="1012"/>
-          <w:ilvl w:val="1"/>
+      <w:bookmarkStart w:id="68" w:name="week-5-february-13-and-15"/>
+      <w:bookmarkEnd w:id="68"/>
+      <w:r>
+        <w:t xml:space="preserve">Week 5: February 13 and 15</w:t>
+      </w:r>
+    </w:p>
+    <w:p>
+      <w:pPr>
+        <w:pStyle w:val="Compact"/>
+        <w:numPr>
+          <w:numId w:val="1015"/>
+          <w:ilvl w:val="0"/>
+        </w:numPr>
+      </w:pPr>
+      <w:r>
+        <w:rPr>
+          <w:b/>
+        </w:rPr>
+        <w:t xml:space="preserve">Due February 16:</w:t>
+      </w:r>
+      <w:r>
+        <w:t xml:space="preserve"> </w:t>
+      </w:r>
+      <w:r>
+        <w:t xml:space="preserve">Closing date, Quiz 5</w:t>
+      </w:r>
+    </w:p>
+    <w:p>
+      <w:pPr>
+        <w:pStyle w:val="Compact"/>
+        <w:numPr>
+          <w:numId w:val="1015"/>
+          <w:ilvl w:val="0"/>
+        </w:numPr>
+      </w:pPr>
+      <w:r>
+        <w:rPr>
+          <w:b/>
+        </w:rPr>
+        <w:t xml:space="preserve">Due February 12:</w:t>
+      </w:r>
+      <w:r>
+        <w:t xml:space="preserve"> </w:t>
+      </w:r>
+      <w:r>
+        <w:t xml:space="preserve">Upload deadline, Homework Assignment 4</w:t>
+      </w:r>
+    </w:p>
+    <w:p>
+      <w:pPr>
+        <w:pStyle w:val="Heading4"/>
+      </w:pPr>
+      <w:bookmarkStart w:id="69" w:name="topic-models-domains-properties-and-relationships"/>
+      <w:bookmarkEnd w:id="69"/>
+      <w:r>
+        <w:t xml:space="preserve">Topic: Models, Domains, Properties, and Relationships</w:t>
+      </w:r>
+    </w:p>
+    <w:p>
+      <w:pPr>
+        <w:pStyle w:val="Compact"/>
+        <w:numPr>
+          <w:numId w:val="1016"/>
+          <w:ilvl w:val="0"/>
         </w:numPr>
       </w:pPr>
       <w:r>
@@ -1887,27 +2198,98 @@
         <w:t xml:space="preserve"> </w:t>
       </w:r>
       <w:r>
-        <w:t xml:space="preserve">Rosen 2011f</w:t>
-      </w:r>
-    </w:p>
-    <w:p>
-      <w:pPr>
-        <w:pStyle w:val="Compact"/>
-        <w:numPr>
-          <w:numId w:val="1011"/>
-          <w:ilvl w:val="0"/>
-        </w:numPr>
-      </w:pPr>
-      <w:r>
-        <w:t xml:space="preserve">Relational Algebra</w:t>
-      </w:r>
-    </w:p>
-    <w:p>
-      <w:pPr>
-        <w:pStyle w:val="Compact"/>
-        <w:numPr>
-          <w:numId w:val="1013"/>
-          <w:ilvl w:val="1"/>
+        <w:t xml:space="preserve">Jubien 1997</w:t>
+      </w:r>
+    </w:p>
+    <w:p>
+      <w:pPr>
+        <w:pStyle w:val="Heading3"/>
+      </w:pPr>
+      <w:bookmarkStart w:id="70" w:name="week-6-february-20-and-22"/>
+      <w:bookmarkEnd w:id="70"/>
+      <w:r>
+        <w:t xml:space="preserve">Week 6: February 20 and 22</w:t>
+      </w:r>
+    </w:p>
+    <w:p>
+      <w:pPr>
+        <w:pStyle w:val="Compact"/>
+        <w:numPr>
+          <w:numId w:val="1017"/>
+          <w:ilvl w:val="0"/>
+        </w:numPr>
+      </w:pPr>
+      <w:r>
+        <w:rPr>
+          <w:b/>
+        </w:rPr>
+        <w:t xml:space="preserve">Due February 23:</w:t>
+      </w:r>
+      <w:r>
+        <w:t xml:space="preserve"> </w:t>
+      </w:r>
+      <w:r>
+        <w:t xml:space="preserve">Closing date, Quiz 6</w:t>
+      </w:r>
+    </w:p>
+    <w:p>
+      <w:pPr>
+        <w:pStyle w:val="Compact"/>
+        <w:numPr>
+          <w:numId w:val="1017"/>
+          <w:ilvl w:val="0"/>
+        </w:numPr>
+      </w:pPr>
+      <w:r>
+        <w:rPr>
+          <w:b/>
+        </w:rPr>
+        <w:t xml:space="preserve">Due February 22:</w:t>
+      </w:r>
+      <w:r>
+        <w:t xml:space="preserve"> </w:t>
+      </w:r>
+      <w:r>
+        <w:t xml:space="preserve">Second deliverables, First Group Project</w:t>
+      </w:r>
+    </w:p>
+    <w:p>
+      <w:pPr>
+        <w:pStyle w:val="Compact"/>
+        <w:numPr>
+          <w:numId w:val="1017"/>
+          <w:ilvl w:val="0"/>
+        </w:numPr>
+      </w:pPr>
+      <w:r>
+        <w:rPr>
+          <w:b/>
+        </w:rPr>
+        <w:t xml:space="preserve">Due February 19:</w:t>
+      </w:r>
+      <w:r>
+        <w:t xml:space="preserve"> </w:t>
+      </w:r>
+      <w:r>
+        <w:t xml:space="preserve">Upload deadline, Homework Assignment 5</w:t>
+      </w:r>
+    </w:p>
+    <w:p>
+      <w:pPr>
+        <w:pStyle w:val="Heading4"/>
+      </w:pPr>
+      <w:bookmarkStart w:id="71" w:name="topic-predicate-logic-part-1"/>
+      <w:bookmarkEnd w:id="71"/>
+      <w:r>
+        <w:t xml:space="preserve">Topic: Predicate Logic, Part 1</w:t>
+      </w:r>
+    </w:p>
+    <w:p>
+      <w:pPr>
+        <w:pStyle w:val="Compact"/>
+        <w:numPr>
+          <w:numId w:val="1018"/>
+          <w:ilvl w:val="0"/>
         </w:numPr>
       </w:pPr>
       <w:r>
@@ -1920,37 +2302,181 @@
         <w:t xml:space="preserve"> </w:t>
       </w:r>
       <w:r>
-        <w:t xml:space="preserve">Wenholz 2012</w:t>
+        <w:t xml:space="preserve">Benthem et al. 2014b, 2014c, 2014d, 2014a</w:t>
       </w:r>
     </w:p>
     <w:p>
       <w:pPr>
         <w:pStyle w:val="Heading3"/>
       </w:pPr>
-      <w:bookmarkStart w:id="59" w:name="week-4-february-6-and-8"/>
-      <w:bookmarkEnd w:id="59"/>
-      <w:r>
-        <w:t xml:space="preserve">Week 4: February 6 and 8</w:t>
-      </w:r>
-    </w:p>
-    <w:p>
-      <w:pPr>
-        <w:pStyle w:val="Compact"/>
-        <w:numPr>
-          <w:numId w:val="1014"/>
-          <w:ilvl w:val="0"/>
-        </w:numPr>
-      </w:pPr>
-      <w:r>
-        <w:t xml:space="preserve">Semantics and Interpretation</w:t>
-      </w:r>
-    </w:p>
-    <w:p>
-      <w:pPr>
-        <w:pStyle w:val="Compact"/>
-        <w:numPr>
-          <w:numId w:val="1015"/>
-          <w:ilvl w:val="1"/>
+      <w:bookmarkStart w:id="72" w:name="week-7-february-27-and-march-1"/>
+      <w:bookmarkEnd w:id="72"/>
+      <w:r>
+        <w:t xml:space="preserve">Week 7: February 27 and March 1</w:t>
+      </w:r>
+    </w:p>
+    <w:p>
+      <w:pPr>
+        <w:pStyle w:val="Compact"/>
+        <w:numPr>
+          <w:numId w:val="1019"/>
+          <w:ilvl w:val="0"/>
+        </w:numPr>
+      </w:pPr>
+      <w:r>
+        <w:rPr>
+          <w:b/>
+        </w:rPr>
+        <w:t xml:space="preserve">Due February 26:</w:t>
+      </w:r>
+      <w:r>
+        <w:t xml:space="preserve"> </w:t>
+      </w:r>
+      <w:r>
+        <w:t xml:space="preserve">Upload deadline, Homework Assignment 6</w:t>
+      </w:r>
+    </w:p>
+    <w:p>
+      <w:pPr>
+        <w:pStyle w:val="Compact"/>
+        <w:numPr>
+          <w:numId w:val="1019"/>
+          <w:ilvl w:val="0"/>
+        </w:numPr>
+      </w:pPr>
+      <w:r>
+        <w:rPr>
+          <w:b/>
+        </w:rPr>
+        <w:t xml:space="preserve">Due March 2:</w:t>
+      </w:r>
+      <w:r>
+        <w:t xml:space="preserve"> </w:t>
+      </w:r>
+      <w:r>
+        <w:t xml:space="preserve">Closing date, Quiz 7</w:t>
+      </w:r>
+    </w:p>
+    <w:p>
+      <w:pPr>
+        <w:pStyle w:val="Heading4"/>
+      </w:pPr>
+      <w:bookmarkStart w:id="73" w:name="topic-predicate-logic-part-2"/>
+      <w:bookmarkEnd w:id="73"/>
+      <w:r>
+        <w:t xml:space="preserve">Topic: Predicate Logic, Part 2</w:t>
+      </w:r>
+    </w:p>
+    <w:p>
+      <w:pPr>
+        <w:pStyle w:val="Heading3"/>
+      </w:pPr>
+      <w:bookmarkStart w:id="74" w:name="week-8-march-6-and-8"/>
+      <w:bookmarkEnd w:id="74"/>
+      <w:r>
+        <w:t xml:space="preserve">Week 8: March 6 and 8</w:t>
+      </w:r>
+    </w:p>
+    <w:p>
+      <w:pPr>
+        <w:pStyle w:val="Compact"/>
+        <w:numPr>
+          <w:numId w:val="1020"/>
+          <w:ilvl w:val="0"/>
+        </w:numPr>
+      </w:pPr>
+      <w:r>
+        <w:rPr>
+          <w:b/>
+        </w:rPr>
+        <w:t xml:space="preserve">Due March 8:</w:t>
+      </w:r>
+      <w:r>
+        <w:t xml:space="preserve"> </w:t>
+      </w:r>
+      <w:r>
+        <w:t xml:space="preserve">First deliverables, Second Group Project</w:t>
+      </w:r>
+    </w:p>
+    <w:p>
+      <w:pPr>
+        <w:pStyle w:val="Compact"/>
+        <w:numPr>
+          <w:numId w:val="1020"/>
+          <w:ilvl w:val="0"/>
+        </w:numPr>
+      </w:pPr>
+      <w:r>
+        <w:rPr>
+          <w:b/>
+        </w:rPr>
+        <w:t xml:space="preserve">Due March 8:</w:t>
+      </w:r>
+      <w:r>
+        <w:t xml:space="preserve"> </w:t>
+      </w:r>
+      <w:r>
+        <w:t xml:space="preserve">Third deliverables, First Group Project</w:t>
+      </w:r>
+    </w:p>
+    <w:p>
+      <w:pPr>
+        <w:pStyle w:val="Compact"/>
+        <w:numPr>
+          <w:numId w:val="1020"/>
+          <w:ilvl w:val="0"/>
+        </w:numPr>
+      </w:pPr>
+      <w:r>
+        <w:rPr>
+          <w:b/>
+        </w:rPr>
+        <w:t xml:space="preserve">Due March 5:</w:t>
+      </w:r>
+      <w:r>
+        <w:t xml:space="preserve"> </w:t>
+      </w:r>
+      <w:r>
+        <w:t xml:space="preserve">Upload deadline, Homework Assignment 7</w:t>
+      </w:r>
+    </w:p>
+    <w:p>
+      <w:pPr>
+        <w:pStyle w:val="Compact"/>
+        <w:numPr>
+          <w:numId w:val="1020"/>
+          <w:ilvl w:val="0"/>
+        </w:numPr>
+      </w:pPr>
+      <w:r>
+        <w:rPr>
+          <w:b/>
+        </w:rPr>
+        <w:t xml:space="preserve">Due March 9:</w:t>
+      </w:r>
+      <w:r>
+        <w:t xml:space="preserve"> </w:t>
+      </w:r>
+      <w:r>
+        <w:t xml:space="preserve">Closing date, Quiz 8</w:t>
+      </w:r>
+    </w:p>
+    <w:p>
+      <w:pPr>
+        <w:pStyle w:val="Heading4"/>
+      </w:pPr>
+      <w:bookmarkStart w:id="75" w:name="topic-syntax-and-grammar"/>
+      <w:bookmarkEnd w:id="75"/>
+      <w:r>
+        <w:t xml:space="preserve">Topic: Syntax and Grammar</w:t>
+      </w:r>
+    </w:p>
+    <w:p>
+      <w:pPr>
+        <w:pStyle w:val="Compact"/>
+        <w:numPr>
+          <w:numId w:val="1021"/>
+          <w:ilvl w:val="0"/>
         </w:numPr>
       </w:pPr>
       <w:r>
@@ -1963,37 +2489,77 @@
         <w:t xml:space="preserve"> </w:t>
       </w:r>
       <w:r>
-        <w:t xml:space="preserve">Bach 1989a, 1989b</w:t>
+        <w:t xml:space="preserve">Rosen 2011e</w:t>
       </w:r>
     </w:p>
     <w:p>
       <w:pPr>
         <w:pStyle w:val="Heading3"/>
       </w:pPr>
-      <w:bookmarkStart w:id="60" w:name="week-5-february-13-and-15"/>
-      <w:bookmarkEnd w:id="60"/>
-      <w:r>
-        <w:t xml:space="preserve">Week 5: February 13 and 15</w:t>
-      </w:r>
-    </w:p>
-    <w:p>
-      <w:pPr>
-        <w:pStyle w:val="Compact"/>
-        <w:numPr>
-          <w:numId w:val="1016"/>
-          <w:ilvl w:val="0"/>
-        </w:numPr>
-      </w:pPr>
-      <w:r>
-        <w:t xml:space="preserve">Models, Domains, Properties, and Relationships</w:t>
-      </w:r>
-    </w:p>
-    <w:p>
-      <w:pPr>
-        <w:pStyle w:val="Compact"/>
-        <w:numPr>
-          <w:numId w:val="1017"/>
-          <w:ilvl w:val="1"/>
+      <w:bookmarkStart w:id="76" w:name="week-9-march-13-and-15"/>
+      <w:bookmarkEnd w:id="76"/>
+      <w:r>
+        <w:t xml:space="preserve">Week 9: March 13 and 15</w:t>
+      </w:r>
+    </w:p>
+    <w:p>
+      <w:pPr>
+        <w:pStyle w:val="Compact"/>
+        <w:numPr>
+          <w:numId w:val="1022"/>
+          <w:ilvl w:val="0"/>
+        </w:numPr>
+      </w:pPr>
+      <w:r>
+        <w:rPr>
+          <w:b/>
+        </w:rPr>
+        <w:t xml:space="preserve">Due March 16:</w:t>
+      </w:r>
+      <w:r>
+        <w:t xml:space="preserve"> </w:t>
+      </w:r>
+      <w:r>
+        <w:t xml:space="preserve">Closing date, Quiz 9</w:t>
+      </w:r>
+    </w:p>
+    <w:p>
+      <w:pPr>
+        <w:pStyle w:val="Compact"/>
+        <w:numPr>
+          <w:numId w:val="1022"/>
+          <w:ilvl w:val="0"/>
+        </w:numPr>
+      </w:pPr>
+      <w:r>
+        <w:rPr>
+          <w:b/>
+        </w:rPr>
+        <w:t xml:space="preserve">Due March 12:</w:t>
+      </w:r>
+      <w:r>
+        <w:t xml:space="preserve"> </w:t>
+      </w:r>
+      <w:r>
+        <w:t xml:space="preserve">Upload deadline, Homework Assignment 8</w:t>
+      </w:r>
+    </w:p>
+    <w:p>
+      <w:pPr>
+        <w:pStyle w:val="Heading4"/>
+      </w:pPr>
+      <w:bookmarkStart w:id="77" w:name="topic-graphs"/>
+      <w:bookmarkEnd w:id="77"/>
+      <w:r>
+        <w:t xml:space="preserve">Topic: Graphs</w:t>
+      </w:r>
+    </w:p>
+    <w:p>
+      <w:pPr>
+        <w:pStyle w:val="Compact"/>
+        <w:numPr>
+          <w:numId w:val="1023"/>
+          <w:ilvl w:val="0"/>
         </w:numPr>
       </w:pPr>
       <w:r>
@@ -2006,37 +2572,139 @@
         <w:t xml:space="preserve"> </w:t>
       </w:r>
       <w:r>
-        <w:t xml:space="preserve">Jubien 1997</w:t>
+        <w:t xml:space="preserve">Rosen 2011d</w:t>
+      </w:r>
+    </w:p>
+    <w:p>
+      <w:pPr>
+        <w:pStyle w:val="Heading4"/>
+      </w:pPr>
+      <w:bookmarkStart w:id="78" w:name="topic-automata"/>
+      <w:bookmarkEnd w:id="78"/>
+      <w:r>
+        <w:t xml:space="preserve">Topic: Automata</w:t>
+      </w:r>
+    </w:p>
+    <w:p>
+      <w:pPr>
+        <w:pStyle w:val="Compact"/>
+        <w:numPr>
+          <w:numId w:val="1024"/>
+          <w:ilvl w:val="0"/>
+        </w:numPr>
+      </w:pPr>
+      <w:r>
+        <w:rPr>
+          <w:b/>
+        </w:rPr>
+        <w:t xml:space="preserve">Required Readings:</w:t>
+      </w:r>
+      <w:r>
+        <w:t xml:space="preserve"> </w:t>
+      </w:r>
+      <w:r>
+        <w:t xml:space="preserve">Rosen 2011b</w:t>
       </w:r>
     </w:p>
     <w:p>
       <w:pPr>
         <w:pStyle w:val="Heading3"/>
       </w:pPr>
-      <w:bookmarkStart w:id="61" w:name="week-6-february-20-and-22"/>
-      <w:bookmarkEnd w:id="61"/>
-      <w:r>
-        <w:t xml:space="preserve">Week 6: February 20 and 22</w:t>
-      </w:r>
-    </w:p>
-    <w:p>
-      <w:pPr>
-        <w:pStyle w:val="Compact"/>
-        <w:numPr>
-          <w:numId w:val="1018"/>
-          <w:ilvl w:val="0"/>
-        </w:numPr>
-      </w:pPr>
-      <w:r>
-        <w:t xml:space="preserve">Predicate Logic, Part 1</w:t>
-      </w:r>
-    </w:p>
-    <w:p>
-      <w:pPr>
-        <w:pStyle w:val="Compact"/>
-        <w:numPr>
-          <w:numId w:val="1019"/>
-          <w:ilvl w:val="1"/>
+      <w:bookmarkStart w:id="79" w:name="spring-holiday-march-20-and-22"/>
+      <w:bookmarkEnd w:id="79"/>
+      <w:r>
+        <w:t xml:space="preserve">Spring Holiday: March 20 and 22</w:t>
+      </w:r>
+    </w:p>
+    <w:p>
+      <w:pPr>
+        <w:pStyle w:val="Heading3"/>
+      </w:pPr>
+      <w:bookmarkStart w:id="80" w:name="week-11-march-27-and-29"/>
+      <w:bookmarkEnd w:id="80"/>
+      <w:r>
+        <w:t xml:space="preserve">Week 11: March 27 and 29</w:t>
+      </w:r>
+    </w:p>
+    <w:p>
+      <w:pPr>
+        <w:pStyle w:val="Compact"/>
+        <w:numPr>
+          <w:numId w:val="1025"/>
+          <w:ilvl w:val="0"/>
+        </w:numPr>
+      </w:pPr>
+      <w:r>
+        <w:rPr>
+          <w:b/>
+        </w:rPr>
+        <w:t xml:space="preserve">Due March 26:</w:t>
+      </w:r>
+      <w:r>
+        <w:t xml:space="preserve"> </w:t>
+      </w:r>
+      <w:r>
+        <w:t xml:space="preserve">Upload deadline, Homework Assignment 9</w:t>
+      </w:r>
+    </w:p>
+    <w:p>
+      <w:pPr>
+        <w:pStyle w:val="Compact"/>
+        <w:numPr>
+          <w:numId w:val="1025"/>
+          <w:ilvl w:val="0"/>
+        </w:numPr>
+      </w:pPr>
+      <w:r>
+        <w:rPr>
+          <w:b/>
+        </w:rPr>
+        <w:t xml:space="preserve">Due March 29:</w:t>
+      </w:r>
+      <w:r>
+        <w:t xml:space="preserve"> </w:t>
+      </w:r>
+      <w:r>
+        <w:t xml:space="preserve">Second deliverables, Second Group Project</w:t>
+      </w:r>
+    </w:p>
+    <w:p>
+      <w:pPr>
+        <w:pStyle w:val="Compact"/>
+        <w:numPr>
+          <w:numId w:val="1025"/>
+          <w:ilvl w:val="0"/>
+        </w:numPr>
+      </w:pPr>
+      <w:r>
+        <w:rPr>
+          <w:b/>
+        </w:rPr>
+        <w:t xml:space="preserve">Due March 30:</w:t>
+      </w:r>
+      <w:r>
+        <w:t xml:space="preserve"> </w:t>
+      </w:r>
+      <w:r>
+        <w:t xml:space="preserve">Closing date, Quiz 10</w:t>
+      </w:r>
+    </w:p>
+    <w:p>
+      <w:pPr>
+        <w:pStyle w:val="Heading4"/>
+      </w:pPr>
+      <w:bookmarkStart w:id="81" w:name="topic-conceptual-graphs"/>
+      <w:bookmarkEnd w:id="81"/>
+      <w:r>
+        <w:t xml:space="preserve">Topic: Conceptual Graphs</w:t>
+      </w:r>
+    </w:p>
+    <w:p>
+      <w:pPr>
+        <w:pStyle w:val="Compact"/>
+        <w:numPr>
+          <w:numId w:val="1026"/>
+          <w:ilvl w:val="0"/>
         </w:numPr>
       </w:pPr>
       <w:r>
@@ -2049,59 +2717,202 @@
         <w:t xml:space="preserve"> </w:t>
       </w:r>
       <w:r>
-        <w:t xml:space="preserve">Benthem et al. 2014b, 2014c, 2014d, 2014a</w:t>
+        <w:t xml:space="preserve">Pan et al. 2017</w:t>
       </w:r>
     </w:p>
     <w:p>
       <w:pPr>
         <w:pStyle w:val="Heading3"/>
       </w:pPr>
-      <w:bookmarkStart w:id="62" w:name="week-7-february-27-and-march-1"/>
-      <w:bookmarkEnd w:id="62"/>
-      <w:r>
-        <w:t xml:space="preserve">Week 7: February 27 and March 1</w:t>
-      </w:r>
-    </w:p>
-    <w:p>
-      <w:pPr>
-        <w:pStyle w:val="Compact"/>
-        <w:numPr>
-          <w:numId w:val="1020"/>
-          <w:ilvl w:val="0"/>
-        </w:numPr>
-      </w:pPr>
-      <w:r>
-        <w:t xml:space="preserve">Predicate Logic, Part 2</w:t>
+      <w:bookmarkStart w:id="82" w:name="week-12-april-3-and-5"/>
+      <w:bookmarkEnd w:id="82"/>
+      <w:r>
+        <w:t xml:space="preserve">Week 12: April 3 and 5</w:t>
+      </w:r>
+    </w:p>
+    <w:p>
+      <w:pPr>
+        <w:pStyle w:val="Compact"/>
+        <w:numPr>
+          <w:numId w:val="1027"/>
+          <w:ilvl w:val="0"/>
+        </w:numPr>
+      </w:pPr>
+      <w:r>
+        <w:rPr>
+          <w:b/>
+        </w:rPr>
+        <w:t xml:space="preserve">Due April 2:</w:t>
+      </w:r>
+      <w:r>
+        <w:t xml:space="preserve"> </w:t>
+      </w:r>
+      <w:r>
+        <w:t xml:space="preserve">Upload deadline, Homework Assignment 10</w:t>
+      </w:r>
+    </w:p>
+    <w:p>
+      <w:pPr>
+        <w:pStyle w:val="Compact"/>
+        <w:numPr>
+          <w:numId w:val="1027"/>
+          <w:ilvl w:val="0"/>
+        </w:numPr>
+      </w:pPr>
+      <w:r>
+        <w:rPr>
+          <w:b/>
+        </w:rPr>
+        <w:t xml:space="preserve">Due April 5:</w:t>
+      </w:r>
+      <w:r>
+        <w:t xml:space="preserve"> </w:t>
+      </w:r>
+      <w:r>
+        <w:t xml:space="preserve">Third deliverables, Second Group Project</w:t>
+      </w:r>
+    </w:p>
+    <w:p>
+      <w:pPr>
+        <w:pStyle w:val="Compact"/>
+        <w:numPr>
+          <w:numId w:val="1027"/>
+          <w:ilvl w:val="0"/>
+        </w:numPr>
+      </w:pPr>
+      <w:r>
+        <w:rPr>
+          <w:b/>
+        </w:rPr>
+        <w:t xml:space="preserve">Due April 6:</w:t>
+      </w:r>
+      <w:r>
+        <w:t xml:space="preserve"> </w:t>
+      </w:r>
+      <w:r>
+        <w:t xml:space="preserve">Closing date, Quiz 11</w:t>
+      </w:r>
+    </w:p>
+    <w:p>
+      <w:pPr>
+        <w:pStyle w:val="Heading4"/>
+      </w:pPr>
+      <w:bookmarkStart w:id="83" w:name="topic-the-rdf-model-and-language"/>
+      <w:bookmarkEnd w:id="83"/>
+      <w:r>
+        <w:t xml:space="preserve">Topic: The RDF model and language</w:t>
+      </w:r>
+    </w:p>
+    <w:p>
+      <w:pPr>
+        <w:pStyle w:val="Compact"/>
+        <w:numPr>
+          <w:numId w:val="1028"/>
+          <w:ilvl w:val="0"/>
+        </w:numPr>
+      </w:pPr>
+      <w:r>
+        <w:rPr>
+          <w:b/>
+        </w:rPr>
+        <w:t xml:space="preserve">Required Readings:</w:t>
+      </w:r>
+      <w:r>
+        <w:t xml:space="preserve"> </w:t>
+      </w:r>
+      <w:r>
+        <w:t xml:space="preserve">Beckett et al. 2014; Manola et al. 2014</w:t>
       </w:r>
     </w:p>
     <w:p>
       <w:pPr>
         <w:pStyle w:val="Heading3"/>
       </w:pPr>
-      <w:bookmarkStart w:id="63" w:name="week-8-march-6-and-8"/>
-      <w:bookmarkEnd w:id="63"/>
-      <w:r>
-        <w:t xml:space="preserve">Week 8: March 6 and 8</w:t>
-      </w:r>
-    </w:p>
-    <w:p>
-      <w:pPr>
-        <w:pStyle w:val="Compact"/>
-        <w:numPr>
-          <w:numId w:val="1021"/>
-          <w:ilvl w:val="0"/>
-        </w:numPr>
-      </w:pPr>
-      <w:r>
-        <w:t xml:space="preserve">Syntax and Grammar</w:t>
-      </w:r>
-    </w:p>
-    <w:p>
-      <w:pPr>
-        <w:pStyle w:val="Compact"/>
-        <w:numPr>
-          <w:numId w:val="1022"/>
-          <w:ilvl w:val="1"/>
+      <w:bookmarkStart w:id="84" w:name="week-13-april-10-and-13"/>
+      <w:bookmarkEnd w:id="84"/>
+      <w:r>
+        <w:t xml:space="preserve">Week 13: April 10 and 13</w:t>
+      </w:r>
+    </w:p>
+    <w:p>
+      <w:pPr>
+        <w:pStyle w:val="Compact"/>
+        <w:numPr>
+          <w:numId w:val="1029"/>
+          <w:ilvl w:val="0"/>
+        </w:numPr>
+      </w:pPr>
+      <w:r>
+        <w:rPr>
+          <w:b/>
+        </w:rPr>
+        <w:t xml:space="preserve">Due April 13:</w:t>
+      </w:r>
+      <w:r>
+        <w:t xml:space="preserve"> </w:t>
+      </w:r>
+      <w:r>
+        <w:t xml:space="preserve">Closing date, Quiz 12</w:t>
+      </w:r>
+    </w:p>
+    <w:p>
+      <w:pPr>
+        <w:pStyle w:val="Compact"/>
+        <w:numPr>
+          <w:numId w:val="1029"/>
+          <w:ilvl w:val="0"/>
+        </w:numPr>
+      </w:pPr>
+      <w:r>
+        <w:rPr>
+          <w:b/>
+        </w:rPr>
+        <w:t xml:space="preserve">Due April 9:</w:t>
+      </w:r>
+      <w:r>
+        <w:t xml:space="preserve"> </w:t>
+      </w:r>
+      <w:r>
+        <w:t xml:space="preserve">Upload deadline, Homework Assignment 11</w:t>
+      </w:r>
+    </w:p>
+    <w:p>
+      <w:pPr>
+        <w:pStyle w:val="Compact"/>
+        <w:numPr>
+          <w:numId w:val="1029"/>
+          <w:ilvl w:val="0"/>
+        </w:numPr>
+      </w:pPr>
+      <w:r>
+        <w:rPr>
+          <w:b/>
+        </w:rPr>
+        <w:t xml:space="preserve">Due April 12:</w:t>
+      </w:r>
+      <w:r>
+        <w:t xml:space="preserve"> </w:t>
+      </w:r>
+      <w:r>
+        <w:t xml:space="preserve">First deliverables, Third Group Project</w:t>
+      </w:r>
+    </w:p>
+    <w:p>
+      <w:pPr>
+        <w:pStyle w:val="Heading4"/>
+      </w:pPr>
+      <w:bookmarkStart w:id="85" w:name="topic-description-logics"/>
+      <w:bookmarkEnd w:id="85"/>
+      <w:r>
+        <w:t xml:space="preserve">Topic: Description Logics</w:t>
+      </w:r>
+    </w:p>
+    <w:p>
+      <w:pPr>
+        <w:pStyle w:val="Compact"/>
+        <w:numPr>
+          <w:numId w:val="1030"/>
+          <w:ilvl w:val="0"/>
         </w:numPr>
       </w:pPr>
       <w:r>
@@ -2114,37 +2925,77 @@
         <w:t xml:space="preserve"> </w:t>
       </w:r>
       <w:r>
-        <w:t xml:space="preserve">Rosen 2011e</w:t>
+        <w:t xml:space="preserve">Krötzsch et al. 2014</w:t>
       </w:r>
     </w:p>
     <w:p>
       <w:pPr>
         <w:pStyle w:val="Heading3"/>
       </w:pPr>
-      <w:bookmarkStart w:id="64" w:name="week-9-march-13-and-15"/>
-      <w:bookmarkEnd w:id="64"/>
-      <w:r>
-        <w:t xml:space="preserve">Week 9: March 13 and 15</w:t>
-      </w:r>
-    </w:p>
-    <w:p>
-      <w:pPr>
-        <w:pStyle w:val="Compact"/>
-        <w:numPr>
-          <w:numId w:val="1023"/>
-          <w:ilvl w:val="0"/>
-        </w:numPr>
-      </w:pPr>
-      <w:r>
-        <w:t xml:space="preserve">Graphs</w:t>
-      </w:r>
-    </w:p>
-    <w:p>
-      <w:pPr>
-        <w:pStyle w:val="Compact"/>
-        <w:numPr>
-          <w:numId w:val="1024"/>
-          <w:ilvl w:val="1"/>
+      <w:bookmarkStart w:id="86" w:name="week-14-april-17-and-19"/>
+      <w:bookmarkEnd w:id="86"/>
+      <w:r>
+        <w:t xml:space="preserve">Week 14: April 17 and 19</w:t>
+      </w:r>
+    </w:p>
+    <w:p>
+      <w:pPr>
+        <w:pStyle w:val="Compact"/>
+        <w:numPr>
+          <w:numId w:val="1031"/>
+          <w:ilvl w:val="0"/>
+        </w:numPr>
+      </w:pPr>
+      <w:r>
+        <w:rPr>
+          <w:b/>
+        </w:rPr>
+        <w:t xml:space="preserve">Due April 20:</w:t>
+      </w:r>
+      <w:r>
+        <w:t xml:space="preserve"> </w:t>
+      </w:r>
+      <w:r>
+        <w:t xml:space="preserve">Closing date, Quiz 13</w:t>
+      </w:r>
+    </w:p>
+    <w:p>
+      <w:pPr>
+        <w:pStyle w:val="Compact"/>
+        <w:numPr>
+          <w:numId w:val="1031"/>
+          <w:ilvl w:val="0"/>
+        </w:numPr>
+      </w:pPr>
+      <w:r>
+        <w:rPr>
+          <w:b/>
+        </w:rPr>
+        <w:t xml:space="preserve">Due April 16:</w:t>
+      </w:r>
+      <w:r>
+        <w:t xml:space="preserve"> </w:t>
+      </w:r>
+      <w:r>
+        <w:t xml:space="preserve">Upload deadline, Homework Assignment 12</w:t>
+      </w:r>
+    </w:p>
+    <w:p>
+      <w:pPr>
+        <w:pStyle w:val="Heading4"/>
+      </w:pPr>
+      <w:bookmarkStart w:id="87" w:name="topic-ontologies"/>
+      <w:bookmarkEnd w:id="87"/>
+      <w:r>
+        <w:t xml:space="preserve">Topic: Ontologies</w:t>
+      </w:r>
+    </w:p>
+    <w:p>
+      <w:pPr>
+        <w:pStyle w:val="Compact"/>
+        <w:numPr>
+          <w:numId w:val="1032"/>
+          <w:ilvl w:val="0"/>
         </w:numPr>
       </w:pPr>
       <w:r>
@@ -2157,262 +3008,160 @@
         <w:t xml:space="preserve"> </w:t>
       </w:r>
       <w:r>
-        <w:t xml:space="preserve">Rosen 2011d</w:t>
-      </w:r>
-    </w:p>
-    <w:p>
-      <w:pPr>
-        <w:pStyle w:val="Compact"/>
-        <w:numPr>
-          <w:numId w:val="1023"/>
-          <w:ilvl w:val="0"/>
-        </w:numPr>
-      </w:pPr>
-      <w:r>
-        <w:t xml:space="preserve">Automata</w:t>
-      </w:r>
-    </w:p>
-    <w:p>
-      <w:pPr>
-        <w:pStyle w:val="Compact"/>
-        <w:numPr>
-          <w:numId w:val="1025"/>
-          <w:ilvl w:val="1"/>
-        </w:numPr>
-      </w:pPr>
-      <w:r>
-        <w:rPr>
-          <w:b/>
-        </w:rPr>
-        <w:t xml:space="preserve">Required Readings:</w:t>
-      </w:r>
-      <w:r>
-        <w:t xml:space="preserve"> </w:t>
-      </w:r>
-      <w:r>
-        <w:t xml:space="preserve">Rosen 2011b</w:t>
+        <w:t xml:space="preserve">Hitzler et al. 2012; Porter et al. 2008</w:t>
       </w:r>
     </w:p>
     <w:p>
       <w:pPr>
         <w:pStyle w:val="Heading3"/>
       </w:pPr>
-      <w:bookmarkStart w:id="65" w:name="spring-holiday-march-20-and-22"/>
-      <w:bookmarkEnd w:id="65"/>
-      <w:r>
-        <w:t xml:space="preserve">Spring Holiday: March 20 and 22</w:t>
+      <w:bookmarkStart w:id="88" w:name="week-15-april-24-and-26"/>
+      <w:bookmarkEnd w:id="88"/>
+      <w:r>
+        <w:t xml:space="preserve">Week 15: April 24 and 26</w:t>
+      </w:r>
+    </w:p>
+    <w:p>
+      <w:pPr>
+        <w:pStyle w:val="Compact"/>
+        <w:numPr>
+          <w:numId w:val="1033"/>
+          <w:ilvl w:val="0"/>
+        </w:numPr>
+      </w:pPr>
+      <w:r>
+        <w:rPr>
+          <w:b/>
+        </w:rPr>
+        <w:t xml:space="preserve">Due April 27:</w:t>
+      </w:r>
+      <w:r>
+        <w:t xml:space="preserve"> </w:t>
+      </w:r>
+      <w:r>
+        <w:t xml:space="preserve">Closing date, Quiz 14</w:t>
+      </w:r>
+    </w:p>
+    <w:p>
+      <w:pPr>
+        <w:pStyle w:val="Compact"/>
+        <w:numPr>
+          <w:numId w:val="1033"/>
+          <w:ilvl w:val="0"/>
+        </w:numPr>
+      </w:pPr>
+      <w:r>
+        <w:rPr>
+          <w:b/>
+        </w:rPr>
+        <w:t xml:space="preserve">Due April 26:</w:t>
+      </w:r>
+      <w:r>
+        <w:t xml:space="preserve"> </w:t>
+      </w:r>
+      <w:r>
+        <w:t xml:space="preserve">Second deliverables, Third Group Project</w:t>
+      </w:r>
+    </w:p>
+    <w:p>
+      <w:pPr>
+        <w:pStyle w:val="Compact"/>
+        <w:numPr>
+          <w:numId w:val="1033"/>
+          <w:ilvl w:val="0"/>
+        </w:numPr>
+      </w:pPr>
+      <w:r>
+        <w:rPr>
+          <w:b/>
+        </w:rPr>
+        <w:t xml:space="preserve">Due April 23:</w:t>
+      </w:r>
+      <w:r>
+        <w:t xml:space="preserve"> </w:t>
+      </w:r>
+      <w:r>
+        <w:t xml:space="preserve">Upload deadline, Homework Assignment 13</w:t>
       </w:r>
     </w:p>
     <w:p>
       <w:pPr>
         <w:pStyle w:val="Heading3"/>
       </w:pPr>
-      <w:bookmarkStart w:id="66" w:name="week-11-march-27-and-29"/>
-      <w:bookmarkEnd w:id="66"/>
-      <w:r>
-        <w:t xml:space="preserve">Week 11: March 27 and 29</w:t>
-      </w:r>
-    </w:p>
-    <w:p>
-      <w:pPr>
-        <w:pStyle w:val="Compact"/>
-        <w:numPr>
-          <w:numId w:val="1026"/>
-          <w:ilvl w:val="0"/>
-        </w:numPr>
-      </w:pPr>
-      <w:r>
-        <w:t xml:space="preserve">Conceptual Graphs</w:t>
-      </w:r>
-    </w:p>
-    <w:p>
-      <w:pPr>
-        <w:pStyle w:val="Compact"/>
-        <w:numPr>
-          <w:numId w:val="1027"/>
-          <w:ilvl w:val="1"/>
-        </w:numPr>
-      </w:pPr>
-      <w:r>
-        <w:rPr>
-          <w:b/>
-        </w:rPr>
-        <w:t xml:space="preserve">Required Readings:</w:t>
-      </w:r>
-      <w:r>
-        <w:t xml:space="preserve"> </w:t>
-      </w:r>
-      <w:r>
-        <w:t xml:space="preserve">Pan et al. 2017</w:t>
+      <w:bookmarkStart w:id="89" w:name="week-16-may-1"/>
+      <w:bookmarkEnd w:id="89"/>
+      <w:r>
+        <w:t xml:space="preserve">Week 16: May 1</w:t>
+      </w:r>
+    </w:p>
+    <w:p>
+      <w:pPr>
+        <w:pStyle w:val="Compact"/>
+        <w:numPr>
+          <w:numId w:val="1034"/>
+          <w:ilvl w:val="0"/>
+        </w:numPr>
+      </w:pPr>
+      <w:r>
+        <w:rPr>
+          <w:b/>
+        </w:rPr>
+        <w:t xml:space="preserve">Due May 4:</w:t>
+      </w:r>
+      <w:r>
+        <w:t xml:space="preserve"> </w:t>
+      </w:r>
+      <w:r>
+        <w:t xml:space="preserve">Third deliverables, Third Group Project</w:t>
+      </w:r>
+    </w:p>
+    <w:p>
+      <w:pPr>
+        <w:pStyle w:val="Compact"/>
+        <w:numPr>
+          <w:numId w:val="1034"/>
+          <w:ilvl w:val="0"/>
+        </w:numPr>
+      </w:pPr>
+      <w:r>
+        <w:rPr>
+          <w:b/>
+        </w:rPr>
+        <w:t xml:space="preserve">Due April 30:</w:t>
+      </w:r>
+      <w:r>
+        <w:t xml:space="preserve"> </w:t>
+      </w:r>
+      <w:r>
+        <w:t xml:space="preserve">Upload deadline, Homework Assignment 14</w:t>
+      </w:r>
+    </w:p>
+    <w:p>
+      <w:pPr>
+        <w:pStyle w:val="Heading4"/>
+      </w:pPr>
+      <w:bookmarkStart w:id="90" w:name="topic-wrapup-and-evaluation"/>
+      <w:bookmarkEnd w:id="90"/>
+      <w:r>
+        <w:t xml:space="preserve">Topic: Wrapup and Evaluation</w:t>
       </w:r>
     </w:p>
     <w:p>
       <w:pPr>
         <w:pStyle w:val="Heading3"/>
       </w:pPr>
-      <w:bookmarkStart w:id="67" w:name="week-12-april-3-and-5"/>
-      <w:bookmarkEnd w:id="67"/>
-      <w:r>
-        <w:t xml:space="preserve">Week 12: April 3 and 5</w:t>
-      </w:r>
-    </w:p>
-    <w:p>
-      <w:pPr>
-        <w:pStyle w:val="Compact"/>
-        <w:numPr>
-          <w:numId w:val="1028"/>
-          <w:ilvl w:val="0"/>
-        </w:numPr>
-      </w:pPr>
-      <w:r>
-        <w:t xml:space="preserve">The RDF model and language</w:t>
-      </w:r>
-    </w:p>
-    <w:p>
-      <w:pPr>
-        <w:pStyle w:val="Compact"/>
-        <w:numPr>
-          <w:numId w:val="1029"/>
-          <w:ilvl w:val="1"/>
-        </w:numPr>
-      </w:pPr>
-      <w:r>
-        <w:rPr>
-          <w:b/>
-        </w:rPr>
-        <w:t xml:space="preserve">Required Readings:</w:t>
-      </w:r>
-      <w:r>
-        <w:t xml:space="preserve"> </w:t>
-      </w:r>
-      <w:r>
-        <w:t xml:space="preserve">Beckett et al. 2014; Manola et al. 2014</w:t>
-      </w:r>
-    </w:p>
-    <w:p>
-      <w:pPr>
-        <w:pStyle w:val="Heading3"/>
-      </w:pPr>
-      <w:bookmarkStart w:id="68" w:name="week-13-april-10-and-13"/>
-      <w:bookmarkEnd w:id="68"/>
-      <w:r>
-        <w:t xml:space="preserve">Week 13: April 10 and 13</w:t>
-      </w:r>
-    </w:p>
-    <w:p>
-      <w:pPr>
-        <w:pStyle w:val="Compact"/>
-        <w:numPr>
-          <w:numId w:val="1030"/>
-          <w:ilvl w:val="0"/>
-        </w:numPr>
-      </w:pPr>
-      <w:r>
-        <w:t xml:space="preserve">Description Logics</w:t>
-      </w:r>
-    </w:p>
-    <w:p>
-      <w:pPr>
-        <w:pStyle w:val="Compact"/>
-        <w:numPr>
-          <w:numId w:val="1031"/>
-          <w:ilvl w:val="1"/>
-        </w:numPr>
-      </w:pPr>
-      <w:r>
-        <w:rPr>
-          <w:b/>
-        </w:rPr>
-        <w:t xml:space="preserve">Required Readings:</w:t>
-      </w:r>
-      <w:r>
-        <w:t xml:space="preserve"> </w:t>
-      </w:r>
-      <w:r>
-        <w:t xml:space="preserve">Krötzsch et al. 2014</w:t>
-      </w:r>
-    </w:p>
-    <w:p>
-      <w:pPr>
-        <w:pStyle w:val="Heading3"/>
-      </w:pPr>
-      <w:bookmarkStart w:id="69" w:name="week-14-april-17-and-19"/>
-      <w:bookmarkEnd w:id="69"/>
-      <w:r>
-        <w:t xml:space="preserve">Week 14: April 17 and 19</w:t>
-      </w:r>
-    </w:p>
-    <w:p>
-      <w:pPr>
-        <w:pStyle w:val="Compact"/>
-        <w:numPr>
-          <w:numId w:val="1032"/>
-          <w:ilvl w:val="0"/>
-        </w:numPr>
-      </w:pPr>
-      <w:r>
-        <w:t xml:space="preserve">Ontologies</w:t>
-      </w:r>
-    </w:p>
-    <w:p>
-      <w:pPr>
-        <w:pStyle w:val="Compact"/>
-        <w:numPr>
-          <w:numId w:val="1033"/>
-          <w:ilvl w:val="1"/>
-        </w:numPr>
-      </w:pPr>
-      <w:r>
-        <w:rPr>
-          <w:b/>
-        </w:rPr>
-        <w:t xml:space="preserve">Required Readings:</w:t>
-      </w:r>
-      <w:r>
-        <w:t xml:space="preserve"> </w:t>
-      </w:r>
-      <w:r>
-        <w:t xml:space="preserve">Hitzler et al. 2012; Porter et al. 2008</w:t>
-      </w:r>
-    </w:p>
-    <w:p>
-      <w:pPr>
-        <w:pStyle w:val="Heading3"/>
-      </w:pPr>
-      <w:bookmarkStart w:id="70" w:name="week-15-april-24-and-26"/>
-      <w:bookmarkEnd w:id="70"/>
-      <w:r>
-        <w:t xml:space="preserve">Week 15: April 24 and 26</w:t>
-      </w:r>
-    </w:p>
-    <w:p>
-      <w:pPr>
-        <w:pStyle w:val="Heading3"/>
-      </w:pPr>
-      <w:bookmarkStart w:id="71" w:name="week-16-may-1"/>
-      <w:bookmarkEnd w:id="71"/>
-      <w:r>
-        <w:t xml:space="preserve">Week 16: May 1</w:t>
-      </w:r>
-    </w:p>
-    <w:p>
-      <w:pPr>
-        <w:pStyle w:val="Compact"/>
-        <w:numPr>
-          <w:numId w:val="1034"/>
-          <w:ilvl w:val="0"/>
-        </w:numPr>
-      </w:pPr>
-      <w:r>
-        <w:t xml:space="preserve">Wrapup and Evaluation</w:t>
+      <w:bookmarkStart w:id="91" w:name="week-17-finals-week"/>
+      <w:bookmarkEnd w:id="91"/>
+      <w:r>
+        <w:t xml:space="preserve">Week 17: Finals Week</w:t>
       </w:r>
     </w:p>
     <w:p>
       <w:pPr>
         <w:pStyle w:val="Heading1"/>
       </w:pPr>
-      <w:bookmarkStart w:id="72" w:name="readings"/>
-      <w:bookmarkEnd w:id="72"/>
+      <w:bookmarkStart w:id="92" w:name="readings"/>
+      <w:bookmarkEnd w:id="92"/>
       <w:r>
         <w:t xml:space="preserve">Readings</w:t>
       </w:r>
@@ -2439,7 +3188,7 @@
       <w:r>
         <w:t xml:space="preserve"> </w:t>
       </w:r>
-      <w:hyperlink r:id="rId73">
+      <w:hyperlink r:id="rId93">
         <w:r>
           <w:rPr>
             <w:rStyle w:val="Hyperlink"/>
@@ -2473,7 +3222,7 @@
       <w:r>
         <w:t xml:space="preserve"> </w:t>
       </w:r>
-      <w:hyperlink r:id="rId73">
+      <w:hyperlink r:id="rId93">
         <w:r>
           <w:rPr>
             <w:rStyle w:val="Hyperlink"/>
@@ -2495,7 +3244,7 @@
       <w:r>
         <w:t xml:space="preserve"> </w:t>
       </w:r>
-      <w:hyperlink r:id="rId74">
+      <w:hyperlink r:id="rId94">
         <w:r>
           <w:rPr>
             <w:rStyle w:val="Hyperlink"/>
@@ -2529,7 +3278,7 @@
       <w:r>
         <w:t xml:space="preserve"> </w:t>
       </w:r>
-      <w:hyperlink r:id="rId75">
+      <w:hyperlink r:id="rId95">
         <w:r>
           <w:rPr>
             <w:rStyle w:val="Hyperlink"/>
@@ -2563,7 +3312,7 @@
       <w:r>
         <w:t xml:space="preserve"> </w:t>
       </w:r>
-      <w:hyperlink r:id="rId75">
+      <w:hyperlink r:id="rId95">
         <w:r>
           <w:rPr>
             <w:rStyle w:val="Hyperlink"/>
@@ -2597,7 +3346,7 @@
       <w:r>
         <w:t xml:space="preserve"> </w:t>
       </w:r>
-      <w:hyperlink r:id="rId75">
+      <w:hyperlink r:id="rId95">
         <w:r>
           <w:rPr>
             <w:rStyle w:val="Hyperlink"/>
@@ -2631,7 +3380,7 @@
       <w:r>
         <w:t xml:space="preserve"> </w:t>
       </w:r>
-      <w:hyperlink r:id="rId75">
+      <w:hyperlink r:id="rId95">
         <w:r>
           <w:rPr>
             <w:rStyle w:val="Hyperlink"/>
@@ -2653,7 +3402,7 @@
       <w:r>
         <w:t xml:space="preserve"> </w:t>
       </w:r>
-      <w:hyperlink r:id="rId76">
+      <w:hyperlink r:id="rId96">
         <w:r>
           <w:rPr>
             <w:rStyle w:val="Hyperlink"/>
@@ -2687,7 +3436,7 @@
       <w:r>
         <w:t xml:space="preserve"> </w:t>
       </w:r>
-      <w:hyperlink r:id="rId77">
+      <w:hyperlink r:id="rId97">
         <w:r>
           <w:rPr>
             <w:rStyle w:val="Hyperlink"/>
@@ -2724,7 +3473,7 @@
       <w:r>
         <w:t xml:space="preserve"> </w:t>
       </w:r>
-      <w:hyperlink r:id="rId78">
+      <w:hyperlink r:id="rId98">
         <w:r>
           <w:rPr>
             <w:rStyle w:val="Hyperlink"/>
@@ -2746,7 +3495,7 @@
       <w:r>
         <w:t xml:space="preserve"> </w:t>
       </w:r>
-      <w:hyperlink r:id="rId79">
+      <w:hyperlink r:id="rId99">
         <w:r>
           <w:rPr>
             <w:rStyle w:val="Hyperlink"/>
@@ -2780,7 +3529,7 @@
       <w:r>
         <w:t xml:space="preserve"> </w:t>
       </w:r>
-      <w:hyperlink r:id="rId80">
+      <w:hyperlink r:id="rId100">
         <w:r>
           <w:rPr>
             <w:rStyle w:val="Hyperlink"/>
@@ -2954,7 +3703,7 @@
       <w:r>
         <w:t xml:space="preserve"> </w:t>
       </w:r>
-      <w:hyperlink r:id="rId81">
+      <w:hyperlink r:id="rId101">
         <w:r>
           <w:rPr>
             <w:rStyle w:val="Hyperlink"/>
@@ -2988,7 +3737,7 @@
       <w:r>
         <w:t xml:space="preserve"> </w:t>
       </w:r>
-      <w:hyperlink r:id="rId82">
+      <w:hyperlink r:id="rId102">
         <w:r>
           <w:rPr>
             <w:rStyle w:val="Hyperlink"/>
@@ -3010,7 +3759,7 @@
       <w:r>
         <w:t xml:space="preserve"> </w:t>
       </w:r>
-      <w:hyperlink r:id="rId83">
+      <w:hyperlink r:id="rId103">
         <w:r>
           <w:rPr>
             <w:rStyle w:val="Hyperlink"/>
@@ -3130,7 +3879,7 @@
     </w:lvl>
   </w:abstractNum>
   <w:abstractNum w:abstractNumId="990">
-    <w:nsid w:val="2a10d7e5"/>
+    <w:nsid w:val="da629292"/>
     <w:multiLevelType w:val="multilevel"/>
     <w:lvl w:ilvl="0">
       <w:numFmt w:val="bullet"/>
@@ -3211,7 +3960,7 @@
     </w:lvl>
   </w:abstractNum>
   <w:abstractNum w:abstractNumId="991">
-    <w:nsid w:val="ecbdca8e"/>
+    <w:nsid w:val="3512b2a7"/>
     <w:multiLevelType w:val="multilevel"/>
     <w:lvl w:ilvl="0">
       <w:numFmt w:val="bullet"/>
@@ -3292,7 +4041,7 @@
     </w:lvl>
   </w:abstractNum>
   <w:abstractNum w:abstractNumId="99411">
-    <w:nsid w:val="2b75901d"/>
+    <w:nsid w:val="b954a5fc"/>
     <w:multiLevelType w:val="multilevel"/>
     <w:lvl w:ilvl="0">
       <w:start w:val="1"/>

</xml_diff>

<commit_message>
all grading sections drafted
</commit_message>
<xml_diff>
--- a/SecBSpring18.docx
+++ b/SecBSpring18.docx
@@ -101,7 +101,7 @@
         <w:t xml:space="preserve"> </w:t>
       </w:r>
       <w:r>
-        <w:t xml:space="preserve">5:58:29</w:t>
+        <w:t xml:space="preserve">9:20:07</w:t>
       </w:r>
       <w:r>
         <w:t xml:space="preserve"> </w:t>
@@ -1543,7 +1543,7 @@
         <w:t xml:space="preserve"> </w:t>
       </w:r>
       <w:r>
-        <w:t xml:space="preserve">completed online. Their purpose is to help you ensure that you</w:t>
+        <w:t xml:space="preserve">completed online. Their purpose is to help ensure that you</w:t>
       </w:r>
       <w:r>
         <w:t xml:space="preserve"> </w:t>
@@ -1562,9 +1562,75 @@
       <w:pPr>
         <w:pStyle w:val="Heading3"/>
       </w:pPr>
-      <w:bookmarkStart w:id="51" w:name="group-classroom-exercises"/>
+      <w:bookmarkStart w:id="51" w:name="reading-responses-and-homework-assignments"/>
       <w:bookmarkEnd w:id="51"/>
       <w:r>
+        <w:t xml:space="preserve">Reading responses and homework assignments</w:t>
+      </w:r>
+    </w:p>
+    <w:p>
+      <w:pPr>
+        <w:pStyle w:val="FirstParagraph"/>
+      </w:pPr>
+      <w:r>
+        <w:t xml:space="preserve">You will be assigned written exercises that are based on the required</w:t>
+      </w:r>
+      <w:r>
+        <w:t xml:space="preserve"> </w:t>
+      </w:r>
+      <w:r>
+        <w:t xml:space="preserve">readings. Like the comprehension quizzes, these assignments will help</w:t>
+      </w:r>
+      <w:r>
+        <w:t xml:space="preserve"> </w:t>
+      </w:r>
+      <w:r>
+        <w:t xml:space="preserve">you assess your understanding of the material you've read. Some of</w:t>
+      </w:r>
+      <w:r>
+        <w:t xml:space="preserve"> </w:t>
+      </w:r>
+      <w:r>
+        <w:t xml:space="preserve">these assignments will be reading responses: questions posed by the</w:t>
+      </w:r>
+      <w:r>
+        <w:t xml:space="preserve"> </w:t>
+      </w:r>
+      <w:r>
+        <w:t xml:space="preserve">instructors that require you to reflect more thoughtfully on what</w:t>
+      </w:r>
+      <w:r>
+        <w:t xml:space="preserve"> </w:t>
+      </w:r>
+      <w:r>
+        <w:t xml:space="preserve">you've read than exercises with right and wrong answers. Typical</w:t>
+      </w:r>
+      <w:r>
+        <w:t xml:space="preserve"> </w:t>
+      </w:r>
+      <w:r>
+        <w:t xml:space="preserve">reading responses are two to four paragraphs in length, and are graded</w:t>
+      </w:r>
+      <w:r>
+        <w:t xml:space="preserve"> </w:t>
+      </w:r>
+      <w:r>
+        <w:t xml:space="preserve">based on how thoughtfully and lucidly you have engaged with the</w:t>
+      </w:r>
+      <w:r>
+        <w:t xml:space="preserve"> </w:t>
+      </w:r>
+      <w:r>
+        <w:t xml:space="preserve">question.</w:t>
+      </w:r>
+    </w:p>
+    <w:p>
+      <w:pPr>
+        <w:pStyle w:val="Heading3"/>
+      </w:pPr>
+      <w:bookmarkStart w:id="52" w:name="group-classroom-exercises"/>
+      <w:bookmarkEnd w:id="52"/>
+      <w:r>
         <w:t xml:space="preserve">Group classroom exercises</w:t>
       </w:r>
     </w:p>
@@ -1610,8 +1676,8 @@
       <w:pPr>
         <w:pStyle w:val="Heading3"/>
       </w:pPr>
-      <w:bookmarkStart w:id="52" w:name="group-modeling-projects"/>
-      <w:bookmarkEnd w:id="52"/>
+      <w:bookmarkStart w:id="53" w:name="group-modeling-projects"/>
+      <w:bookmarkEnd w:id="53"/>
       <w:r>
         <w:t xml:space="preserve">Group Modeling Projects</w:t>
       </w:r>
@@ -1621,17 +1687,71 @@
         <w:pStyle w:val="FirstParagraph"/>
       </w:pPr>
       <w:r>
-        <w:t xml:space="preserve">Analysis and modeling projects completed in groups</w:t>
+        <w:t xml:space="preserve">You will be assigned to three groups and contribute to three analysis</w:t>
+      </w:r>
+      <w:r>
+        <w:t xml:space="preserve"> </w:t>
+      </w:r>
+      <w:r>
+        <w:t xml:space="preserve">and modeling projects over the course of the semester. Some of your</w:t>
+      </w:r>
+      <w:r>
+        <w:t xml:space="preserve"> </w:t>
+      </w:r>
+      <w:r>
+        <w:t xml:space="preserve">work on these case studies will take place during class, but you will</w:t>
+      </w:r>
+      <w:r>
+        <w:t xml:space="preserve"> </w:t>
+      </w:r>
+      <w:r>
+        <w:t xml:space="preserve">need to meet as a group outside of class to complete each step of each</w:t>
+      </w:r>
+      <w:r>
+        <w:t xml:space="preserve"> </w:t>
+      </w:r>
+      <w:r>
+        <w:t xml:space="preserve">project. Your instructors will provide detailed instructions for each</w:t>
+      </w:r>
+      <w:r>
+        <w:t xml:space="preserve"> </w:t>
+      </w:r>
+      <w:r>
+        <w:t xml:space="preserve">of the projects, but all three will require you to prepare an account</w:t>
+      </w:r>
+      <w:r>
+        <w:t xml:space="preserve"> </w:t>
+      </w:r>
+      <w:r>
+        <w:t xml:space="preserve">of the project domain in written natural language, abstractions in one</w:t>
+      </w:r>
+      <w:r>
+        <w:t xml:space="preserve"> </w:t>
+      </w:r>
+      <w:r>
+        <w:t xml:space="preserve">or more artificial languages, and one or more diagrams. Deliverables</w:t>
+      </w:r>
+      <w:r>
+        <w:t xml:space="preserve"> </w:t>
+      </w:r>
+      <w:r>
+        <w:t xml:space="preserve">for these projects will be staged, with three graded assignments per</w:t>
+      </w:r>
+      <w:r>
+        <w:t xml:space="preserve"> </w:t>
+      </w:r>
+      <w:r>
+        <w:t xml:space="preserve">project.</w:t>
       </w:r>
     </w:p>
     <w:p>
       <w:pPr>
         <w:pStyle w:val="Heading3"/>
       </w:pPr>
-      <w:bookmarkStart w:id="53" w:name="reading-responses-and-homework-assignments"/>
-      <w:bookmarkEnd w:id="53"/>
-      <w:r>
-        <w:t xml:space="preserve">Reading responses and homework assignments</w:t>
+      <w:bookmarkStart w:id="54" w:name="participation"/>
+      <w:bookmarkEnd w:id="54"/>
+      <w:r>
+        <w:t xml:space="preserve">Participation</w:t>
       </w:r>
     </w:p>
     <w:p>
@@ -1639,15 +1759,163 @@
         <w:pStyle w:val="FirstParagraph"/>
       </w:pPr>
       <w:r>
-        <w:t xml:space="preserve">Reading responses and homework assignments</w:t>
+        <w:t xml:space="preserve">Your participation grade is a combination of your attendance, in-class</w:t>
+      </w:r>
+      <w:r>
+        <w:t xml:space="preserve"> </w:t>
+      </w:r>
+      <w:r>
+        <w:t xml:space="preserve">participation, and overall progress throughout the semester; all</w:t>
+      </w:r>
+      <w:r>
+        <w:t xml:space="preserve"> </w:t>
+      </w:r>
+      <w:r>
+        <w:t xml:space="preserve">assessed by your instructor.</w:t>
+      </w:r>
+    </w:p>
+    <w:p>
+      <w:pPr>
+        <w:pStyle w:val="BodyText"/>
+      </w:pPr>
+      <w:r>
+        <w:t xml:space="preserve">The following rubric will be used to assign a score:</w:t>
+      </w:r>
+    </w:p>
+    <w:p>
+      <w:pPr>
+        <w:pStyle w:val="DefinitionTerm"/>
+      </w:pPr>
+      <w:r>
+        <w:t xml:space="preserve">10</w:t>
+      </w:r>
+    </w:p>
+    <w:p>
+      <w:pPr>
+        <w:pStyle w:val="Definition"/>
+      </w:pPr>
+      <w:r>
+        <w:t xml:space="preserve">Student has been an active participant in class discussion, bringing</w:t>
+      </w:r>
+      <w:r>
+        <w:t xml:space="preserve"> </w:t>
+      </w:r>
+      <w:r>
+        <w:t xml:space="preserve">to the class insights from their interpretations of readings and</w:t>
+      </w:r>
+      <w:r>
+        <w:t xml:space="preserve"> </w:t>
+      </w:r>
+      <w:r>
+        <w:t xml:space="preserve">lived experiences and is demonstrating an increasing grasp of the</w:t>
+      </w:r>
+      <w:r>
+        <w:t xml:space="preserve"> </w:t>
+      </w:r>
+      <w:r>
+        <w:t xml:space="preserve">key concepts covered in class.</w:t>
+      </w:r>
+    </w:p>
+    <w:p>
+      <w:pPr>
+        <w:pStyle w:val="DefinitionTerm"/>
+      </w:pPr>
+      <w:r>
+        <w:t xml:space="preserve">8</w:t>
+      </w:r>
+    </w:p>
+    <w:p>
+      <w:pPr>
+        <w:pStyle w:val="Definition"/>
+      </w:pPr>
+      <w:r>
+        <w:t xml:space="preserve">Student has been an active participant in some of the class</w:t>
+      </w:r>
+      <w:r>
+        <w:t xml:space="preserve"> </w:t>
+      </w:r>
+      <w:r>
+        <w:t xml:space="preserve">discussion and is demonstrating some gains in grasping key</w:t>
+      </w:r>
+      <w:r>
+        <w:t xml:space="preserve"> </w:t>
+      </w:r>
+      <w:r>
+        <w:t xml:space="preserve">concepts covered in class.</w:t>
+      </w:r>
+    </w:p>
+    <w:p>
+      <w:pPr>
+        <w:pStyle w:val="DefinitionTerm"/>
+      </w:pPr>
+      <w:r>
+        <w:t xml:space="preserve">6</w:t>
+      </w:r>
+    </w:p>
+    <w:p>
+      <w:pPr>
+        <w:pStyle w:val="Definition"/>
+      </w:pPr>
+      <w:r>
+        <w:t xml:space="preserve">Student is occasionally active in class and is demonstrating some</w:t>
+      </w:r>
+      <w:r>
+        <w:t xml:space="preserve"> </w:t>
+      </w:r>
+      <w:r>
+        <w:t xml:space="preserve">learning, but it is clear they are not performing to their full</w:t>
+      </w:r>
+      <w:r>
+        <w:t xml:space="preserve"> </w:t>
+      </w:r>
+      <w:r>
+        <w:t xml:space="preserve">capabilities.</w:t>
+      </w:r>
+    </w:p>
+    <w:p>
+      <w:pPr>
+        <w:pStyle w:val="DefinitionTerm"/>
+      </w:pPr>
+      <w:r>
+        <w:t xml:space="preserve">4</w:t>
+      </w:r>
+    </w:p>
+    <w:p>
+      <w:pPr>
+        <w:pStyle w:val="Definition"/>
+      </w:pPr>
+      <w:r>
+        <w:t xml:space="preserve">Student has missed several classes and/or is not always active when</w:t>
+      </w:r>
+      <w:r>
+        <w:t xml:space="preserve"> </w:t>
+      </w:r>
+      <w:r>
+        <w:t xml:space="preserve">attending class.</w:t>
+      </w:r>
+    </w:p>
+    <w:p>
+      <w:pPr>
+        <w:pStyle w:val="DefinitionTerm"/>
+      </w:pPr>
+      <w:r>
+        <w:t xml:space="preserve">0</w:t>
+      </w:r>
+    </w:p>
+    <w:p>
+      <w:pPr>
+        <w:pStyle w:val="Definition"/>
+      </w:pPr>
+      <w:r>
+        <w:t xml:space="preserve">Student has consistently missed class during the rated period.</w:t>
       </w:r>
     </w:p>
     <w:p>
       <w:pPr>
         <w:pStyle w:val="Heading1"/>
       </w:pPr>
-      <w:bookmarkStart w:id="54" w:name="topic-schedule"/>
-      <w:bookmarkEnd w:id="54"/>
+      <w:bookmarkStart w:id="55" w:name="topic-schedule"/>
+      <w:bookmarkEnd w:id="55"/>
       <w:r>
         <w:t xml:space="preserve">Topic Schedule</w:t>
       </w:r>
@@ -1656,8 +1924,8 @@
       <w:pPr>
         <w:pStyle w:val="Heading3"/>
       </w:pPr>
-      <w:bookmarkStart w:id="55" w:name="week-0-week-before-class"/>
-      <w:bookmarkEnd w:id="55"/>
+      <w:bookmarkStart w:id="56" w:name="week-0-week-before-class"/>
+      <w:bookmarkEnd w:id="56"/>
       <w:r>
         <w:t xml:space="preserve">Week 0: Week before class</w:t>
       </w:r>
@@ -1666,8 +1934,8 @@
       <w:pPr>
         <w:pStyle w:val="Heading4"/>
       </w:pPr>
-      <w:bookmarkStart w:id="56" w:name="topic-models-and-modeling"/>
-      <w:bookmarkEnd w:id="56"/>
+      <w:bookmarkStart w:id="57" w:name="topic-models-and-modeling"/>
+      <w:bookmarkEnd w:id="57"/>
       <w:r>
         <w:t xml:space="preserve">Topic: Models and Modeling</w:t>
       </w:r>
@@ -1697,8 +1965,8 @@
       <w:pPr>
         <w:pStyle w:val="Heading3"/>
       </w:pPr>
-      <w:bookmarkStart w:id="57" w:name="week-1-january-16-and-18"/>
-      <w:bookmarkEnd w:id="57"/>
+      <w:bookmarkStart w:id="58" w:name="week-1-january-16-and-18"/>
+      <w:bookmarkEnd w:id="58"/>
       <w:r>
         <w:t xml:space="preserve">Week 1: January 16 and 18</w:t>
       </w:r>
@@ -1728,8 +1996,8 @@
       <w:pPr>
         <w:pStyle w:val="Heading4"/>
       </w:pPr>
-      <w:bookmarkStart w:id="58" w:name="topic-logic-and-foundations"/>
-      <w:bookmarkEnd w:id="58"/>
+      <w:bookmarkStart w:id="59" w:name="topic-logic-and-foundations"/>
+      <w:bookmarkEnd w:id="59"/>
       <w:r>
         <w:t xml:space="preserve">Topic: Logic and Foundations</w:t>
       </w:r>
@@ -1759,8 +2027,8 @@
       <w:pPr>
         <w:pStyle w:val="Heading3"/>
       </w:pPr>
-      <w:bookmarkStart w:id="59" w:name="week-2-january-23-and-25"/>
-      <w:bookmarkEnd w:id="59"/>
+      <w:bookmarkStart w:id="60" w:name="week-2-january-23-and-25"/>
+      <w:bookmarkEnd w:id="60"/>
       <w:r>
         <w:t xml:space="preserve">Week 2: January 23 and 25</w:t>
       </w:r>
@@ -1777,6 +2045,27 @@
         <w:rPr>
           <w:b/>
         </w:rPr>
+        <w:t xml:space="preserve">Due January 26:</w:t>
+      </w:r>
+      <w:r>
+        <w:t xml:space="preserve"> </w:t>
+      </w:r>
+      <w:r>
+        <w:t xml:space="preserve">Closing date, Quiz 2</w:t>
+      </w:r>
+    </w:p>
+    <w:p>
+      <w:pPr>
+        <w:pStyle w:val="Compact"/>
+        <w:numPr>
+          <w:numId w:val="1006"/>
+          <w:ilvl w:val="0"/>
+        </w:numPr>
+      </w:pPr>
+      <w:r>
+        <w:rPr>
+          <w:b/>
+        </w:rPr>
         <w:t xml:space="preserve">Due January 22:</w:t>
       </w:r>
       <w:r>
@@ -1784,58 +2073,6 @@
       </w:r>
       <w:r>
         <w:t xml:space="preserve">Upload deadline, Homework Assignment 1</w:t>
-      </w:r>
-    </w:p>
-    <w:p>
-      <w:pPr>
-        <w:pStyle w:val="Compact"/>
-        <w:numPr>
-          <w:numId w:val="1006"/>
-          <w:ilvl w:val="0"/>
-        </w:numPr>
-      </w:pPr>
-      <w:r>
-        <w:rPr>
-          <w:b/>
-        </w:rPr>
-        <w:t xml:space="preserve">Due January 26:</w:t>
-      </w:r>
-      <w:r>
-        <w:t xml:space="preserve"> </w:t>
-      </w:r>
-      <w:r>
-        <w:t xml:space="preserve">Closing date, Quiz 2</w:t>
-      </w:r>
-    </w:p>
-    <w:p>
-      <w:pPr>
-        <w:pStyle w:val="Heading4"/>
-      </w:pPr>
-      <w:bookmarkStart w:id="60" w:name="topic-sets-and-relations"/>
-      <w:bookmarkEnd w:id="60"/>
-      <w:r>
-        <w:t xml:space="preserve">Topic: Sets and relations</w:t>
-      </w:r>
-    </w:p>
-    <w:p>
-      <w:pPr>
-        <w:pStyle w:val="Compact"/>
-        <w:numPr>
-          <w:numId w:val="1007"/>
-          <w:ilvl w:val="0"/>
-        </w:numPr>
-      </w:pPr>
-      <w:r>
-        <w:rPr>
-          <w:b/>
-        </w:rPr>
-        <w:t xml:space="preserve">Required Readings:</w:t>
-      </w:r>
-      <w:r>
-        <w:t xml:space="preserve"> </w:t>
-      </w:r>
-      <w:r>
-        <w:t xml:space="preserve">Rosen 2011a</w:t>
       </w:r>
     </w:p>
     <w:p>
@@ -1852,6 +2089,37 @@
       <w:pPr>
         <w:pStyle w:val="Compact"/>
         <w:numPr>
+          <w:numId w:val="1007"/>
+          <w:ilvl w:val="0"/>
+        </w:numPr>
+      </w:pPr>
+      <w:r>
+        <w:rPr>
+          <w:b/>
+        </w:rPr>
+        <w:t xml:space="preserve">Required Readings:</w:t>
+      </w:r>
+      <w:r>
+        <w:t xml:space="preserve"> </w:t>
+      </w:r>
+      <w:r>
+        <w:t xml:space="preserve">Seidl et al. 2015b</w:t>
+      </w:r>
+    </w:p>
+    <w:p>
+      <w:pPr>
+        <w:pStyle w:val="Heading4"/>
+      </w:pPr>
+      <w:bookmarkStart w:id="62" w:name="topic-sets-and-relations"/>
+      <w:bookmarkEnd w:id="62"/>
+      <w:r>
+        <w:t xml:space="preserve">Topic: Sets and relations</w:t>
+      </w:r>
+    </w:p>
+    <w:p>
+      <w:pPr>
+        <w:pStyle w:val="Compact"/>
+        <w:numPr>
           <w:numId w:val="1008"/>
           <w:ilvl w:val="0"/>
         </w:numPr>
@@ -1866,15 +2134,15 @@
         <w:t xml:space="preserve"> </w:t>
       </w:r>
       <w:r>
-        <w:t xml:space="preserve">Seidl et al. 2015b</w:t>
+        <w:t xml:space="preserve">Rosen 2011a</w:t>
       </w:r>
     </w:p>
     <w:p>
       <w:pPr>
         <w:pStyle w:val="Heading4"/>
       </w:pPr>
-      <w:bookmarkStart w:id="62" w:name="topic-logic-classes-and-relationships"/>
-      <w:bookmarkEnd w:id="62"/>
+      <w:bookmarkStart w:id="63" w:name="topic-logic-classes-and-relationships"/>
+      <w:bookmarkEnd w:id="63"/>
       <w:r>
         <w:t xml:space="preserve">Topic: Logic, classes, and relationships</w:t>
       </w:r>
@@ -1904,8 +2172,8 @@
       <w:pPr>
         <w:pStyle w:val="Heading3"/>
       </w:pPr>
-      <w:bookmarkStart w:id="63" w:name="week-3-january-30-and-february-1"/>
-      <w:bookmarkEnd w:id="63"/>
+      <w:bookmarkStart w:id="64" w:name="week-3-january-30-and-february-1"/>
+      <w:bookmarkEnd w:id="64"/>
       <w:r>
         <w:t xml:space="preserve">Week 3: January 30 and February 1</w:t>
       </w:r>
@@ -1922,6 +2190,27 @@
         <w:rPr>
           <w:b/>
         </w:rPr>
+        <w:t xml:space="preserve">Due February 2:</w:t>
+      </w:r>
+      <w:r>
+        <w:t xml:space="preserve"> </w:t>
+      </w:r>
+      <w:r>
+        <w:t xml:space="preserve">Closing date, Quiz 3</w:t>
+      </w:r>
+    </w:p>
+    <w:p>
+      <w:pPr>
+        <w:pStyle w:val="Compact"/>
+        <w:numPr>
+          <w:numId w:val="1010"/>
+          <w:ilvl w:val="0"/>
+        </w:numPr>
+      </w:pPr>
+      <w:r>
+        <w:rPr>
+          <w:b/>
+        </w:rPr>
         <w:t xml:space="preserve">Due January 29:</w:t>
       </w:r>
       <w:r>
@@ -1929,58 +2218,6 @@
       </w:r>
       <w:r>
         <w:t xml:space="preserve">Upload deadline, Homework Assignment 2</w:t>
-      </w:r>
-    </w:p>
-    <w:p>
-      <w:pPr>
-        <w:pStyle w:val="Compact"/>
-        <w:numPr>
-          <w:numId w:val="1010"/>
-          <w:ilvl w:val="0"/>
-        </w:numPr>
-      </w:pPr>
-      <w:r>
-        <w:rPr>
-          <w:b/>
-        </w:rPr>
-        <w:t xml:space="preserve">Due February 2:</w:t>
-      </w:r>
-      <w:r>
-        <w:t xml:space="preserve"> </w:t>
-      </w:r>
-      <w:r>
-        <w:t xml:space="preserve">Closing date, Quiz 3</w:t>
-      </w:r>
-    </w:p>
-    <w:p>
-      <w:pPr>
-        <w:pStyle w:val="Heading4"/>
-      </w:pPr>
-      <w:bookmarkStart w:id="64" w:name="topic-relations"/>
-      <w:bookmarkEnd w:id="64"/>
-      <w:r>
-        <w:t xml:space="preserve">Topic: Relations</w:t>
-      </w:r>
-    </w:p>
-    <w:p>
-      <w:pPr>
-        <w:pStyle w:val="Compact"/>
-        <w:numPr>
-          <w:numId w:val="1011"/>
-          <w:ilvl w:val="0"/>
-        </w:numPr>
-      </w:pPr>
-      <w:r>
-        <w:rPr>
-          <w:b/>
-        </w:rPr>
-        <w:t xml:space="preserve">Required Readings:</w:t>
-      </w:r>
-      <w:r>
-        <w:t xml:space="preserve"> </w:t>
-      </w:r>
-      <w:r>
-        <w:t xml:space="preserve">Rosen 2011f</w:t>
       </w:r>
     </w:p>
     <w:p>
@@ -1997,6 +2234,37 @@
       <w:pPr>
         <w:pStyle w:val="Compact"/>
         <w:numPr>
+          <w:numId w:val="1011"/>
+          <w:ilvl w:val="0"/>
+        </w:numPr>
+      </w:pPr>
+      <w:r>
+        <w:rPr>
+          <w:b/>
+        </w:rPr>
+        <w:t xml:space="preserve">Required Readings:</w:t>
+      </w:r>
+      <w:r>
+        <w:t xml:space="preserve"> </w:t>
+      </w:r>
+      <w:r>
+        <w:t xml:space="preserve">Wenholz 2012</w:t>
+      </w:r>
+    </w:p>
+    <w:p>
+      <w:pPr>
+        <w:pStyle w:val="Heading4"/>
+      </w:pPr>
+      <w:bookmarkStart w:id="66" w:name="topic-relations"/>
+      <w:bookmarkEnd w:id="66"/>
+      <w:r>
+        <w:t xml:space="preserve">Topic: Relations</w:t>
+      </w:r>
+    </w:p>
+    <w:p>
+      <w:pPr>
+        <w:pStyle w:val="Compact"/>
+        <w:numPr>
           <w:numId w:val="1012"/>
           <w:ilvl w:val="0"/>
         </w:numPr>
@@ -2011,15 +2279,15 @@
         <w:t xml:space="preserve"> </w:t>
       </w:r>
       <w:r>
-        <w:t xml:space="preserve">Wenholz 2012</w:t>
+        <w:t xml:space="preserve">Rosen 2011f</w:t>
       </w:r>
     </w:p>
     <w:p>
       <w:pPr>
         <w:pStyle w:val="Heading3"/>
       </w:pPr>
-      <w:bookmarkStart w:id="66" w:name="week-4-february-6-and-8"/>
-      <w:bookmarkEnd w:id="66"/>
+      <w:bookmarkStart w:id="67" w:name="week-4-february-6-and-8"/>
+      <w:bookmarkEnd w:id="67"/>
       <w:r>
         <w:t xml:space="preserve">Week 4: February 6 and 8</w:t>
       </w:r>
@@ -2036,6 +2304,27 @@
         <w:rPr>
           <w:b/>
         </w:rPr>
+        <w:t xml:space="preserve">Due February 9:</w:t>
+      </w:r>
+      <w:r>
+        <w:t xml:space="preserve"> </w:t>
+      </w:r>
+      <w:r>
+        <w:t xml:space="preserve">Closing date, Quiz 4</w:t>
+      </w:r>
+    </w:p>
+    <w:p>
+      <w:pPr>
+        <w:pStyle w:val="Compact"/>
+        <w:numPr>
+          <w:numId w:val="1013"/>
+          <w:ilvl w:val="0"/>
+        </w:numPr>
+      </w:pPr>
+      <w:r>
+        <w:rPr>
+          <w:b/>
+        </w:rPr>
         <w:t xml:space="preserve">Due February 8:</w:t>
       </w:r>
       <w:r>
@@ -2057,20 +2346,30 @@
         <w:rPr>
           <w:b/>
         </w:rPr>
-        <w:t xml:space="preserve">Due February 9:</w:t>
-      </w:r>
-      <w:r>
-        <w:t xml:space="preserve"> </w:t>
-      </w:r>
-      <w:r>
-        <w:t xml:space="preserve">Closing date, Quiz 4</w:t>
-      </w:r>
-    </w:p>
-    <w:p>
-      <w:pPr>
-        <w:pStyle w:val="Compact"/>
-        <w:numPr>
-          <w:numId w:val="1013"/>
+        <w:t xml:space="preserve">Due February 5:</w:t>
+      </w:r>
+      <w:r>
+        <w:t xml:space="preserve"> </w:t>
+      </w:r>
+      <w:r>
+        <w:t xml:space="preserve">Upload deadline, Homework Assignment 3</w:t>
+      </w:r>
+    </w:p>
+    <w:p>
+      <w:pPr>
+        <w:pStyle w:val="Heading4"/>
+      </w:pPr>
+      <w:bookmarkStart w:id="68" w:name="topic-semantics-and-interpretation"/>
+      <w:bookmarkEnd w:id="68"/>
+      <w:r>
+        <w:t xml:space="preserve">Topic: Semantics and Interpretation</w:t>
+      </w:r>
+    </w:p>
+    <w:p>
+      <w:pPr>
+        <w:pStyle w:val="Compact"/>
+        <w:numPr>
+          <w:numId w:val="1014"/>
           <w:ilvl w:val="0"/>
         </w:numPr>
       </w:pPr>
@@ -2078,30 +2377,82 @@
         <w:rPr>
           <w:b/>
         </w:rPr>
-        <w:t xml:space="preserve">Due February 5:</w:t>
-      </w:r>
-      <w:r>
-        <w:t xml:space="preserve"> </w:t>
-      </w:r>
-      <w:r>
-        <w:t xml:space="preserve">Upload deadline, Homework Assignment 3</w:t>
+        <w:t xml:space="preserve">Required Readings:</w:t>
+      </w:r>
+      <w:r>
+        <w:t xml:space="preserve"> </w:t>
+      </w:r>
+      <w:r>
+        <w:t xml:space="preserve">Bach 1989a, 1989b</w:t>
+      </w:r>
+    </w:p>
+    <w:p>
+      <w:pPr>
+        <w:pStyle w:val="Heading3"/>
+      </w:pPr>
+      <w:bookmarkStart w:id="69" w:name="week-5-february-13-and-15"/>
+      <w:bookmarkEnd w:id="69"/>
+      <w:r>
+        <w:t xml:space="preserve">Week 5: February 13 and 15</w:t>
+      </w:r>
+    </w:p>
+    <w:p>
+      <w:pPr>
+        <w:pStyle w:val="Compact"/>
+        <w:numPr>
+          <w:numId w:val="1015"/>
+          <w:ilvl w:val="0"/>
+        </w:numPr>
+      </w:pPr>
+      <w:r>
+        <w:rPr>
+          <w:b/>
+        </w:rPr>
+        <w:t xml:space="preserve">Due February 16:</w:t>
+      </w:r>
+      <w:r>
+        <w:t xml:space="preserve"> </w:t>
+      </w:r>
+      <w:r>
+        <w:t xml:space="preserve">Closing date, Quiz 5</w:t>
+      </w:r>
+    </w:p>
+    <w:p>
+      <w:pPr>
+        <w:pStyle w:val="Compact"/>
+        <w:numPr>
+          <w:numId w:val="1015"/>
+          <w:ilvl w:val="0"/>
+        </w:numPr>
+      </w:pPr>
+      <w:r>
+        <w:rPr>
+          <w:b/>
+        </w:rPr>
+        <w:t xml:space="preserve">Due February 12:</w:t>
+      </w:r>
+      <w:r>
+        <w:t xml:space="preserve"> </w:t>
+      </w:r>
+      <w:r>
+        <w:t xml:space="preserve">Upload deadline, Homework Assignment 4</w:t>
       </w:r>
     </w:p>
     <w:p>
       <w:pPr>
         <w:pStyle w:val="Heading4"/>
       </w:pPr>
-      <w:bookmarkStart w:id="67" w:name="topic-semantics-and-interpretation"/>
-      <w:bookmarkEnd w:id="67"/>
-      <w:r>
-        <w:t xml:space="preserve">Topic: Semantics and Interpretation</w:t>
-      </w:r>
-    </w:p>
-    <w:p>
-      <w:pPr>
-        <w:pStyle w:val="Compact"/>
-        <w:numPr>
-          <w:numId w:val="1014"/>
+      <w:bookmarkStart w:id="70" w:name="topic-models-domains-properties-and-relationships"/>
+      <w:bookmarkEnd w:id="70"/>
+      <w:r>
+        <w:t xml:space="preserve">Topic: Models, Domains, Properties, and Relationships</w:t>
+      </w:r>
+    </w:p>
+    <w:p>
+      <w:pPr>
+        <w:pStyle w:val="Compact"/>
+        <w:numPr>
+          <w:numId w:val="1016"/>
           <w:ilvl w:val="0"/>
         </w:numPr>
       </w:pPr>
@@ -2115,24 +2466,24 @@
         <w:t xml:space="preserve"> </w:t>
       </w:r>
       <w:r>
-        <w:t xml:space="preserve">Bach 1989a, 1989b</w:t>
+        <w:t xml:space="preserve">Jubien 1997</w:t>
       </w:r>
     </w:p>
     <w:p>
       <w:pPr>
         <w:pStyle w:val="Heading3"/>
       </w:pPr>
-      <w:bookmarkStart w:id="68" w:name="week-5-february-13-and-15"/>
-      <w:bookmarkEnd w:id="68"/>
-      <w:r>
-        <w:t xml:space="preserve">Week 5: February 13 and 15</w:t>
-      </w:r>
-    </w:p>
-    <w:p>
-      <w:pPr>
-        <w:pStyle w:val="Compact"/>
-        <w:numPr>
-          <w:numId w:val="1015"/>
+      <w:bookmarkStart w:id="71" w:name="week-6-february-20-and-22"/>
+      <w:bookmarkEnd w:id="71"/>
+      <w:r>
+        <w:t xml:space="preserve">Week 6: February 20 and 22</w:t>
+      </w:r>
+    </w:p>
+    <w:p>
+      <w:pPr>
+        <w:pStyle w:val="Compact"/>
+        <w:numPr>
+          <w:numId w:val="1017"/>
           <w:ilvl w:val="0"/>
         </w:numPr>
       </w:pPr>
@@ -2140,20 +2491,20 @@
         <w:rPr>
           <w:b/>
         </w:rPr>
-        <w:t xml:space="preserve">Due February 16:</w:t>
-      </w:r>
-      <w:r>
-        <w:t xml:space="preserve"> </w:t>
-      </w:r>
-      <w:r>
-        <w:t xml:space="preserve">Closing date, Quiz 5</w:t>
-      </w:r>
-    </w:p>
-    <w:p>
-      <w:pPr>
-        <w:pStyle w:val="Compact"/>
-        <w:numPr>
-          <w:numId w:val="1015"/>
+        <w:t xml:space="preserve">Due February 19:</w:t>
+      </w:r>
+      <w:r>
+        <w:t xml:space="preserve"> </w:t>
+      </w:r>
+      <w:r>
+        <w:t xml:space="preserve">Upload deadline, Homework Assignment 5</w:t>
+      </w:r>
+    </w:p>
+    <w:p>
+      <w:pPr>
+        <w:pStyle w:val="Compact"/>
+        <w:numPr>
+          <w:numId w:val="1017"/>
           <w:ilvl w:val="0"/>
         </w:numPr>
       </w:pPr>
@@ -2161,30 +2512,51 @@
         <w:rPr>
           <w:b/>
         </w:rPr>
-        <w:t xml:space="preserve">Due February 12:</w:t>
-      </w:r>
-      <w:r>
-        <w:t xml:space="preserve"> </w:t>
-      </w:r>
-      <w:r>
-        <w:t xml:space="preserve">Upload deadline, Homework Assignment 4</w:t>
+        <w:t xml:space="preserve">Due February 22:</w:t>
+      </w:r>
+      <w:r>
+        <w:t xml:space="preserve"> </w:t>
+      </w:r>
+      <w:r>
+        <w:t xml:space="preserve">Second deliverables, First Group Project</w:t>
+      </w:r>
+    </w:p>
+    <w:p>
+      <w:pPr>
+        <w:pStyle w:val="Compact"/>
+        <w:numPr>
+          <w:numId w:val="1017"/>
+          <w:ilvl w:val="0"/>
+        </w:numPr>
+      </w:pPr>
+      <w:r>
+        <w:rPr>
+          <w:b/>
+        </w:rPr>
+        <w:t xml:space="preserve">Due February 23:</w:t>
+      </w:r>
+      <w:r>
+        <w:t xml:space="preserve"> </w:t>
+      </w:r>
+      <w:r>
+        <w:t xml:space="preserve">Closing date, Quiz 6</w:t>
       </w:r>
     </w:p>
     <w:p>
       <w:pPr>
         <w:pStyle w:val="Heading4"/>
       </w:pPr>
-      <w:bookmarkStart w:id="69" w:name="topic-models-domains-properties-and-relationships"/>
-      <w:bookmarkEnd w:id="69"/>
-      <w:r>
-        <w:t xml:space="preserve">Topic: Models, Domains, Properties, and Relationships</w:t>
-      </w:r>
-    </w:p>
-    <w:p>
-      <w:pPr>
-        <w:pStyle w:val="Compact"/>
-        <w:numPr>
-          <w:numId w:val="1016"/>
+      <w:bookmarkStart w:id="72" w:name="topic-predicate-logic-part-1"/>
+      <w:bookmarkEnd w:id="72"/>
+      <w:r>
+        <w:t xml:space="preserve">Topic: Predicate Logic, Part 1</w:t>
+      </w:r>
+    </w:p>
+    <w:p>
+      <w:pPr>
+        <w:pStyle w:val="Compact"/>
+        <w:numPr>
+          <w:numId w:val="1018"/>
           <w:ilvl w:val="0"/>
         </w:numPr>
       </w:pPr>
@@ -2198,24 +2570,24 @@
         <w:t xml:space="preserve"> </w:t>
       </w:r>
       <w:r>
-        <w:t xml:space="preserve">Jubien 1997</w:t>
+        <w:t xml:space="preserve">Benthem et al. 2014b, 2014c, 2014d, 2014a</w:t>
       </w:r>
     </w:p>
     <w:p>
       <w:pPr>
         <w:pStyle w:val="Heading3"/>
       </w:pPr>
-      <w:bookmarkStart w:id="70" w:name="week-6-february-20-and-22"/>
-      <w:bookmarkEnd w:id="70"/>
-      <w:r>
-        <w:t xml:space="preserve">Week 6: February 20 and 22</w:t>
-      </w:r>
-    </w:p>
-    <w:p>
-      <w:pPr>
-        <w:pStyle w:val="Compact"/>
-        <w:numPr>
-          <w:numId w:val="1017"/>
+      <w:bookmarkStart w:id="73" w:name="week-7-february-27-and-march-1"/>
+      <w:bookmarkEnd w:id="73"/>
+      <w:r>
+        <w:t xml:space="preserve">Week 7: February 27 and March 1</w:t>
+      </w:r>
+    </w:p>
+    <w:p>
+      <w:pPr>
+        <w:pStyle w:val="Compact"/>
+        <w:numPr>
+          <w:numId w:val="1019"/>
           <w:ilvl w:val="0"/>
         </w:numPr>
       </w:pPr>
@@ -2223,20 +2595,20 @@
         <w:rPr>
           <w:b/>
         </w:rPr>
-        <w:t xml:space="preserve">Due February 23:</w:t>
-      </w:r>
-      <w:r>
-        <w:t xml:space="preserve"> </w:t>
-      </w:r>
-      <w:r>
-        <w:t xml:space="preserve">Closing date, Quiz 6</w:t>
-      </w:r>
-    </w:p>
-    <w:p>
-      <w:pPr>
-        <w:pStyle w:val="Compact"/>
-        <w:numPr>
-          <w:numId w:val="1017"/>
+        <w:t xml:space="preserve">Due February 26:</w:t>
+      </w:r>
+      <w:r>
+        <w:t xml:space="preserve"> </w:t>
+      </w:r>
+      <w:r>
+        <w:t xml:space="preserve">Upload deadline, Homework Assignment 6</w:t>
+      </w:r>
+    </w:p>
+    <w:p>
+      <w:pPr>
+        <w:pStyle w:val="Compact"/>
+        <w:numPr>
+          <w:numId w:val="1019"/>
           <w:ilvl w:val="0"/>
         </w:numPr>
       </w:pPr>
@@ -2244,20 +2616,40 @@
         <w:rPr>
           <w:b/>
         </w:rPr>
-        <w:t xml:space="preserve">Due February 22:</w:t>
-      </w:r>
-      <w:r>
-        <w:t xml:space="preserve"> </w:t>
-      </w:r>
-      <w:r>
-        <w:t xml:space="preserve">Second deliverables, First Group Project</w:t>
-      </w:r>
-    </w:p>
-    <w:p>
-      <w:pPr>
-        <w:pStyle w:val="Compact"/>
-        <w:numPr>
-          <w:numId w:val="1017"/>
+        <w:t xml:space="preserve">Due March 2:</w:t>
+      </w:r>
+      <w:r>
+        <w:t xml:space="preserve"> </w:t>
+      </w:r>
+      <w:r>
+        <w:t xml:space="preserve">Closing date, Quiz 7</w:t>
+      </w:r>
+    </w:p>
+    <w:p>
+      <w:pPr>
+        <w:pStyle w:val="Heading4"/>
+      </w:pPr>
+      <w:bookmarkStart w:id="74" w:name="topic-predicate-logic-part-2"/>
+      <w:bookmarkEnd w:id="74"/>
+      <w:r>
+        <w:t xml:space="preserve">Topic: Predicate Logic, Part 2</w:t>
+      </w:r>
+    </w:p>
+    <w:p>
+      <w:pPr>
+        <w:pStyle w:val="Heading3"/>
+      </w:pPr>
+      <w:bookmarkStart w:id="75" w:name="week-8-march-6-and-8"/>
+      <w:bookmarkEnd w:id="75"/>
+      <w:r>
+        <w:t xml:space="preserve">Week 8: March 6 and 8</w:t>
+      </w:r>
+    </w:p>
+    <w:p>
+      <w:pPr>
+        <w:pStyle w:val="Compact"/>
+        <w:numPr>
+          <w:numId w:val="1020"/>
           <w:ilvl w:val="0"/>
         </w:numPr>
       </w:pPr>
@@ -2265,30 +2657,93 @@
         <w:rPr>
           <w:b/>
         </w:rPr>
-        <w:t xml:space="preserve">Due February 19:</w:t>
-      </w:r>
-      <w:r>
-        <w:t xml:space="preserve"> </w:t>
-      </w:r>
-      <w:r>
-        <w:t xml:space="preserve">Upload deadline, Homework Assignment 5</w:t>
+        <w:t xml:space="preserve">Due March 8:</w:t>
+      </w:r>
+      <w:r>
+        <w:t xml:space="preserve"> </w:t>
+      </w:r>
+      <w:r>
+        <w:t xml:space="preserve">First deliverables, Second Group Project</w:t>
+      </w:r>
+    </w:p>
+    <w:p>
+      <w:pPr>
+        <w:pStyle w:val="Compact"/>
+        <w:numPr>
+          <w:numId w:val="1020"/>
+          <w:ilvl w:val="0"/>
+        </w:numPr>
+      </w:pPr>
+      <w:r>
+        <w:rPr>
+          <w:b/>
+        </w:rPr>
+        <w:t xml:space="preserve">Due March 8:</w:t>
+      </w:r>
+      <w:r>
+        <w:t xml:space="preserve"> </w:t>
+      </w:r>
+      <w:r>
+        <w:t xml:space="preserve">Third deliverables, First Group Project</w:t>
+      </w:r>
+    </w:p>
+    <w:p>
+      <w:pPr>
+        <w:pStyle w:val="Compact"/>
+        <w:numPr>
+          <w:numId w:val="1020"/>
+          <w:ilvl w:val="0"/>
+        </w:numPr>
+      </w:pPr>
+      <w:r>
+        <w:rPr>
+          <w:b/>
+        </w:rPr>
+        <w:t xml:space="preserve">Due March 9:</w:t>
+      </w:r>
+      <w:r>
+        <w:t xml:space="preserve"> </w:t>
+      </w:r>
+      <w:r>
+        <w:t xml:space="preserve">Closing date, Quiz 8</w:t>
+      </w:r>
+    </w:p>
+    <w:p>
+      <w:pPr>
+        <w:pStyle w:val="Compact"/>
+        <w:numPr>
+          <w:numId w:val="1020"/>
+          <w:ilvl w:val="0"/>
+        </w:numPr>
+      </w:pPr>
+      <w:r>
+        <w:rPr>
+          <w:b/>
+        </w:rPr>
+        <w:t xml:space="preserve">Due March 5:</w:t>
+      </w:r>
+      <w:r>
+        <w:t xml:space="preserve"> </w:t>
+      </w:r>
+      <w:r>
+        <w:t xml:space="preserve">Upload deadline, Homework Assignment 7</w:t>
       </w:r>
     </w:p>
     <w:p>
       <w:pPr>
         <w:pStyle w:val="Heading4"/>
       </w:pPr>
-      <w:bookmarkStart w:id="71" w:name="topic-predicate-logic-part-1"/>
-      <w:bookmarkEnd w:id="71"/>
-      <w:r>
-        <w:t xml:space="preserve">Topic: Predicate Logic, Part 1</w:t>
-      </w:r>
-    </w:p>
-    <w:p>
-      <w:pPr>
-        <w:pStyle w:val="Compact"/>
-        <w:numPr>
-          <w:numId w:val="1018"/>
+      <w:bookmarkStart w:id="76" w:name="topic-syntax-and-grammar"/>
+      <w:bookmarkEnd w:id="76"/>
+      <w:r>
+        <w:t xml:space="preserve">Topic: Syntax and Grammar</w:t>
+      </w:r>
+    </w:p>
+    <w:p>
+      <w:pPr>
+        <w:pStyle w:val="Compact"/>
+        <w:numPr>
+          <w:numId w:val="1021"/>
           <w:ilvl w:val="0"/>
         </w:numPr>
       </w:pPr>
@@ -2302,24 +2757,24 @@
         <w:t xml:space="preserve"> </w:t>
       </w:r>
       <w:r>
-        <w:t xml:space="preserve">Benthem et al. 2014b, 2014c, 2014d, 2014a</w:t>
+        <w:t xml:space="preserve">Rosen 2011e</w:t>
       </w:r>
     </w:p>
     <w:p>
       <w:pPr>
         <w:pStyle w:val="Heading3"/>
       </w:pPr>
-      <w:bookmarkStart w:id="72" w:name="week-7-february-27-and-march-1"/>
-      <w:bookmarkEnd w:id="72"/>
-      <w:r>
-        <w:t xml:space="preserve">Week 7: February 27 and March 1</w:t>
-      </w:r>
-    </w:p>
-    <w:p>
-      <w:pPr>
-        <w:pStyle w:val="Compact"/>
-        <w:numPr>
-          <w:numId w:val="1019"/>
+      <w:bookmarkStart w:id="77" w:name="week-9-march-13-and-15"/>
+      <w:bookmarkEnd w:id="77"/>
+      <w:r>
+        <w:t xml:space="preserve">Week 9: March 13 and 15</w:t>
+      </w:r>
+    </w:p>
+    <w:p>
+      <w:pPr>
+        <w:pStyle w:val="Compact"/>
+        <w:numPr>
+          <w:numId w:val="1022"/>
           <w:ilvl w:val="0"/>
         </w:numPr>
       </w:pPr>
@@ -2327,20 +2782,20 @@
         <w:rPr>
           <w:b/>
         </w:rPr>
-        <w:t xml:space="preserve">Due February 26:</w:t>
-      </w:r>
-      <w:r>
-        <w:t xml:space="preserve"> </w:t>
-      </w:r>
-      <w:r>
-        <w:t xml:space="preserve">Upload deadline, Homework Assignment 6</w:t>
-      </w:r>
-    </w:p>
-    <w:p>
-      <w:pPr>
-        <w:pStyle w:val="Compact"/>
-        <w:numPr>
-          <w:numId w:val="1019"/>
+        <w:t xml:space="preserve">Due March 12:</w:t>
+      </w:r>
+      <w:r>
+        <w:t xml:space="preserve"> </w:t>
+      </w:r>
+      <w:r>
+        <w:t xml:space="preserve">Upload deadline, Homework Assignment 8</w:t>
+      </w:r>
+    </w:p>
+    <w:p>
+      <w:pPr>
+        <w:pStyle w:val="Compact"/>
+        <w:numPr>
+          <w:numId w:val="1022"/>
           <w:ilvl w:val="0"/>
         </w:numPr>
       </w:pPr>
@@ -2348,172 +2803,6 @@
         <w:rPr>
           <w:b/>
         </w:rPr>
-        <w:t xml:space="preserve">Due March 2:</w:t>
-      </w:r>
-      <w:r>
-        <w:t xml:space="preserve"> </w:t>
-      </w:r>
-      <w:r>
-        <w:t xml:space="preserve">Closing date, Quiz 7</w:t>
-      </w:r>
-    </w:p>
-    <w:p>
-      <w:pPr>
-        <w:pStyle w:val="Heading4"/>
-      </w:pPr>
-      <w:bookmarkStart w:id="73" w:name="topic-predicate-logic-part-2"/>
-      <w:bookmarkEnd w:id="73"/>
-      <w:r>
-        <w:t xml:space="preserve">Topic: Predicate Logic, Part 2</w:t>
-      </w:r>
-    </w:p>
-    <w:p>
-      <w:pPr>
-        <w:pStyle w:val="Heading3"/>
-      </w:pPr>
-      <w:bookmarkStart w:id="74" w:name="week-8-march-6-and-8"/>
-      <w:bookmarkEnd w:id="74"/>
-      <w:r>
-        <w:t xml:space="preserve">Week 8: March 6 and 8</w:t>
-      </w:r>
-    </w:p>
-    <w:p>
-      <w:pPr>
-        <w:pStyle w:val="Compact"/>
-        <w:numPr>
-          <w:numId w:val="1020"/>
-          <w:ilvl w:val="0"/>
-        </w:numPr>
-      </w:pPr>
-      <w:r>
-        <w:rPr>
-          <w:b/>
-        </w:rPr>
-        <w:t xml:space="preserve">Due March 8:</w:t>
-      </w:r>
-      <w:r>
-        <w:t xml:space="preserve"> </w:t>
-      </w:r>
-      <w:r>
-        <w:t xml:space="preserve">First deliverables, Second Group Project</w:t>
-      </w:r>
-    </w:p>
-    <w:p>
-      <w:pPr>
-        <w:pStyle w:val="Compact"/>
-        <w:numPr>
-          <w:numId w:val="1020"/>
-          <w:ilvl w:val="0"/>
-        </w:numPr>
-      </w:pPr>
-      <w:r>
-        <w:rPr>
-          <w:b/>
-        </w:rPr>
-        <w:t xml:space="preserve">Due March 8:</w:t>
-      </w:r>
-      <w:r>
-        <w:t xml:space="preserve"> </w:t>
-      </w:r>
-      <w:r>
-        <w:t xml:space="preserve">Third deliverables, First Group Project</w:t>
-      </w:r>
-    </w:p>
-    <w:p>
-      <w:pPr>
-        <w:pStyle w:val="Compact"/>
-        <w:numPr>
-          <w:numId w:val="1020"/>
-          <w:ilvl w:val="0"/>
-        </w:numPr>
-      </w:pPr>
-      <w:r>
-        <w:rPr>
-          <w:b/>
-        </w:rPr>
-        <w:t xml:space="preserve">Due March 5:</w:t>
-      </w:r>
-      <w:r>
-        <w:t xml:space="preserve"> </w:t>
-      </w:r>
-      <w:r>
-        <w:t xml:space="preserve">Upload deadline, Homework Assignment 7</w:t>
-      </w:r>
-    </w:p>
-    <w:p>
-      <w:pPr>
-        <w:pStyle w:val="Compact"/>
-        <w:numPr>
-          <w:numId w:val="1020"/>
-          <w:ilvl w:val="0"/>
-        </w:numPr>
-      </w:pPr>
-      <w:r>
-        <w:rPr>
-          <w:b/>
-        </w:rPr>
-        <w:t xml:space="preserve">Due March 9:</w:t>
-      </w:r>
-      <w:r>
-        <w:t xml:space="preserve"> </w:t>
-      </w:r>
-      <w:r>
-        <w:t xml:space="preserve">Closing date, Quiz 8</w:t>
-      </w:r>
-    </w:p>
-    <w:p>
-      <w:pPr>
-        <w:pStyle w:val="Heading4"/>
-      </w:pPr>
-      <w:bookmarkStart w:id="75" w:name="topic-syntax-and-grammar"/>
-      <w:bookmarkEnd w:id="75"/>
-      <w:r>
-        <w:t xml:space="preserve">Topic: Syntax and Grammar</w:t>
-      </w:r>
-    </w:p>
-    <w:p>
-      <w:pPr>
-        <w:pStyle w:val="Compact"/>
-        <w:numPr>
-          <w:numId w:val="1021"/>
-          <w:ilvl w:val="0"/>
-        </w:numPr>
-      </w:pPr>
-      <w:r>
-        <w:rPr>
-          <w:b/>
-        </w:rPr>
-        <w:t xml:space="preserve">Required Readings:</w:t>
-      </w:r>
-      <w:r>
-        <w:t xml:space="preserve"> </w:t>
-      </w:r>
-      <w:r>
-        <w:t xml:space="preserve">Rosen 2011e</w:t>
-      </w:r>
-    </w:p>
-    <w:p>
-      <w:pPr>
-        <w:pStyle w:val="Heading3"/>
-      </w:pPr>
-      <w:bookmarkStart w:id="76" w:name="week-9-march-13-and-15"/>
-      <w:bookmarkEnd w:id="76"/>
-      <w:r>
-        <w:t xml:space="preserve">Week 9: March 13 and 15</w:t>
-      </w:r>
-    </w:p>
-    <w:p>
-      <w:pPr>
-        <w:pStyle w:val="Compact"/>
-        <w:numPr>
-          <w:numId w:val="1022"/>
-          <w:ilvl w:val="0"/>
-        </w:numPr>
-      </w:pPr>
-      <w:r>
-        <w:rPr>
-          <w:b/>
-        </w:rPr>
         <w:t xml:space="preserve">Due March 16:</w:t>
       </w:r>
       <w:r>
@@ -2521,58 +2810,6 @@
       </w:r>
       <w:r>
         <w:t xml:space="preserve">Closing date, Quiz 9</w:t>
-      </w:r>
-    </w:p>
-    <w:p>
-      <w:pPr>
-        <w:pStyle w:val="Compact"/>
-        <w:numPr>
-          <w:numId w:val="1022"/>
-          <w:ilvl w:val="0"/>
-        </w:numPr>
-      </w:pPr>
-      <w:r>
-        <w:rPr>
-          <w:b/>
-        </w:rPr>
-        <w:t xml:space="preserve">Due March 12:</w:t>
-      </w:r>
-      <w:r>
-        <w:t xml:space="preserve"> </w:t>
-      </w:r>
-      <w:r>
-        <w:t xml:space="preserve">Upload deadline, Homework Assignment 8</w:t>
-      </w:r>
-    </w:p>
-    <w:p>
-      <w:pPr>
-        <w:pStyle w:val="Heading4"/>
-      </w:pPr>
-      <w:bookmarkStart w:id="77" w:name="topic-graphs"/>
-      <w:bookmarkEnd w:id="77"/>
-      <w:r>
-        <w:t xml:space="preserve">Topic: Graphs</w:t>
-      </w:r>
-    </w:p>
-    <w:p>
-      <w:pPr>
-        <w:pStyle w:val="Compact"/>
-        <w:numPr>
-          <w:numId w:val="1023"/>
-          <w:ilvl w:val="0"/>
-        </w:numPr>
-      </w:pPr>
-      <w:r>
-        <w:rPr>
-          <w:b/>
-        </w:rPr>
-        <w:t xml:space="preserve">Required Readings:</w:t>
-      </w:r>
-      <w:r>
-        <w:t xml:space="preserve"> </w:t>
-      </w:r>
-      <w:r>
-        <w:t xml:space="preserve">Rosen 2011d</w:t>
       </w:r>
     </w:p>
     <w:p>
@@ -2589,6 +2826,37 @@
       <w:pPr>
         <w:pStyle w:val="Compact"/>
         <w:numPr>
+          <w:numId w:val="1023"/>
+          <w:ilvl w:val="0"/>
+        </w:numPr>
+      </w:pPr>
+      <w:r>
+        <w:rPr>
+          <w:b/>
+        </w:rPr>
+        <w:t xml:space="preserve">Required Readings:</w:t>
+      </w:r>
+      <w:r>
+        <w:t xml:space="preserve"> </w:t>
+      </w:r>
+      <w:r>
+        <w:t xml:space="preserve">Rosen 2011b</w:t>
+      </w:r>
+    </w:p>
+    <w:p>
+      <w:pPr>
+        <w:pStyle w:val="Heading4"/>
+      </w:pPr>
+      <w:bookmarkStart w:id="79" w:name="topic-graphs"/>
+      <w:bookmarkEnd w:id="79"/>
+      <w:r>
+        <w:t xml:space="preserve">Topic: Graphs</w:t>
+      </w:r>
+    </w:p>
+    <w:p>
+      <w:pPr>
+        <w:pStyle w:val="Compact"/>
+        <w:numPr>
           <w:numId w:val="1024"/>
           <w:ilvl w:val="0"/>
         </w:numPr>
@@ -2603,15 +2871,15 @@
         <w:t xml:space="preserve"> </w:t>
       </w:r>
       <w:r>
-        <w:t xml:space="preserve">Rosen 2011b</w:t>
+        <w:t xml:space="preserve">Rosen 2011d</w:t>
       </w:r>
     </w:p>
     <w:p>
       <w:pPr>
         <w:pStyle w:val="Heading3"/>
       </w:pPr>
-      <w:bookmarkStart w:id="79" w:name="spring-holiday-march-20-and-22"/>
-      <w:bookmarkEnd w:id="79"/>
+      <w:bookmarkStart w:id="80" w:name="spring-holiday-march-20-and-22"/>
+      <w:bookmarkEnd w:id="80"/>
       <w:r>
         <w:t xml:space="preserve">Spring Holiday: March 20 and 22</w:t>
       </w:r>
@@ -2620,8 +2888,8 @@
       <w:pPr>
         <w:pStyle w:val="Heading3"/>
       </w:pPr>
-      <w:bookmarkStart w:id="80" w:name="week-11-march-27-and-29"/>
-      <w:bookmarkEnd w:id="80"/>
+      <w:bookmarkStart w:id="81" w:name="week-11-march-27-and-29"/>
+      <w:bookmarkEnd w:id="81"/>
       <w:r>
         <w:t xml:space="preserve">Week 11: March 27 and 29</w:t>
       </w:r>
@@ -2638,6 +2906,27 @@
         <w:rPr>
           <w:b/>
         </w:rPr>
+        <w:t xml:space="preserve">Due March 30:</w:t>
+      </w:r>
+      <w:r>
+        <w:t xml:space="preserve"> </w:t>
+      </w:r>
+      <w:r>
+        <w:t xml:space="preserve">Closing date, Quiz 10</w:t>
+      </w:r>
+    </w:p>
+    <w:p>
+      <w:pPr>
+        <w:pStyle w:val="Compact"/>
+        <w:numPr>
+          <w:numId w:val="1025"/>
+          <w:ilvl w:val="0"/>
+        </w:numPr>
+      </w:pPr>
+      <w:r>
+        <w:rPr>
+          <w:b/>
+        </w:rPr>
         <w:t xml:space="preserve">Due March 26:</w:t>
       </w:r>
       <w:r>
@@ -2670,9 +2959,19 @@
     </w:p>
     <w:p>
       <w:pPr>
-        <w:pStyle w:val="Compact"/>
-        <w:numPr>
-          <w:numId w:val="1025"/>
+        <w:pStyle w:val="Heading4"/>
+      </w:pPr>
+      <w:bookmarkStart w:id="82" w:name="topic-conceptual-graphs"/>
+      <w:bookmarkEnd w:id="82"/>
+      <w:r>
+        <w:t xml:space="preserve">Topic: Conceptual Graphs</w:t>
+      </w:r>
+    </w:p>
+    <w:p>
+      <w:pPr>
+        <w:pStyle w:val="Compact"/>
+        <w:numPr>
+          <w:numId w:val="1026"/>
           <w:ilvl w:val="0"/>
         </w:numPr>
       </w:pPr>
@@ -2680,30 +2979,103 @@
         <w:rPr>
           <w:b/>
         </w:rPr>
-        <w:t xml:space="preserve">Due March 30:</w:t>
-      </w:r>
-      <w:r>
-        <w:t xml:space="preserve"> </w:t>
-      </w:r>
-      <w:r>
-        <w:t xml:space="preserve">Closing date, Quiz 10</w:t>
+        <w:t xml:space="preserve">Required Readings:</w:t>
+      </w:r>
+      <w:r>
+        <w:t xml:space="preserve"> </w:t>
+      </w:r>
+      <w:r>
+        <w:t xml:space="preserve">Pan et al. 2017a</w:t>
+      </w:r>
+    </w:p>
+    <w:p>
+      <w:pPr>
+        <w:pStyle w:val="Heading3"/>
+      </w:pPr>
+      <w:bookmarkStart w:id="83" w:name="week-12-april-3-and-5"/>
+      <w:bookmarkEnd w:id="83"/>
+      <w:r>
+        <w:t xml:space="preserve">Week 12: April 3 and 5</w:t>
+      </w:r>
+    </w:p>
+    <w:p>
+      <w:pPr>
+        <w:pStyle w:val="Compact"/>
+        <w:numPr>
+          <w:numId w:val="1027"/>
+          <w:ilvl w:val="0"/>
+        </w:numPr>
+      </w:pPr>
+      <w:r>
+        <w:rPr>
+          <w:b/>
+        </w:rPr>
+        <w:t xml:space="preserve">Due April 6:</w:t>
+      </w:r>
+      <w:r>
+        <w:t xml:space="preserve"> </w:t>
+      </w:r>
+      <w:r>
+        <w:t xml:space="preserve">Closing date, Quiz 11</w:t>
+      </w:r>
+    </w:p>
+    <w:p>
+      <w:pPr>
+        <w:pStyle w:val="Compact"/>
+        <w:numPr>
+          <w:numId w:val="1027"/>
+          <w:ilvl w:val="0"/>
+        </w:numPr>
+      </w:pPr>
+      <w:r>
+        <w:rPr>
+          <w:b/>
+        </w:rPr>
+        <w:t xml:space="preserve">Due April 2:</w:t>
+      </w:r>
+      <w:r>
+        <w:t xml:space="preserve"> </w:t>
+      </w:r>
+      <w:r>
+        <w:t xml:space="preserve">Upload deadline, Homework Assignment 10</w:t>
+      </w:r>
+    </w:p>
+    <w:p>
+      <w:pPr>
+        <w:pStyle w:val="Compact"/>
+        <w:numPr>
+          <w:numId w:val="1027"/>
+          <w:ilvl w:val="0"/>
+        </w:numPr>
+      </w:pPr>
+      <w:r>
+        <w:rPr>
+          <w:b/>
+        </w:rPr>
+        <w:t xml:space="preserve">Due April 5:</w:t>
+      </w:r>
+      <w:r>
+        <w:t xml:space="preserve"> </w:t>
+      </w:r>
+      <w:r>
+        <w:t xml:space="preserve">Third deliverables, Second Group Project</w:t>
       </w:r>
     </w:p>
     <w:p>
       <w:pPr>
         <w:pStyle w:val="Heading4"/>
       </w:pPr>
-      <w:bookmarkStart w:id="81" w:name="topic-conceptual-graphs"/>
-      <w:bookmarkEnd w:id="81"/>
-      <w:r>
-        <w:t xml:space="preserve">Topic: Conceptual Graphs</w:t>
-      </w:r>
-    </w:p>
-    <w:p>
-      <w:pPr>
-        <w:pStyle w:val="Compact"/>
-        <w:numPr>
-          <w:numId w:val="1026"/>
+      <w:bookmarkStart w:id="84" w:name="topic-the-rdf-model-and-language"/>
+      <w:bookmarkEnd w:id="84"/>
+      <w:r>
+        <w:t xml:space="preserve">Topic: The RDF model and language</w:t>
+      </w:r>
+    </w:p>
+    <w:p>
+      <w:pPr>
+        <w:pStyle w:val="Compact"/>
+        <w:numPr>
+          <w:numId w:val="1028"/>
           <w:ilvl w:val="0"/>
         </w:numPr>
       </w:pPr>
@@ -2717,24 +3089,24 @@
         <w:t xml:space="preserve"> </w:t>
       </w:r>
       <w:r>
-        <w:t xml:space="preserve">Pan et al. 2017</w:t>
+        <w:t xml:space="preserve">Beckett et al. 2014; Manola et al. 2014</w:t>
       </w:r>
     </w:p>
     <w:p>
       <w:pPr>
         <w:pStyle w:val="Heading3"/>
       </w:pPr>
-      <w:bookmarkStart w:id="82" w:name="week-12-april-3-and-5"/>
-      <w:bookmarkEnd w:id="82"/>
-      <w:r>
-        <w:t xml:space="preserve">Week 12: April 3 and 5</w:t>
-      </w:r>
-    </w:p>
-    <w:p>
-      <w:pPr>
-        <w:pStyle w:val="Compact"/>
-        <w:numPr>
-          <w:numId w:val="1027"/>
+      <w:bookmarkStart w:id="85" w:name="week-13-april-10-and-13"/>
+      <w:bookmarkEnd w:id="85"/>
+      <w:r>
+        <w:t xml:space="preserve">Week 13: April 10 and 13</w:t>
+      </w:r>
+    </w:p>
+    <w:p>
+      <w:pPr>
+        <w:pStyle w:val="Compact"/>
+        <w:numPr>
+          <w:numId w:val="1029"/>
           <w:ilvl w:val="0"/>
         </w:numPr>
       </w:pPr>
@@ -2742,20 +3114,20 @@
         <w:rPr>
           <w:b/>
         </w:rPr>
-        <w:t xml:space="preserve">Due April 2:</w:t>
-      </w:r>
-      <w:r>
-        <w:t xml:space="preserve"> </w:t>
-      </w:r>
-      <w:r>
-        <w:t xml:space="preserve">Upload deadline, Homework Assignment 10</w:t>
-      </w:r>
-    </w:p>
-    <w:p>
-      <w:pPr>
-        <w:pStyle w:val="Compact"/>
-        <w:numPr>
-          <w:numId w:val="1027"/>
+        <w:t xml:space="preserve">Due April 12:</w:t>
+      </w:r>
+      <w:r>
+        <w:t xml:space="preserve"> </w:t>
+      </w:r>
+      <w:r>
+        <w:t xml:space="preserve">First deliverables, Third Group Project</w:t>
+      </w:r>
+    </w:p>
+    <w:p>
+      <w:pPr>
+        <w:pStyle w:val="Compact"/>
+        <w:numPr>
+          <w:numId w:val="1029"/>
           <w:ilvl w:val="0"/>
         </w:numPr>
       </w:pPr>
@@ -2763,20 +3135,20 @@
         <w:rPr>
           <w:b/>
         </w:rPr>
-        <w:t xml:space="preserve">Due April 5:</w:t>
-      </w:r>
-      <w:r>
-        <w:t xml:space="preserve"> </w:t>
-      </w:r>
-      <w:r>
-        <w:t xml:space="preserve">Third deliverables, Second Group Project</w:t>
-      </w:r>
-    </w:p>
-    <w:p>
-      <w:pPr>
-        <w:pStyle w:val="Compact"/>
-        <w:numPr>
-          <w:numId w:val="1027"/>
+        <w:t xml:space="preserve">Due April 13:</w:t>
+      </w:r>
+      <w:r>
+        <w:t xml:space="preserve"> </w:t>
+      </w:r>
+      <w:r>
+        <w:t xml:space="preserve">Closing date, Quiz 12</w:t>
+      </w:r>
+    </w:p>
+    <w:p>
+      <w:pPr>
+        <w:pStyle w:val="Compact"/>
+        <w:numPr>
+          <w:numId w:val="1029"/>
           <w:ilvl w:val="0"/>
         </w:numPr>
       </w:pPr>
@@ -2784,30 +3156,30 @@
         <w:rPr>
           <w:b/>
         </w:rPr>
-        <w:t xml:space="preserve">Due April 6:</w:t>
-      </w:r>
-      <w:r>
-        <w:t xml:space="preserve"> </w:t>
-      </w:r>
-      <w:r>
-        <w:t xml:space="preserve">Closing date, Quiz 11</w:t>
+        <w:t xml:space="preserve">Due April 9:</w:t>
+      </w:r>
+      <w:r>
+        <w:t xml:space="preserve"> </w:t>
+      </w:r>
+      <w:r>
+        <w:t xml:space="preserve">Upload deadline, Homework Assignment 11</w:t>
       </w:r>
     </w:p>
     <w:p>
       <w:pPr>
         <w:pStyle w:val="Heading4"/>
       </w:pPr>
-      <w:bookmarkStart w:id="83" w:name="topic-the-rdf-model-and-language"/>
-      <w:bookmarkEnd w:id="83"/>
-      <w:r>
-        <w:t xml:space="preserve">Topic: The RDF model and language</w:t>
-      </w:r>
-    </w:p>
-    <w:p>
-      <w:pPr>
-        <w:pStyle w:val="Compact"/>
-        <w:numPr>
-          <w:numId w:val="1028"/>
+      <w:bookmarkStart w:id="86" w:name="topic-description-logics"/>
+      <w:bookmarkEnd w:id="86"/>
+      <w:r>
+        <w:t xml:space="preserve">Topic: Description Logics</w:t>
+      </w:r>
+    </w:p>
+    <w:p>
+      <w:pPr>
+        <w:pStyle w:val="Compact"/>
+        <w:numPr>
+          <w:numId w:val="1030"/>
           <w:ilvl w:val="0"/>
         </w:numPr>
       </w:pPr>
@@ -2821,24 +3193,24 @@
         <w:t xml:space="preserve"> </w:t>
       </w:r>
       <w:r>
-        <w:t xml:space="preserve">Beckett et al. 2014; Manola et al. 2014</w:t>
+        <w:t xml:space="preserve">Krötzsch et al. 2014; Porter et al. 2008</w:t>
       </w:r>
     </w:p>
     <w:p>
       <w:pPr>
         <w:pStyle w:val="Heading3"/>
       </w:pPr>
-      <w:bookmarkStart w:id="84" w:name="week-13-april-10-and-13"/>
-      <w:bookmarkEnd w:id="84"/>
-      <w:r>
-        <w:t xml:space="preserve">Week 13: April 10 and 13</w:t>
-      </w:r>
-    </w:p>
-    <w:p>
-      <w:pPr>
-        <w:pStyle w:val="Compact"/>
-        <w:numPr>
-          <w:numId w:val="1029"/>
+      <w:bookmarkStart w:id="87" w:name="week-14-april-17-and-19"/>
+      <w:bookmarkEnd w:id="87"/>
+      <w:r>
+        <w:t xml:space="preserve">Week 14: April 17 and 19</w:t>
+      </w:r>
+    </w:p>
+    <w:p>
+      <w:pPr>
+        <w:pStyle w:val="Compact"/>
+        <w:numPr>
+          <w:numId w:val="1031"/>
           <w:ilvl w:val="0"/>
         </w:numPr>
       </w:pPr>
@@ -2846,20 +3218,20 @@
         <w:rPr>
           <w:b/>
         </w:rPr>
-        <w:t xml:space="preserve">Due April 13:</w:t>
-      </w:r>
-      <w:r>
-        <w:t xml:space="preserve"> </w:t>
-      </w:r>
-      <w:r>
-        <w:t xml:space="preserve">Closing date, Quiz 12</w:t>
-      </w:r>
-    </w:p>
-    <w:p>
-      <w:pPr>
-        <w:pStyle w:val="Compact"/>
-        <w:numPr>
-          <w:numId w:val="1029"/>
+        <w:t xml:space="preserve">Due April 20:</w:t>
+      </w:r>
+      <w:r>
+        <w:t xml:space="preserve"> </w:t>
+      </w:r>
+      <w:r>
+        <w:t xml:space="preserve">Closing date, Quiz 13</w:t>
+      </w:r>
+    </w:p>
+    <w:p>
+      <w:pPr>
+        <w:pStyle w:val="Compact"/>
+        <w:numPr>
+          <w:numId w:val="1031"/>
           <w:ilvl w:val="0"/>
         </w:numPr>
       </w:pPr>
@@ -2867,20 +3239,30 @@
         <w:rPr>
           <w:b/>
         </w:rPr>
-        <w:t xml:space="preserve">Due April 9:</w:t>
-      </w:r>
-      <w:r>
-        <w:t xml:space="preserve"> </w:t>
-      </w:r>
-      <w:r>
-        <w:t xml:space="preserve">Upload deadline, Homework Assignment 11</w:t>
-      </w:r>
-    </w:p>
-    <w:p>
-      <w:pPr>
-        <w:pStyle w:val="Compact"/>
-        <w:numPr>
-          <w:numId w:val="1029"/>
+        <w:t xml:space="preserve">Due April 16:</w:t>
+      </w:r>
+      <w:r>
+        <w:t xml:space="preserve"> </w:t>
+      </w:r>
+      <w:r>
+        <w:t xml:space="preserve">Upload deadline, Homework Assignment 12</w:t>
+      </w:r>
+    </w:p>
+    <w:p>
+      <w:pPr>
+        <w:pStyle w:val="Heading4"/>
+      </w:pPr>
+      <w:bookmarkStart w:id="88" w:name="topic-ontologies"/>
+      <w:bookmarkEnd w:id="88"/>
+      <w:r>
+        <w:t xml:space="preserve">Topic: Ontologies</w:t>
+      </w:r>
+    </w:p>
+    <w:p>
+      <w:pPr>
+        <w:pStyle w:val="Compact"/>
+        <w:numPr>
+          <w:numId w:val="1032"/>
           <w:ilvl w:val="0"/>
         </w:numPr>
       </w:pPr>
@@ -2888,30 +3270,103 @@
         <w:rPr>
           <w:b/>
         </w:rPr>
-        <w:t xml:space="preserve">Due April 12:</w:t>
-      </w:r>
-      <w:r>
-        <w:t xml:space="preserve"> </w:t>
-      </w:r>
-      <w:r>
-        <w:t xml:space="preserve">First deliverables, Third Group Project</w:t>
+        <w:t xml:space="preserve">Required Readings:</w:t>
+      </w:r>
+      <w:r>
+        <w:t xml:space="preserve"> </w:t>
+      </w:r>
+      <w:r>
+        <w:t xml:space="preserve">Hitzler et al. 2012; Krötzsch et al. 2012</w:t>
+      </w:r>
+    </w:p>
+    <w:p>
+      <w:pPr>
+        <w:pStyle w:val="Heading3"/>
+      </w:pPr>
+      <w:bookmarkStart w:id="89" w:name="week-15-april-24-and-26"/>
+      <w:bookmarkEnd w:id="89"/>
+      <w:r>
+        <w:t xml:space="preserve">Week 15: April 24 and 26</w:t>
+      </w:r>
+    </w:p>
+    <w:p>
+      <w:pPr>
+        <w:pStyle w:val="Compact"/>
+        <w:numPr>
+          <w:numId w:val="1033"/>
+          <w:ilvl w:val="0"/>
+        </w:numPr>
+      </w:pPr>
+      <w:r>
+        <w:rPr>
+          <w:b/>
+        </w:rPr>
+        <w:t xml:space="preserve">Due April 27:</w:t>
+      </w:r>
+      <w:r>
+        <w:t xml:space="preserve"> </w:t>
+      </w:r>
+      <w:r>
+        <w:t xml:space="preserve">Closing date, Quiz 14</w:t>
+      </w:r>
+    </w:p>
+    <w:p>
+      <w:pPr>
+        <w:pStyle w:val="Compact"/>
+        <w:numPr>
+          <w:numId w:val="1033"/>
+          <w:ilvl w:val="0"/>
+        </w:numPr>
+      </w:pPr>
+      <w:r>
+        <w:rPr>
+          <w:b/>
+        </w:rPr>
+        <w:t xml:space="preserve">Due April 26:</w:t>
+      </w:r>
+      <w:r>
+        <w:t xml:space="preserve"> </w:t>
+      </w:r>
+      <w:r>
+        <w:t xml:space="preserve">Second deliverables, Third Group Project</w:t>
+      </w:r>
+    </w:p>
+    <w:p>
+      <w:pPr>
+        <w:pStyle w:val="Compact"/>
+        <w:numPr>
+          <w:numId w:val="1033"/>
+          <w:ilvl w:val="0"/>
+        </w:numPr>
+      </w:pPr>
+      <w:r>
+        <w:rPr>
+          <w:b/>
+        </w:rPr>
+        <w:t xml:space="preserve">Due April 23:</w:t>
+      </w:r>
+      <w:r>
+        <w:t xml:space="preserve"> </w:t>
+      </w:r>
+      <w:r>
+        <w:t xml:space="preserve">Upload deadline, Homework Assignment 13</w:t>
       </w:r>
     </w:p>
     <w:p>
       <w:pPr>
         <w:pStyle w:val="Heading4"/>
       </w:pPr>
-      <w:bookmarkStart w:id="85" w:name="topic-description-logics"/>
-      <w:bookmarkEnd w:id="85"/>
-      <w:r>
-        <w:t xml:space="preserve">Topic: Description Logics</w:t>
-      </w:r>
-    </w:p>
-    <w:p>
-      <w:pPr>
-        <w:pStyle w:val="Compact"/>
-        <w:numPr>
-          <w:numId w:val="1030"/>
+      <w:bookmarkStart w:id="90" w:name="topic-applications-and-success-stories"/>
+      <w:bookmarkEnd w:id="90"/>
+      <w:r>
+        <w:t xml:space="preserve">Topic: Applications and success stories</w:t>
+      </w:r>
+    </w:p>
+    <w:p>
+      <w:pPr>
+        <w:pStyle w:val="Compact"/>
+        <w:numPr>
+          <w:numId w:val="1034"/>
           <w:ilvl w:val="0"/>
         </w:numPr>
       </w:pPr>
@@ -2925,24 +3380,24 @@
         <w:t xml:space="preserve"> </w:t>
       </w:r>
       <w:r>
-        <w:t xml:space="preserve">Krötzsch et al. 2014</w:t>
+        <w:t xml:space="preserve">Pan et al. 2017b</w:t>
       </w:r>
     </w:p>
     <w:p>
       <w:pPr>
         <w:pStyle w:val="Heading3"/>
       </w:pPr>
-      <w:bookmarkStart w:id="86" w:name="week-14-april-17-and-19"/>
-      <w:bookmarkEnd w:id="86"/>
-      <w:r>
-        <w:t xml:space="preserve">Week 14: April 17 and 19</w:t>
-      </w:r>
-    </w:p>
-    <w:p>
-      <w:pPr>
-        <w:pStyle w:val="Compact"/>
-        <w:numPr>
-          <w:numId w:val="1031"/>
+      <w:bookmarkStart w:id="91" w:name="week-16-may-1"/>
+      <w:bookmarkEnd w:id="91"/>
+      <w:r>
+        <w:t xml:space="preserve">Week 16: May 1</w:t>
+      </w:r>
+    </w:p>
+    <w:p>
+      <w:pPr>
+        <w:pStyle w:val="Compact"/>
+        <w:numPr>
+          <w:numId w:val="1035"/>
           <w:ilvl w:val="0"/>
         </w:numPr>
       </w:pPr>
@@ -2950,20 +3405,20 @@
         <w:rPr>
           <w:b/>
         </w:rPr>
-        <w:t xml:space="preserve">Due April 20:</w:t>
-      </w:r>
-      <w:r>
-        <w:t xml:space="preserve"> </w:t>
-      </w:r>
-      <w:r>
-        <w:t xml:space="preserve">Closing date, Quiz 13</w:t>
-      </w:r>
-    </w:p>
-    <w:p>
-      <w:pPr>
-        <w:pStyle w:val="Compact"/>
-        <w:numPr>
-          <w:numId w:val="1031"/>
+        <w:t xml:space="preserve">Due May 4:</w:t>
+      </w:r>
+      <w:r>
+        <w:t xml:space="preserve"> </w:t>
+      </w:r>
+      <w:r>
+        <w:t xml:space="preserve">Third deliverables, Third Group Project</w:t>
+      </w:r>
+    </w:p>
+    <w:p>
+      <w:pPr>
+        <w:pStyle w:val="Compact"/>
+        <w:numPr>
+          <w:numId w:val="1035"/>
           <w:ilvl w:val="0"/>
         </w:numPr>
       </w:pPr>
@@ -2971,187 +3426,31 @@
         <w:rPr>
           <w:b/>
         </w:rPr>
-        <w:t xml:space="preserve">Due April 16:</w:t>
-      </w:r>
-      <w:r>
-        <w:t xml:space="preserve"> </w:t>
-      </w:r>
-      <w:r>
-        <w:t xml:space="preserve">Upload deadline, Homework Assignment 12</w:t>
+        <w:t xml:space="preserve">Due April 30:</w:t>
+      </w:r>
+      <w:r>
+        <w:t xml:space="preserve"> </w:t>
+      </w:r>
+      <w:r>
+        <w:t xml:space="preserve">Upload deadline, Homework Assignment 14</w:t>
       </w:r>
     </w:p>
     <w:p>
       <w:pPr>
         <w:pStyle w:val="Heading4"/>
       </w:pPr>
-      <w:bookmarkStart w:id="87" w:name="topic-ontologies"/>
-      <w:bookmarkEnd w:id="87"/>
-      <w:r>
-        <w:t xml:space="preserve">Topic: Ontologies</w:t>
-      </w:r>
-    </w:p>
-    <w:p>
-      <w:pPr>
-        <w:pStyle w:val="Compact"/>
-        <w:numPr>
-          <w:numId w:val="1032"/>
-          <w:ilvl w:val="0"/>
-        </w:numPr>
-      </w:pPr>
-      <w:r>
-        <w:rPr>
-          <w:b/>
-        </w:rPr>
-        <w:t xml:space="preserve">Required Readings:</w:t>
-      </w:r>
-      <w:r>
-        <w:t xml:space="preserve"> </w:t>
-      </w:r>
-      <w:r>
-        <w:t xml:space="preserve">Hitzler et al. 2012; Porter et al. 2008</w:t>
+      <w:bookmarkStart w:id="92" w:name="topic-wrapup-and-evaluation"/>
+      <w:bookmarkEnd w:id="92"/>
+      <w:r>
+        <w:t xml:space="preserve">Topic: Wrapup and Evaluation</w:t>
       </w:r>
     </w:p>
     <w:p>
       <w:pPr>
         <w:pStyle w:val="Heading3"/>
       </w:pPr>
-      <w:bookmarkStart w:id="88" w:name="week-15-april-24-and-26"/>
-      <w:bookmarkEnd w:id="88"/>
-      <w:r>
-        <w:t xml:space="preserve">Week 15: April 24 and 26</w:t>
-      </w:r>
-    </w:p>
-    <w:p>
-      <w:pPr>
-        <w:pStyle w:val="Compact"/>
-        <w:numPr>
-          <w:numId w:val="1033"/>
-          <w:ilvl w:val="0"/>
-        </w:numPr>
-      </w:pPr>
-      <w:r>
-        <w:rPr>
-          <w:b/>
-        </w:rPr>
-        <w:t xml:space="preserve">Due April 27:</w:t>
-      </w:r>
-      <w:r>
-        <w:t xml:space="preserve"> </w:t>
-      </w:r>
-      <w:r>
-        <w:t xml:space="preserve">Closing date, Quiz 14</w:t>
-      </w:r>
-    </w:p>
-    <w:p>
-      <w:pPr>
-        <w:pStyle w:val="Compact"/>
-        <w:numPr>
-          <w:numId w:val="1033"/>
-          <w:ilvl w:val="0"/>
-        </w:numPr>
-      </w:pPr>
-      <w:r>
-        <w:rPr>
-          <w:b/>
-        </w:rPr>
-        <w:t xml:space="preserve">Due April 26:</w:t>
-      </w:r>
-      <w:r>
-        <w:t xml:space="preserve"> </w:t>
-      </w:r>
-      <w:r>
-        <w:t xml:space="preserve">Second deliverables, Third Group Project</w:t>
-      </w:r>
-    </w:p>
-    <w:p>
-      <w:pPr>
-        <w:pStyle w:val="Compact"/>
-        <w:numPr>
-          <w:numId w:val="1033"/>
-          <w:ilvl w:val="0"/>
-        </w:numPr>
-      </w:pPr>
-      <w:r>
-        <w:rPr>
-          <w:b/>
-        </w:rPr>
-        <w:t xml:space="preserve">Due April 23:</w:t>
-      </w:r>
-      <w:r>
-        <w:t xml:space="preserve"> </w:t>
-      </w:r>
-      <w:r>
-        <w:t xml:space="preserve">Upload deadline, Homework Assignment 13</w:t>
-      </w:r>
-    </w:p>
-    <w:p>
-      <w:pPr>
-        <w:pStyle w:val="Heading3"/>
-      </w:pPr>
-      <w:bookmarkStart w:id="89" w:name="week-16-may-1"/>
-      <w:bookmarkEnd w:id="89"/>
-      <w:r>
-        <w:t xml:space="preserve">Week 16: May 1</w:t>
-      </w:r>
-    </w:p>
-    <w:p>
-      <w:pPr>
-        <w:pStyle w:val="Compact"/>
-        <w:numPr>
-          <w:numId w:val="1034"/>
-          <w:ilvl w:val="0"/>
-        </w:numPr>
-      </w:pPr>
-      <w:r>
-        <w:rPr>
-          <w:b/>
-        </w:rPr>
-        <w:t xml:space="preserve">Due May 4:</w:t>
-      </w:r>
-      <w:r>
-        <w:t xml:space="preserve"> </w:t>
-      </w:r>
-      <w:r>
-        <w:t xml:space="preserve">Third deliverables, Third Group Project</w:t>
-      </w:r>
-    </w:p>
-    <w:p>
-      <w:pPr>
-        <w:pStyle w:val="Compact"/>
-        <w:numPr>
-          <w:numId w:val="1034"/>
-          <w:ilvl w:val="0"/>
-        </w:numPr>
-      </w:pPr>
-      <w:r>
-        <w:rPr>
-          <w:b/>
-        </w:rPr>
-        <w:t xml:space="preserve">Due April 30:</w:t>
-      </w:r>
-      <w:r>
-        <w:t xml:space="preserve"> </w:t>
-      </w:r>
-      <w:r>
-        <w:t xml:space="preserve">Upload deadline, Homework Assignment 14</w:t>
-      </w:r>
-    </w:p>
-    <w:p>
-      <w:pPr>
-        <w:pStyle w:val="Heading4"/>
-      </w:pPr>
-      <w:bookmarkStart w:id="90" w:name="topic-wrapup-and-evaluation"/>
-      <w:bookmarkEnd w:id="90"/>
-      <w:r>
-        <w:t xml:space="preserve">Topic: Wrapup and Evaluation</w:t>
-      </w:r>
-    </w:p>
-    <w:p>
-      <w:pPr>
-        <w:pStyle w:val="Heading3"/>
-      </w:pPr>
-      <w:bookmarkStart w:id="91" w:name="week-17-finals-week"/>
-      <w:bookmarkEnd w:id="91"/>
+      <w:bookmarkStart w:id="93" w:name="week-17-finals-week"/>
+      <w:bookmarkEnd w:id="93"/>
       <w:r>
         <w:t xml:space="preserve">Week 17: Finals Week</w:t>
       </w:r>
@@ -3160,8 +3459,8 @@
       <w:pPr>
         <w:pStyle w:val="Heading1"/>
       </w:pPr>
-      <w:bookmarkStart w:id="92" w:name="readings"/>
-      <w:bookmarkEnd w:id="92"/>
+      <w:bookmarkStart w:id="94" w:name="readings"/>
+      <w:bookmarkEnd w:id="94"/>
       <w:r>
         <w:t xml:space="preserve">Readings</w:t>
       </w:r>
@@ -3188,7 +3487,7 @@
       <w:r>
         <w:t xml:space="preserve"> </w:t>
       </w:r>
-      <w:hyperlink r:id="rId93">
+      <w:hyperlink r:id="rId95">
         <w:r>
           <w:rPr>
             <w:rStyle w:val="Hyperlink"/>
@@ -3222,7 +3521,7 @@
       <w:r>
         <w:t xml:space="preserve"> </w:t>
       </w:r>
-      <w:hyperlink r:id="rId93">
+      <w:hyperlink r:id="rId95">
         <w:r>
           <w:rPr>
             <w:rStyle w:val="Hyperlink"/>
@@ -3244,7 +3543,7 @@
       <w:r>
         <w:t xml:space="preserve"> </w:t>
       </w:r>
-      <w:hyperlink r:id="rId94">
+      <w:hyperlink r:id="rId96">
         <w:r>
           <w:rPr>
             <w:rStyle w:val="Hyperlink"/>
@@ -3278,7 +3577,7 @@
       <w:r>
         <w:t xml:space="preserve"> </w:t>
       </w:r>
-      <w:hyperlink r:id="rId95">
+      <w:hyperlink r:id="rId97">
         <w:r>
           <w:rPr>
             <w:rStyle w:val="Hyperlink"/>
@@ -3312,7 +3611,7 @@
       <w:r>
         <w:t xml:space="preserve"> </w:t>
       </w:r>
-      <w:hyperlink r:id="rId95">
+      <w:hyperlink r:id="rId97">
         <w:r>
           <w:rPr>
             <w:rStyle w:val="Hyperlink"/>
@@ -3346,7 +3645,7 @@
       <w:r>
         <w:t xml:space="preserve"> </w:t>
       </w:r>
-      <w:hyperlink r:id="rId95">
+      <w:hyperlink r:id="rId97">
         <w:r>
           <w:rPr>
             <w:rStyle w:val="Hyperlink"/>
@@ -3380,7 +3679,7 @@
       <w:r>
         <w:t xml:space="preserve"> </w:t>
       </w:r>
-      <w:hyperlink r:id="rId95">
+      <w:hyperlink r:id="rId97">
         <w:r>
           <w:rPr>
             <w:rStyle w:val="Hyperlink"/>
@@ -3402,7 +3701,7 @@
       <w:r>
         <w:t xml:space="preserve"> </w:t>
       </w:r>
-      <w:hyperlink r:id="rId96">
+      <w:hyperlink r:id="rId98">
         <w:r>
           <w:rPr>
             <w:rStyle w:val="Hyperlink"/>
@@ -3436,7 +3735,7 @@
       <w:r>
         <w:t xml:space="preserve"> </w:t>
       </w:r>
-      <w:hyperlink r:id="rId97">
+      <w:hyperlink r:id="rId99">
         <w:r>
           <w:rPr>
             <w:rStyle w:val="Hyperlink"/>
@@ -3453,6 +3752,28 @@
         <w:pStyle w:val="Bibliography"/>
       </w:pPr>
       <w:r>
+        <w:t xml:space="preserve">Krötzsch, M, Simancik, F, and Horrocks, I. 2012. “The description Logic SROIQ”.</w:t>
+      </w:r>
+      <w:r>
+        <w:t xml:space="preserve"> </w:t>
+      </w:r>
+      <w:hyperlink r:id="rId100">
+        <w:r>
+          <w:rPr>
+            <w:rStyle w:val="Hyperlink"/>
+          </w:rPr>
+          <w:t xml:space="preserve">https://courses.ischool.illinois.edu/pluginfile.php/351280/mod_resource/content/1/SROIQ.pdf</w:t>
+        </w:r>
+      </w:hyperlink>
+      <w:r>
+        <w:t xml:space="preserve">.</w:t>
+      </w:r>
+    </w:p>
+    <w:p>
+      <w:pPr>
+        <w:pStyle w:val="Bibliography"/>
+      </w:pPr>
+      <w:r>
         <w:t xml:space="preserve">Krötzsch, M, Simancík, F, and Horrocks, I. 2014. “Description Logics”.</w:t>
       </w:r>
       <w:r>
@@ -3473,7 +3794,7 @@
       <w:r>
         <w:t xml:space="preserve"> </w:t>
       </w:r>
-      <w:hyperlink r:id="rId98">
+      <w:hyperlink r:id="rId101">
         <w:r>
           <w:rPr>
             <w:rStyle w:val="Hyperlink"/>
@@ -3495,7 +3816,7 @@
       <w:r>
         <w:t xml:space="preserve"> </w:t>
       </w:r>
-      <w:hyperlink r:id="rId99">
+      <w:hyperlink r:id="rId102">
         <w:r>
           <w:rPr>
             <w:rStyle w:val="Hyperlink"/>
@@ -3512,7 +3833,7 @@
         <w:pStyle w:val="Bibliography"/>
       </w:pPr>
       <w:r>
-        <w:t xml:space="preserve">Pan, J Z, Vetere, G, Gomez-Perez, J M, and Wu, H (eds.). 2017. “Knowledge graphs: Foundations”. In</w:t>
+        <w:t xml:space="preserve">Pan, J Z, Vetere, G, Gomez-Perez, J M, and Wu, H (eds.). 2017a. “Knowledge graphs: Foundations”. In</w:t>
       </w:r>
       <w:r>
         <w:t xml:space="preserve"> </w:t>
@@ -3529,7 +3850,7 @@
       <w:r>
         <w:t xml:space="preserve"> </w:t>
       </w:r>
-      <w:hyperlink r:id="rId100">
+      <w:hyperlink r:id="rId103">
         <w:r>
           <w:rPr>
             <w:rStyle w:val="Hyperlink"/>
@@ -3546,6 +3867,40 @@
         <w:pStyle w:val="Bibliography"/>
       </w:pPr>
       <w:r>
+        <w:t xml:space="preserve">Pan, J Z, Vetere, G, Gomez-Perez, J M, and Wu, H (eds.). 2017b. “Success Stories”. In</w:t>
+      </w:r>
+      <w:r>
+        <w:t xml:space="preserve"> </w:t>
+      </w:r>
+      <w:r>
+        <w:rPr>
+          <w:i/>
+        </w:rPr>
+        <w:t xml:space="preserve">Exploiting Linked Data and Knowledge Graphs in Large Organisations</w:t>
+      </w:r>
+      <w:r>
+        <w:t xml:space="preserve">. Cham, 215–236.</w:t>
+      </w:r>
+      <w:r>
+        <w:t xml:space="preserve"> </w:t>
+      </w:r>
+      <w:hyperlink r:id="rId104">
+        <w:r>
+          <w:rPr>
+            <w:rStyle w:val="Hyperlink"/>
+          </w:rPr>
+          <w:t xml:space="preserve">http://dx.doi.org/10.1007/978-3-319-45654-6_8</w:t>
+        </w:r>
+      </w:hyperlink>
+      <w:r>
+        <w:t xml:space="preserve">.</w:t>
+      </w:r>
+    </w:p>
+    <w:p>
+      <w:pPr>
+        <w:pStyle w:val="Bibliography"/>
+      </w:pPr>
+      <w:r>
         <w:t xml:space="preserve">Porter, B, Lifschitz, V, and Van Harmelen, F (eds.). 2008. “DLs in Ontology Language Applications”. In</w:t>
       </w:r>
       <w:r>
@@ -3703,7 +4058,7 @@
       <w:r>
         <w:t xml:space="preserve"> </w:t>
       </w:r>
-      <w:hyperlink r:id="rId101">
+      <w:hyperlink r:id="rId105">
         <w:r>
           <w:rPr>
             <w:rStyle w:val="Hyperlink"/>
@@ -3737,7 +4092,7 @@
       <w:r>
         <w:t xml:space="preserve"> </w:t>
       </w:r>
-      <w:hyperlink r:id="rId102">
+      <w:hyperlink r:id="rId106">
         <w:r>
           <w:rPr>
             <w:rStyle w:val="Hyperlink"/>
@@ -3759,7 +4114,7 @@
       <w:r>
         <w:t xml:space="preserve"> </w:t>
       </w:r>
-      <w:hyperlink r:id="rId103">
+      <w:hyperlink r:id="rId107">
         <w:r>
           <w:rPr>
             <w:rStyle w:val="Hyperlink"/>
@@ -3879,7 +4234,7 @@
     </w:lvl>
   </w:abstractNum>
   <w:abstractNum w:abstractNumId="990">
-    <w:nsid w:val="da629292"/>
+    <w:nsid w:val="f417e3f0"/>
     <w:multiLevelType w:val="multilevel"/>
     <w:lvl w:ilvl="0">
       <w:numFmt w:val="bullet"/>
@@ -3960,7 +4315,7 @@
     </w:lvl>
   </w:abstractNum>
   <w:abstractNum w:abstractNumId="991">
-    <w:nsid w:val="3512b2a7"/>
+    <w:nsid w:val="77a34bd9"/>
     <w:multiLevelType w:val="multilevel"/>
     <w:lvl w:ilvl="0">
       <w:numFmt w:val="bullet"/>
@@ -4041,7 +4396,7 @@
     </w:lvl>
   </w:abstractNum>
   <w:abstractNum w:abstractNumId="99411">
-    <w:nsid w:val="b954a5fc"/>
+    <w:nsid w:val="fbc624dc"/>
     <w:multiLevelType w:val="multilevel"/>
     <w:lvl w:ilvl="0">
       <w:start w:val="1"/>
@@ -4255,6 +4610,9 @@
     <w:abstractNumId w:val="991"/>
   </w:num>
   <w:num w:numId="1034">
+    <w:abstractNumId w:val="991"/>
+  </w:num>
+  <w:num w:numId="1035">
     <w:abstractNumId w:val="991"/>
   </w:num>
 </w:numbering>

</xml_diff>

<commit_message>
first fulldraft of syllabi
</commit_message>
<xml_diff>
--- a/SecBSpring18.docx
+++ b/SecBSpring18.docx
@@ -101,7 +101,7 @@
         <w:t xml:space="preserve"> </w:t>
       </w:r>
       <w:r>
-        <w:t xml:space="preserve">9:20:07</w:t>
+        <w:t xml:space="preserve">9:30:16</w:t>
       </w:r>
       <w:r>
         <w:t xml:space="preserve"> </w:t>
@@ -574,6 +574,16 @@
     </w:p>
     <w:p>
       <w:pPr>
+        <w:pStyle w:val="Heading3"/>
+      </w:pPr>
+      <w:bookmarkStart w:id="26" w:name="content-objectives"/>
+      <w:bookmarkEnd w:id="26"/>
+      <w:r>
+        <w:t xml:space="preserve">Content Objectives</w:t>
+      </w:r>
+    </w:p>
+    <w:p>
+      <w:pPr>
         <w:pStyle w:val="Compact"/>
         <w:numPr>
           <w:numId w:val="1002"/>
@@ -634,10 +644,44 @@
     </w:p>
     <w:p>
       <w:pPr>
+        <w:pStyle w:val="Heading3"/>
+      </w:pPr>
+      <w:bookmarkStart w:id="27" w:name="teamwork-and-communication-objectives"/>
+      <w:bookmarkEnd w:id="27"/>
+      <w:r>
+        <w:t xml:space="preserve">Teamwork and Communication Objectives</w:t>
+      </w:r>
+    </w:p>
+    <w:p>
+      <w:pPr>
+        <w:pStyle w:val="Compact"/>
+        <w:numPr>
+          <w:numId w:val="1003"/>
+          <w:ilvl w:val="0"/>
+        </w:numPr>
+      </w:pPr>
+      <w:r>
+        <w:t xml:space="preserve">Develop and practice strong teamwork skills.</w:t>
+      </w:r>
+    </w:p>
+    <w:p>
+      <w:pPr>
+        <w:pStyle w:val="Compact"/>
+        <w:numPr>
+          <w:numId w:val="1003"/>
+          <w:ilvl w:val="0"/>
+        </w:numPr>
+      </w:pPr>
+      <w:r>
+        <w:t xml:space="preserve">Develop and practice strong oral and written communication skills.</w:t>
+      </w:r>
+    </w:p>
+    <w:p>
+      <w:pPr>
         <w:pStyle w:val="Heading1"/>
       </w:pPr>
-      <w:bookmarkStart w:id="26" w:name="course-materials"/>
-      <w:bookmarkEnd w:id="26"/>
+      <w:bookmarkStart w:id="28" w:name="course-materials"/>
+      <w:bookmarkEnd w:id="28"/>
       <w:r>
         <w:t xml:space="preserve">Course Materials</w:t>
       </w:r>
@@ -674,8 +718,8 @@
       <w:pPr>
         <w:pStyle w:val="Heading1"/>
       </w:pPr>
-      <w:bookmarkStart w:id="27" w:name="about-jodi-schneider"/>
-      <w:bookmarkEnd w:id="27"/>
+      <w:bookmarkStart w:id="29" w:name="about-jodi-schneider"/>
+      <w:bookmarkEnd w:id="29"/>
       <w:r>
         <w:t xml:space="preserve">About Jodi Schneider</w:t>
       </w:r>
@@ -692,8 +736,8 @@
       <w:pPr>
         <w:pStyle w:val="Heading1"/>
       </w:pPr>
-      <w:bookmarkStart w:id="28" w:name="teaching-assistants"/>
-      <w:bookmarkEnd w:id="28"/>
+      <w:bookmarkStart w:id="30" w:name="teaching-assistants"/>
+      <w:bookmarkEnd w:id="30"/>
       <w:r>
         <w:t xml:space="preserve">Teaching Assistants</w:t>
       </w:r>
@@ -702,8 +746,8 @@
       <w:pPr>
         <w:pStyle w:val="Heading2"/>
       </w:pPr>
-      <w:bookmarkStart w:id="29" w:name="about-jacob-jett"/>
-      <w:bookmarkEnd w:id="29"/>
+      <w:bookmarkStart w:id="31" w:name="about-jacob-jett"/>
+      <w:bookmarkEnd w:id="31"/>
       <w:r>
         <w:t xml:space="preserve">About Jacob Jett</w:t>
       </w:r>
@@ -720,8 +764,8 @@
       <w:pPr>
         <w:pStyle w:val="Heading2"/>
       </w:pPr>
-      <w:bookmarkStart w:id="30" w:name="about-kangjae-lee"/>
-      <w:bookmarkEnd w:id="30"/>
+      <w:bookmarkStart w:id="32" w:name="about-kangjae-lee"/>
+      <w:bookmarkEnd w:id="32"/>
       <w:r>
         <w:t xml:space="preserve">About Kangjae Lee</w:t>
       </w:r>
@@ -744,8 +788,8 @@
       <w:pPr>
         <w:pStyle w:val="Heading2"/>
       </w:pPr>
-      <w:bookmarkStart w:id="31" w:name="about-lo-lee"/>
-      <w:bookmarkEnd w:id="31"/>
+      <w:bookmarkStart w:id="33" w:name="about-lo-lee"/>
+      <w:bookmarkEnd w:id="33"/>
       <w:r>
         <w:t xml:space="preserve">About Lo Lee</w:t>
       </w:r>
@@ -762,8 +806,8 @@
       <w:pPr>
         <w:pStyle w:val="Heading1"/>
       </w:pPr>
-      <w:bookmarkStart w:id="32" w:name="library-resources"/>
-      <w:bookmarkEnd w:id="32"/>
+      <w:bookmarkStart w:id="34" w:name="library-resources"/>
+      <w:bookmarkEnd w:id="34"/>
       <w:r>
         <w:t xml:space="preserve">Library Resources</w:t>
       </w:r>
@@ -772,7 +816,7 @@
       <w:pPr>
         <w:pStyle w:val="FirstParagraph"/>
       </w:pPr>
-      <w:hyperlink r:id="rId33">
+      <w:hyperlink r:id="rId35">
         <w:r>
           <w:rPr>
             <w:rStyle w:val="Hyperlink"/>
@@ -797,8 +841,8 @@
       <w:pPr>
         <w:pStyle w:val="Heading1"/>
       </w:pPr>
-      <w:bookmarkStart w:id="34" w:name="writing-and-bibliographic-style-resources"/>
-      <w:bookmarkEnd w:id="34"/>
+      <w:bookmarkStart w:id="36" w:name="writing-and-bibliographic-style-resources"/>
+      <w:bookmarkEnd w:id="36"/>
       <w:r>
         <w:t xml:space="preserve">Writing and Bibliographic Style Resources</w:t>
       </w:r>
@@ -813,7 +857,7 @@
       <w:r>
         <w:t xml:space="preserve"> </w:t>
       </w:r>
-      <w:hyperlink r:id="rId35">
+      <w:hyperlink r:id="rId37">
         <w:r>
           <w:rPr>
             <w:rStyle w:val="Hyperlink"/>
@@ -850,7 +894,7 @@
       <w:r>
         <w:t xml:space="preserve"> </w:t>
       </w:r>
-      <w:hyperlink r:id="rId36">
+      <w:hyperlink r:id="rId38">
         <w:r>
           <w:rPr>
             <w:rStyle w:val="Hyperlink"/>
@@ -863,8 +907,8 @@
       <w:pPr>
         <w:pStyle w:val="Heading1"/>
       </w:pPr>
-      <w:bookmarkStart w:id="37" w:name="academic-integrity"/>
-      <w:bookmarkEnd w:id="37"/>
+      <w:bookmarkStart w:id="39" w:name="academic-integrity"/>
+      <w:bookmarkEnd w:id="39"/>
       <w:r>
         <w:t xml:space="preserve">Academic Integrity</w:t>
       </w:r>
@@ -879,7 +923,7 @@
       <w:r>
         <w:t xml:space="preserve"> </w:t>
       </w:r>
-      <w:hyperlink r:id="rId38">
+      <w:hyperlink r:id="rId40">
         <w:r>
           <w:rPr>
             <w:rStyle w:val="Hyperlink"/>
@@ -958,8 +1002,8 @@
       <w:pPr>
         <w:pStyle w:val="Heading1"/>
       </w:pPr>
-      <w:bookmarkStart w:id="39" w:name="statement-of-inclusion"/>
-      <w:bookmarkEnd w:id="39"/>
+      <w:bookmarkStart w:id="41" w:name="statement-of-inclusion"/>
+      <w:bookmarkEnd w:id="41"/>
       <w:r>
         <w:t xml:space="preserve">Statement of Inclusion</w:t>
       </w:r>
@@ -968,7 +1012,7 @@
       <w:pPr>
         <w:pStyle w:val="FirstParagraph"/>
       </w:pPr>
-      <w:hyperlink r:id="rId40">
+      <w:hyperlink r:id="rId42">
         <w:r>
           <w:rPr>
             <w:rStyle w:val="Hyperlink"/>
@@ -1043,8 +1087,8 @@
       <w:pPr>
         <w:pStyle w:val="Heading1"/>
       </w:pPr>
-      <w:bookmarkStart w:id="41" w:name="accessibility-statement"/>
-      <w:bookmarkEnd w:id="41"/>
+      <w:bookmarkStart w:id="43" w:name="accessibility-statement"/>
+      <w:bookmarkEnd w:id="43"/>
       <w:r>
         <w:t xml:space="preserve">Accessibility Statement</w:t>
       </w:r>
@@ -1071,7 +1115,7 @@
       <w:r>
         <w:t xml:space="preserve"> </w:t>
       </w:r>
-      <w:hyperlink r:id="rId42">
+      <w:hyperlink r:id="rId44">
         <w:r>
           <w:rPr>
             <w:rStyle w:val="Hyperlink"/>
@@ -1108,8 +1152,8 @@
       <w:pPr>
         <w:pStyle w:val="Heading1"/>
       </w:pPr>
-      <w:bookmarkStart w:id="43" w:name="basic-needs-issues"/>
-      <w:bookmarkEnd w:id="43"/>
+      <w:bookmarkStart w:id="45" w:name="basic-needs-issues"/>
+      <w:bookmarkEnd w:id="45"/>
       <w:r>
         <w:t xml:space="preserve">Basic Needs Issues</w:t>
       </w:r>
@@ -1150,8 +1194,8 @@
       <w:pPr>
         <w:pStyle w:val="Heading2"/>
       </w:pPr>
-      <w:bookmarkStart w:id="44" w:name="emergency-response-run-hide-fight"/>
-      <w:bookmarkEnd w:id="44"/>
+      <w:bookmarkStart w:id="46" w:name="emergency-response-run-hide-fight"/>
+      <w:bookmarkEnd w:id="46"/>
       <w:r>
         <w:t xml:space="preserve">Emergency response: Run, Hide, Fight</w:t>
       </w:r>
@@ -1190,7 +1234,7 @@
       <w:r>
         <w:t xml:space="preserve"> </w:t>
       </w:r>
-      <w:hyperlink r:id="rId45">
+      <w:hyperlink r:id="rId47">
         <w:r>
           <w:rPr>
             <w:rStyle w:val="Hyperlink"/>
@@ -1225,7 +1269,7 @@
       <w:r>
         <w:t xml:space="preserve"> </w:t>
       </w:r>
-      <w:hyperlink r:id="rId46">
+      <w:hyperlink r:id="rId48">
         <w:r>
           <w:rPr>
             <w:rStyle w:val="Hyperlink"/>
@@ -1241,8 +1285,8 @@
       <w:pPr>
         <w:pStyle w:val="Heading1"/>
       </w:pPr>
-      <w:bookmarkStart w:id="47" w:name="assignments-and-evaluation"/>
-      <w:bookmarkEnd w:id="47"/>
+      <w:bookmarkStart w:id="49" w:name="assignments-and-evaluation"/>
+      <w:bookmarkEnd w:id="49"/>
       <w:r>
         <w:t xml:space="preserve">Assignments and Evaluation</w:t>
       </w:r>
@@ -1289,8 +1333,8 @@
       <w:pPr>
         <w:pStyle w:val="Heading2"/>
       </w:pPr>
-      <w:bookmarkStart w:id="48" w:name="assignments-exercises-grade-distribution"/>
-      <w:bookmarkEnd w:id="48"/>
+      <w:bookmarkStart w:id="50" w:name="assignments-exercises-grade-distribution"/>
+      <w:bookmarkEnd w:id="50"/>
       <w:r>
         <w:t xml:space="preserve">Assignments, Exercises &amp; Grade Distribution</w:t>
       </w:r>
@@ -1442,8 +1486,8 @@
       <w:pPr>
         <w:pStyle w:val="Heading3"/>
       </w:pPr>
-      <w:bookmarkStart w:id="49" w:name="grading-scale"/>
-      <w:bookmarkEnd w:id="49"/>
+      <w:bookmarkStart w:id="51" w:name="grading-scale"/>
+      <w:bookmarkEnd w:id="51"/>
       <w:r>
         <w:t xml:space="preserve">Grading Scale:</w:t>
       </w:r>
@@ -1526,8 +1570,8 @@
       <w:pPr>
         <w:pStyle w:val="Heading3"/>
       </w:pPr>
-      <w:bookmarkStart w:id="50" w:name="comprehension-quizzes"/>
-      <w:bookmarkEnd w:id="50"/>
+      <w:bookmarkStart w:id="52" w:name="comprehension-quizzes"/>
+      <w:bookmarkEnd w:id="52"/>
       <w:r>
         <w:t xml:space="preserve">Comprehension quizzes</w:t>
       </w:r>
@@ -1562,8 +1606,8 @@
       <w:pPr>
         <w:pStyle w:val="Heading3"/>
       </w:pPr>
-      <w:bookmarkStart w:id="51" w:name="reading-responses-and-homework-assignments"/>
-      <w:bookmarkEnd w:id="51"/>
+      <w:bookmarkStart w:id="53" w:name="reading-responses-and-homework-assignments"/>
+      <w:bookmarkEnd w:id="53"/>
       <w:r>
         <w:t xml:space="preserve">Reading responses and homework assignments</w:t>
       </w:r>
@@ -1628,8 +1672,8 @@
       <w:pPr>
         <w:pStyle w:val="Heading3"/>
       </w:pPr>
-      <w:bookmarkStart w:id="52" w:name="group-classroom-exercises"/>
-      <w:bookmarkEnd w:id="52"/>
+      <w:bookmarkStart w:id="54" w:name="group-classroom-exercises"/>
+      <w:bookmarkEnd w:id="54"/>
       <w:r>
         <w:t xml:space="preserve">Group classroom exercises</w:t>
       </w:r>
@@ -1676,8 +1720,8 @@
       <w:pPr>
         <w:pStyle w:val="Heading3"/>
       </w:pPr>
-      <w:bookmarkStart w:id="53" w:name="group-modeling-projects"/>
-      <w:bookmarkEnd w:id="53"/>
+      <w:bookmarkStart w:id="55" w:name="group-modeling-projects"/>
+      <w:bookmarkEnd w:id="55"/>
       <w:r>
         <w:t xml:space="preserve">Group Modeling Projects</w:t>
       </w:r>
@@ -1748,8 +1792,8 @@
       <w:pPr>
         <w:pStyle w:val="Heading3"/>
       </w:pPr>
-      <w:bookmarkStart w:id="54" w:name="participation"/>
-      <w:bookmarkEnd w:id="54"/>
+      <w:bookmarkStart w:id="56" w:name="participation"/>
+      <w:bookmarkEnd w:id="56"/>
       <w:r>
         <w:t xml:space="preserve">Participation</w:t>
       </w:r>
@@ -1914,8 +1958,8 @@
       <w:pPr>
         <w:pStyle w:val="Heading1"/>
       </w:pPr>
-      <w:bookmarkStart w:id="55" w:name="topic-schedule"/>
-      <w:bookmarkEnd w:id="55"/>
+      <w:bookmarkStart w:id="57" w:name="topic-schedule"/>
+      <w:bookmarkEnd w:id="57"/>
       <w:r>
         <w:t xml:space="preserve">Topic Schedule</w:t>
       </w:r>
@@ -1924,8 +1968,8 @@
       <w:pPr>
         <w:pStyle w:val="Heading3"/>
       </w:pPr>
-      <w:bookmarkStart w:id="56" w:name="week-0-week-before-class"/>
-      <w:bookmarkEnd w:id="56"/>
+      <w:bookmarkStart w:id="58" w:name="week-0-week-before-class"/>
+      <w:bookmarkEnd w:id="58"/>
       <w:r>
         <w:t xml:space="preserve">Week 0: Week before class</w:t>
       </w:r>
@@ -1934,8 +1978,8 @@
       <w:pPr>
         <w:pStyle w:val="Heading4"/>
       </w:pPr>
-      <w:bookmarkStart w:id="57" w:name="topic-models-and-modeling"/>
-      <w:bookmarkEnd w:id="57"/>
+      <w:bookmarkStart w:id="59" w:name="topic-models-and-modeling"/>
+      <w:bookmarkEnd w:id="59"/>
       <w:r>
         <w:t xml:space="preserve">Topic: Models and Modeling</w:t>
       </w:r>
@@ -1944,7 +1988,7 @@
       <w:pPr>
         <w:pStyle w:val="Compact"/>
         <w:numPr>
-          <w:numId w:val="1003"/>
+          <w:numId w:val="1004"/>
           <w:ilvl w:val="0"/>
         </w:numPr>
       </w:pPr>
@@ -1965,8 +2009,8 @@
       <w:pPr>
         <w:pStyle w:val="Heading3"/>
       </w:pPr>
-      <w:bookmarkStart w:id="58" w:name="week-1-january-16-and-18"/>
-      <w:bookmarkEnd w:id="58"/>
+      <w:bookmarkStart w:id="60" w:name="week-1-january-16-and-18"/>
+      <w:bookmarkEnd w:id="60"/>
       <w:r>
         <w:t xml:space="preserve">Week 1: January 16 and 18</w:t>
       </w:r>
@@ -1975,7 +2019,7 @@
       <w:pPr>
         <w:pStyle w:val="Compact"/>
         <w:numPr>
-          <w:numId w:val="1004"/>
+          <w:numId w:val="1005"/>
           <w:ilvl w:val="0"/>
         </w:numPr>
       </w:pPr>
@@ -1996,8 +2040,8 @@
       <w:pPr>
         <w:pStyle w:val="Heading4"/>
       </w:pPr>
-      <w:bookmarkStart w:id="59" w:name="topic-logic-and-foundations"/>
-      <w:bookmarkEnd w:id="59"/>
+      <w:bookmarkStart w:id="61" w:name="topic-logic-and-foundations"/>
+      <w:bookmarkEnd w:id="61"/>
       <w:r>
         <w:t xml:space="preserve">Topic: Logic and Foundations</w:t>
       </w:r>
@@ -2006,7 +2050,7 @@
       <w:pPr>
         <w:pStyle w:val="Compact"/>
         <w:numPr>
-          <w:numId w:val="1005"/>
+          <w:numId w:val="1006"/>
           <w:ilvl w:val="0"/>
         </w:numPr>
       </w:pPr>
@@ -2027,8 +2071,8 @@
       <w:pPr>
         <w:pStyle w:val="Heading3"/>
       </w:pPr>
-      <w:bookmarkStart w:id="60" w:name="week-2-january-23-and-25"/>
-      <w:bookmarkEnd w:id="60"/>
+      <w:bookmarkStart w:id="62" w:name="week-2-january-23-and-25"/>
+      <w:bookmarkEnd w:id="62"/>
       <w:r>
         <w:t xml:space="preserve">Week 2: January 23 and 25</w:t>
       </w:r>
@@ -2037,7 +2081,7 @@
       <w:pPr>
         <w:pStyle w:val="Compact"/>
         <w:numPr>
-          <w:numId w:val="1006"/>
+          <w:numId w:val="1007"/>
           <w:ilvl w:val="0"/>
         </w:numPr>
       </w:pPr>
@@ -2045,6 +2089,27 @@
         <w:rPr>
           <w:b/>
         </w:rPr>
+        <w:t xml:space="preserve">Due January 22:</w:t>
+      </w:r>
+      <w:r>
+        <w:t xml:space="preserve"> </w:t>
+      </w:r>
+      <w:r>
+        <w:t xml:space="preserve">Upload deadline, Homework Assignment 1</w:t>
+      </w:r>
+    </w:p>
+    <w:p>
+      <w:pPr>
+        <w:pStyle w:val="Compact"/>
+        <w:numPr>
+          <w:numId w:val="1007"/>
+          <w:ilvl w:val="0"/>
+        </w:numPr>
+      </w:pPr>
+      <w:r>
+        <w:rPr>
+          <w:b/>
+        </w:rPr>
         <w:t xml:space="preserve">Due January 26:</w:t>
       </w:r>
       <w:r>
@@ -2056,9 +2121,19 @@
     </w:p>
     <w:p>
       <w:pPr>
-        <w:pStyle w:val="Compact"/>
-        <w:numPr>
-          <w:numId w:val="1006"/>
+        <w:pStyle w:val="Heading4"/>
+      </w:pPr>
+      <w:bookmarkStart w:id="63" w:name="topic-class-diagrams"/>
+      <w:bookmarkEnd w:id="63"/>
+      <w:r>
+        <w:t xml:space="preserve">Topic: Class Diagrams</w:t>
+      </w:r>
+    </w:p>
+    <w:p>
+      <w:pPr>
+        <w:pStyle w:val="Compact"/>
+        <w:numPr>
+          <w:numId w:val="1008"/>
           <w:ilvl w:val="0"/>
         </w:numPr>
       </w:pPr>
@@ -2066,30 +2141,30 @@
         <w:rPr>
           <w:b/>
         </w:rPr>
-        <w:t xml:space="preserve">Due January 22:</w:t>
-      </w:r>
-      <w:r>
-        <w:t xml:space="preserve"> </w:t>
-      </w:r>
-      <w:r>
-        <w:t xml:space="preserve">Upload deadline, Homework Assignment 1</w:t>
+        <w:t xml:space="preserve">Required Readings:</w:t>
+      </w:r>
+      <w:r>
+        <w:t xml:space="preserve"> </w:t>
+      </w:r>
+      <w:r>
+        <w:t xml:space="preserve">Seidl et al. 2015b</w:t>
       </w:r>
     </w:p>
     <w:p>
       <w:pPr>
         <w:pStyle w:val="Heading4"/>
       </w:pPr>
-      <w:bookmarkStart w:id="61" w:name="topic-class-diagrams"/>
-      <w:bookmarkEnd w:id="61"/>
-      <w:r>
-        <w:t xml:space="preserve">Topic: Class Diagrams</w:t>
-      </w:r>
-    </w:p>
-    <w:p>
-      <w:pPr>
-        <w:pStyle w:val="Compact"/>
-        <w:numPr>
-          <w:numId w:val="1007"/>
+      <w:bookmarkStart w:id="64" w:name="topic-sets-and-relations"/>
+      <w:bookmarkEnd w:id="64"/>
+      <w:r>
+        <w:t xml:space="preserve">Topic: Sets and relations</w:t>
+      </w:r>
+    </w:p>
+    <w:p>
+      <w:pPr>
+        <w:pStyle w:val="Compact"/>
+        <w:numPr>
+          <w:numId w:val="1009"/>
           <w:ilvl w:val="0"/>
         </w:numPr>
       </w:pPr>
@@ -2103,24 +2178,24 @@
         <w:t xml:space="preserve"> </w:t>
       </w:r>
       <w:r>
-        <w:t xml:space="preserve">Seidl et al. 2015b</w:t>
+        <w:t xml:space="preserve">Rosen 2011a</w:t>
       </w:r>
     </w:p>
     <w:p>
       <w:pPr>
         <w:pStyle w:val="Heading4"/>
       </w:pPr>
-      <w:bookmarkStart w:id="62" w:name="topic-sets-and-relations"/>
-      <w:bookmarkEnd w:id="62"/>
-      <w:r>
-        <w:t xml:space="preserve">Topic: Sets and relations</w:t>
-      </w:r>
-    </w:p>
-    <w:p>
-      <w:pPr>
-        <w:pStyle w:val="Compact"/>
-        <w:numPr>
-          <w:numId w:val="1008"/>
+      <w:bookmarkStart w:id="65" w:name="topic-logic-classes-and-relationships"/>
+      <w:bookmarkEnd w:id="65"/>
+      <w:r>
+        <w:t xml:space="preserve">Topic: Logic, classes, and relationships</w:t>
+      </w:r>
+    </w:p>
+    <w:p>
+      <w:pPr>
+        <w:pStyle w:val="Compact"/>
+        <w:numPr>
+          <w:numId w:val="1010"/>
           <w:ilvl w:val="0"/>
         </w:numPr>
       </w:pPr>
@@ -2134,24 +2209,76 @@
         <w:t xml:space="preserve"> </w:t>
       </w:r>
       <w:r>
-        <w:t xml:space="preserve">Rosen 2011a</w:t>
+        <w:t xml:space="preserve">Bach 1989a</w:t>
+      </w:r>
+    </w:p>
+    <w:p>
+      <w:pPr>
+        <w:pStyle w:val="Heading3"/>
+      </w:pPr>
+      <w:bookmarkStart w:id="66" w:name="week-3-january-30-and-february-1"/>
+      <w:bookmarkEnd w:id="66"/>
+      <w:r>
+        <w:t xml:space="preserve">Week 3: January 30 and February 1</w:t>
+      </w:r>
+    </w:p>
+    <w:p>
+      <w:pPr>
+        <w:pStyle w:val="Compact"/>
+        <w:numPr>
+          <w:numId w:val="1011"/>
+          <w:ilvl w:val="0"/>
+        </w:numPr>
+      </w:pPr>
+      <w:r>
+        <w:rPr>
+          <w:b/>
+        </w:rPr>
+        <w:t xml:space="preserve">Due February 2:</w:t>
+      </w:r>
+      <w:r>
+        <w:t xml:space="preserve"> </w:t>
+      </w:r>
+      <w:r>
+        <w:t xml:space="preserve">Closing date, Quiz 3</w:t>
+      </w:r>
+    </w:p>
+    <w:p>
+      <w:pPr>
+        <w:pStyle w:val="Compact"/>
+        <w:numPr>
+          <w:numId w:val="1011"/>
+          <w:ilvl w:val="0"/>
+        </w:numPr>
+      </w:pPr>
+      <w:r>
+        <w:rPr>
+          <w:b/>
+        </w:rPr>
+        <w:t xml:space="preserve">Due January 29:</w:t>
+      </w:r>
+      <w:r>
+        <w:t xml:space="preserve"> </w:t>
+      </w:r>
+      <w:r>
+        <w:t xml:space="preserve">Upload deadline, Homework Assignment 2</w:t>
       </w:r>
     </w:p>
     <w:p>
       <w:pPr>
         <w:pStyle w:val="Heading4"/>
       </w:pPr>
-      <w:bookmarkStart w:id="63" w:name="topic-logic-classes-and-relationships"/>
-      <w:bookmarkEnd w:id="63"/>
-      <w:r>
-        <w:t xml:space="preserve">Topic: Logic, classes, and relationships</w:t>
-      </w:r>
-    </w:p>
-    <w:p>
-      <w:pPr>
-        <w:pStyle w:val="Compact"/>
-        <w:numPr>
-          <w:numId w:val="1009"/>
+      <w:bookmarkStart w:id="67" w:name="topic-relational-algebra"/>
+      <w:bookmarkEnd w:id="67"/>
+      <w:r>
+        <w:t xml:space="preserve">Topic: Relational Algebra</w:t>
+      </w:r>
+    </w:p>
+    <w:p>
+      <w:pPr>
+        <w:pStyle w:val="Compact"/>
+        <w:numPr>
+          <w:numId w:val="1012"/>
           <w:ilvl w:val="0"/>
         </w:numPr>
       </w:pPr>
@@ -2165,24 +2292,55 @@
         <w:t xml:space="preserve"> </w:t>
       </w:r>
       <w:r>
-        <w:t xml:space="preserve">Bach 1989a</w:t>
+        <w:t xml:space="preserve">Wenholz 2012</w:t>
+      </w:r>
+    </w:p>
+    <w:p>
+      <w:pPr>
+        <w:pStyle w:val="Heading4"/>
+      </w:pPr>
+      <w:bookmarkStart w:id="68" w:name="topic-relations"/>
+      <w:bookmarkEnd w:id="68"/>
+      <w:r>
+        <w:t xml:space="preserve">Topic: Relations</w:t>
+      </w:r>
+    </w:p>
+    <w:p>
+      <w:pPr>
+        <w:pStyle w:val="Compact"/>
+        <w:numPr>
+          <w:numId w:val="1013"/>
+          <w:ilvl w:val="0"/>
+        </w:numPr>
+      </w:pPr>
+      <w:r>
+        <w:rPr>
+          <w:b/>
+        </w:rPr>
+        <w:t xml:space="preserve">Required Readings:</w:t>
+      </w:r>
+      <w:r>
+        <w:t xml:space="preserve"> </w:t>
+      </w:r>
+      <w:r>
+        <w:t xml:space="preserve">Rosen 2011f</w:t>
       </w:r>
     </w:p>
     <w:p>
       <w:pPr>
         <w:pStyle w:val="Heading3"/>
       </w:pPr>
-      <w:bookmarkStart w:id="64" w:name="week-3-january-30-and-february-1"/>
-      <w:bookmarkEnd w:id="64"/>
-      <w:r>
-        <w:t xml:space="preserve">Week 3: January 30 and February 1</w:t>
-      </w:r>
-    </w:p>
-    <w:p>
-      <w:pPr>
-        <w:pStyle w:val="Compact"/>
-        <w:numPr>
-          <w:numId w:val="1010"/>
+      <w:bookmarkStart w:id="69" w:name="week-4-february-6-and-8"/>
+      <w:bookmarkEnd w:id="69"/>
+      <w:r>
+        <w:t xml:space="preserve">Week 4: February 6 and 8</w:t>
+      </w:r>
+    </w:p>
+    <w:p>
+      <w:pPr>
+        <w:pStyle w:val="Compact"/>
+        <w:numPr>
+          <w:numId w:val="1014"/>
           <w:ilvl w:val="0"/>
         </w:numPr>
       </w:pPr>
@@ -2190,20 +2348,20 @@
         <w:rPr>
           <w:b/>
         </w:rPr>
-        <w:t xml:space="preserve">Due February 2:</w:t>
-      </w:r>
-      <w:r>
-        <w:t xml:space="preserve"> </w:t>
-      </w:r>
-      <w:r>
-        <w:t xml:space="preserve">Closing date, Quiz 3</w:t>
-      </w:r>
-    </w:p>
-    <w:p>
-      <w:pPr>
-        <w:pStyle w:val="Compact"/>
-        <w:numPr>
-          <w:numId w:val="1010"/>
+        <w:t xml:space="preserve">Due February 9:</w:t>
+      </w:r>
+      <w:r>
+        <w:t xml:space="preserve"> </w:t>
+      </w:r>
+      <w:r>
+        <w:t xml:space="preserve">Closing date, Quiz 4</w:t>
+      </w:r>
+    </w:p>
+    <w:p>
+      <w:pPr>
+        <w:pStyle w:val="Compact"/>
+        <w:numPr>
+          <w:numId w:val="1014"/>
           <w:ilvl w:val="0"/>
         </w:numPr>
       </w:pPr>
@@ -2211,30 +2369,51 @@
         <w:rPr>
           <w:b/>
         </w:rPr>
-        <w:t xml:space="preserve">Due January 29:</w:t>
-      </w:r>
-      <w:r>
-        <w:t xml:space="preserve"> </w:t>
-      </w:r>
-      <w:r>
-        <w:t xml:space="preserve">Upload deadline, Homework Assignment 2</w:t>
+        <w:t xml:space="preserve">Due February 5:</w:t>
+      </w:r>
+      <w:r>
+        <w:t xml:space="preserve"> </w:t>
+      </w:r>
+      <w:r>
+        <w:t xml:space="preserve">Upload deadline, Homework Assignment 3</w:t>
+      </w:r>
+    </w:p>
+    <w:p>
+      <w:pPr>
+        <w:pStyle w:val="Compact"/>
+        <w:numPr>
+          <w:numId w:val="1014"/>
+          <w:ilvl w:val="0"/>
+        </w:numPr>
+      </w:pPr>
+      <w:r>
+        <w:rPr>
+          <w:b/>
+        </w:rPr>
+        <w:t xml:space="preserve">Due February 8:</w:t>
+      </w:r>
+      <w:r>
+        <w:t xml:space="preserve"> </w:t>
+      </w:r>
+      <w:r>
+        <w:t xml:space="preserve">First deliverables, First Group Project</w:t>
       </w:r>
     </w:p>
     <w:p>
       <w:pPr>
         <w:pStyle w:val="Heading4"/>
       </w:pPr>
-      <w:bookmarkStart w:id="65" w:name="topic-relational-algebra"/>
-      <w:bookmarkEnd w:id="65"/>
-      <w:r>
-        <w:t xml:space="preserve">Topic: Relational Algebra</w:t>
-      </w:r>
-    </w:p>
-    <w:p>
-      <w:pPr>
-        <w:pStyle w:val="Compact"/>
-        <w:numPr>
-          <w:numId w:val="1011"/>
+      <w:bookmarkStart w:id="70" w:name="topic-semantics-and-interpretation"/>
+      <w:bookmarkEnd w:id="70"/>
+      <w:r>
+        <w:t xml:space="preserve">Topic: Semantics and Interpretation</w:t>
+      </w:r>
+    </w:p>
+    <w:p>
+      <w:pPr>
+        <w:pStyle w:val="Compact"/>
+        <w:numPr>
+          <w:numId w:val="1015"/>
           <w:ilvl w:val="0"/>
         </w:numPr>
       </w:pPr>
@@ -2248,24 +2427,76 @@
         <w:t xml:space="preserve"> </w:t>
       </w:r>
       <w:r>
-        <w:t xml:space="preserve">Wenholz 2012</w:t>
+        <w:t xml:space="preserve">Bach 1989a, 1989b</w:t>
+      </w:r>
+    </w:p>
+    <w:p>
+      <w:pPr>
+        <w:pStyle w:val="Heading3"/>
+      </w:pPr>
+      <w:bookmarkStart w:id="71" w:name="week-5-february-13-and-15"/>
+      <w:bookmarkEnd w:id="71"/>
+      <w:r>
+        <w:t xml:space="preserve">Week 5: February 13 and 15</w:t>
+      </w:r>
+    </w:p>
+    <w:p>
+      <w:pPr>
+        <w:pStyle w:val="Compact"/>
+        <w:numPr>
+          <w:numId w:val="1016"/>
+          <w:ilvl w:val="0"/>
+        </w:numPr>
+      </w:pPr>
+      <w:r>
+        <w:rPr>
+          <w:b/>
+        </w:rPr>
+        <w:t xml:space="preserve">Due February 16:</w:t>
+      </w:r>
+      <w:r>
+        <w:t xml:space="preserve"> </w:t>
+      </w:r>
+      <w:r>
+        <w:t xml:space="preserve">Closing date, Quiz 5</w:t>
+      </w:r>
+    </w:p>
+    <w:p>
+      <w:pPr>
+        <w:pStyle w:val="Compact"/>
+        <w:numPr>
+          <w:numId w:val="1016"/>
+          <w:ilvl w:val="0"/>
+        </w:numPr>
+      </w:pPr>
+      <w:r>
+        <w:rPr>
+          <w:b/>
+        </w:rPr>
+        <w:t xml:space="preserve">Due February 12:</w:t>
+      </w:r>
+      <w:r>
+        <w:t xml:space="preserve"> </w:t>
+      </w:r>
+      <w:r>
+        <w:t xml:space="preserve">Upload deadline, Homework Assignment 4</w:t>
       </w:r>
     </w:p>
     <w:p>
       <w:pPr>
         <w:pStyle w:val="Heading4"/>
       </w:pPr>
-      <w:bookmarkStart w:id="66" w:name="topic-relations"/>
-      <w:bookmarkEnd w:id="66"/>
-      <w:r>
-        <w:t xml:space="preserve">Topic: Relations</w:t>
-      </w:r>
-    </w:p>
-    <w:p>
-      <w:pPr>
-        <w:pStyle w:val="Compact"/>
-        <w:numPr>
-          <w:numId w:val="1012"/>
+      <w:bookmarkStart w:id="72" w:name="topic-models-domains-properties-and-relationships"/>
+      <w:bookmarkEnd w:id="72"/>
+      <w:r>
+        <w:t xml:space="preserve">Topic: Models, Domains, Properties, and Relationships</w:t>
+      </w:r>
+    </w:p>
+    <w:p>
+      <w:pPr>
+        <w:pStyle w:val="Compact"/>
+        <w:numPr>
+          <w:numId w:val="1017"/>
           <w:ilvl w:val="0"/>
         </w:numPr>
       </w:pPr>
@@ -2279,24 +2510,24 @@
         <w:t xml:space="preserve"> </w:t>
       </w:r>
       <w:r>
-        <w:t xml:space="preserve">Rosen 2011f</w:t>
+        <w:t xml:space="preserve">Jubien 1997</w:t>
       </w:r>
     </w:p>
     <w:p>
       <w:pPr>
         <w:pStyle w:val="Heading3"/>
       </w:pPr>
-      <w:bookmarkStart w:id="67" w:name="week-4-february-6-and-8"/>
-      <w:bookmarkEnd w:id="67"/>
-      <w:r>
-        <w:t xml:space="preserve">Week 4: February 6 and 8</w:t>
-      </w:r>
-    </w:p>
-    <w:p>
-      <w:pPr>
-        <w:pStyle w:val="Compact"/>
-        <w:numPr>
-          <w:numId w:val="1013"/>
+      <w:bookmarkStart w:id="73" w:name="week-6-february-20-and-22"/>
+      <w:bookmarkEnd w:id="73"/>
+      <w:r>
+        <w:t xml:space="preserve">Week 6: February 20 and 22</w:t>
+      </w:r>
+    </w:p>
+    <w:p>
+      <w:pPr>
+        <w:pStyle w:val="Compact"/>
+        <w:numPr>
+          <w:numId w:val="1018"/>
           <w:ilvl w:val="0"/>
         </w:numPr>
       </w:pPr>
@@ -2304,20 +2535,20 @@
         <w:rPr>
           <w:b/>
         </w:rPr>
-        <w:t xml:space="preserve">Due February 9:</w:t>
-      </w:r>
-      <w:r>
-        <w:t xml:space="preserve"> </w:t>
-      </w:r>
-      <w:r>
-        <w:t xml:space="preserve">Closing date, Quiz 4</w:t>
-      </w:r>
-    </w:p>
-    <w:p>
-      <w:pPr>
-        <w:pStyle w:val="Compact"/>
-        <w:numPr>
-          <w:numId w:val="1013"/>
+        <w:t xml:space="preserve">Due February 22:</w:t>
+      </w:r>
+      <w:r>
+        <w:t xml:space="preserve"> </w:t>
+      </w:r>
+      <w:r>
+        <w:t xml:space="preserve">Second deliverables, First Group Project</w:t>
+      </w:r>
+    </w:p>
+    <w:p>
+      <w:pPr>
+        <w:pStyle w:val="Compact"/>
+        <w:numPr>
+          <w:numId w:val="1018"/>
           <w:ilvl w:val="0"/>
         </w:numPr>
       </w:pPr>
@@ -2325,20 +2556,20 @@
         <w:rPr>
           <w:b/>
         </w:rPr>
-        <w:t xml:space="preserve">Due February 8:</w:t>
-      </w:r>
-      <w:r>
-        <w:t xml:space="preserve"> </w:t>
-      </w:r>
-      <w:r>
-        <w:t xml:space="preserve">First deliverables, First Group Project</w:t>
-      </w:r>
-    </w:p>
-    <w:p>
-      <w:pPr>
-        <w:pStyle w:val="Compact"/>
-        <w:numPr>
-          <w:numId w:val="1013"/>
+        <w:t xml:space="preserve">Due February 23:</w:t>
+      </w:r>
+      <w:r>
+        <w:t xml:space="preserve"> </w:t>
+      </w:r>
+      <w:r>
+        <w:t xml:space="preserve">Closing date, Quiz 6</w:t>
+      </w:r>
+    </w:p>
+    <w:p>
+      <w:pPr>
+        <w:pStyle w:val="Compact"/>
+        <w:numPr>
+          <w:numId w:val="1018"/>
           <w:ilvl w:val="0"/>
         </w:numPr>
       </w:pPr>
@@ -2346,30 +2577,30 @@
         <w:rPr>
           <w:b/>
         </w:rPr>
-        <w:t xml:space="preserve">Due February 5:</w:t>
-      </w:r>
-      <w:r>
-        <w:t xml:space="preserve"> </w:t>
-      </w:r>
-      <w:r>
-        <w:t xml:space="preserve">Upload deadline, Homework Assignment 3</w:t>
+        <w:t xml:space="preserve">Due February 19:</w:t>
+      </w:r>
+      <w:r>
+        <w:t xml:space="preserve"> </w:t>
+      </w:r>
+      <w:r>
+        <w:t xml:space="preserve">Upload deadline, Homework Assignment 5</w:t>
       </w:r>
     </w:p>
     <w:p>
       <w:pPr>
         <w:pStyle w:val="Heading4"/>
       </w:pPr>
-      <w:bookmarkStart w:id="68" w:name="topic-semantics-and-interpretation"/>
-      <w:bookmarkEnd w:id="68"/>
-      <w:r>
-        <w:t xml:space="preserve">Topic: Semantics and Interpretation</w:t>
-      </w:r>
-    </w:p>
-    <w:p>
-      <w:pPr>
-        <w:pStyle w:val="Compact"/>
-        <w:numPr>
-          <w:numId w:val="1014"/>
+      <w:bookmarkStart w:id="74" w:name="topic-predicate-logic-part-1"/>
+      <w:bookmarkEnd w:id="74"/>
+      <w:r>
+        <w:t xml:space="preserve">Topic: Predicate Logic, Part 1</w:t>
+      </w:r>
+    </w:p>
+    <w:p>
+      <w:pPr>
+        <w:pStyle w:val="Compact"/>
+        <w:numPr>
+          <w:numId w:val="1019"/>
           <w:ilvl w:val="0"/>
         </w:numPr>
       </w:pPr>
@@ -2383,24 +2614,24 @@
         <w:t xml:space="preserve"> </w:t>
       </w:r>
       <w:r>
-        <w:t xml:space="preserve">Bach 1989a, 1989b</w:t>
+        <w:t xml:space="preserve">Benthem et al. 2014b, 2014c, 2014d, 2014a</w:t>
       </w:r>
     </w:p>
     <w:p>
       <w:pPr>
         <w:pStyle w:val="Heading3"/>
       </w:pPr>
-      <w:bookmarkStart w:id="69" w:name="week-5-february-13-and-15"/>
-      <w:bookmarkEnd w:id="69"/>
-      <w:r>
-        <w:t xml:space="preserve">Week 5: February 13 and 15</w:t>
-      </w:r>
-    </w:p>
-    <w:p>
-      <w:pPr>
-        <w:pStyle w:val="Compact"/>
-        <w:numPr>
-          <w:numId w:val="1015"/>
+      <w:bookmarkStart w:id="75" w:name="week-7-february-27-and-march-1"/>
+      <w:bookmarkEnd w:id="75"/>
+      <w:r>
+        <w:t xml:space="preserve">Week 7: February 27 and March 1</w:t>
+      </w:r>
+    </w:p>
+    <w:p>
+      <w:pPr>
+        <w:pStyle w:val="Compact"/>
+        <w:numPr>
+          <w:numId w:val="1020"/>
           <w:ilvl w:val="0"/>
         </w:numPr>
       </w:pPr>
@@ -2408,20 +2639,20 @@
         <w:rPr>
           <w:b/>
         </w:rPr>
-        <w:t xml:space="preserve">Due February 16:</w:t>
-      </w:r>
-      <w:r>
-        <w:t xml:space="preserve"> </w:t>
-      </w:r>
-      <w:r>
-        <w:t xml:space="preserve">Closing date, Quiz 5</w:t>
-      </w:r>
-    </w:p>
-    <w:p>
-      <w:pPr>
-        <w:pStyle w:val="Compact"/>
-        <w:numPr>
-          <w:numId w:val="1015"/>
+        <w:t xml:space="preserve">Due March 2:</w:t>
+      </w:r>
+      <w:r>
+        <w:t xml:space="preserve"> </w:t>
+      </w:r>
+      <w:r>
+        <w:t xml:space="preserve">Closing date, Quiz 7</w:t>
+      </w:r>
+    </w:p>
+    <w:p>
+      <w:pPr>
+        <w:pStyle w:val="Compact"/>
+        <w:numPr>
+          <w:numId w:val="1020"/>
           <w:ilvl w:val="0"/>
         </w:numPr>
       </w:pPr>
@@ -2429,30 +2660,40 @@
         <w:rPr>
           <w:b/>
         </w:rPr>
-        <w:t xml:space="preserve">Due February 12:</w:t>
-      </w:r>
-      <w:r>
-        <w:t xml:space="preserve"> </w:t>
-      </w:r>
-      <w:r>
-        <w:t xml:space="preserve">Upload deadline, Homework Assignment 4</w:t>
+        <w:t xml:space="preserve">Due February 26:</w:t>
+      </w:r>
+      <w:r>
+        <w:t xml:space="preserve"> </w:t>
+      </w:r>
+      <w:r>
+        <w:t xml:space="preserve">Upload deadline, Homework Assignment 6</w:t>
       </w:r>
     </w:p>
     <w:p>
       <w:pPr>
         <w:pStyle w:val="Heading4"/>
       </w:pPr>
-      <w:bookmarkStart w:id="70" w:name="topic-models-domains-properties-and-relationships"/>
-      <w:bookmarkEnd w:id="70"/>
-      <w:r>
-        <w:t xml:space="preserve">Topic: Models, Domains, Properties, and Relationships</w:t>
-      </w:r>
-    </w:p>
-    <w:p>
-      <w:pPr>
-        <w:pStyle w:val="Compact"/>
-        <w:numPr>
-          <w:numId w:val="1016"/>
+      <w:bookmarkStart w:id="76" w:name="topic-predicate-logic-part-2"/>
+      <w:bookmarkEnd w:id="76"/>
+      <w:r>
+        <w:t xml:space="preserve">Topic: Predicate Logic, Part 2</w:t>
+      </w:r>
+    </w:p>
+    <w:p>
+      <w:pPr>
+        <w:pStyle w:val="Heading3"/>
+      </w:pPr>
+      <w:bookmarkStart w:id="77" w:name="week-8-march-6-and-8"/>
+      <w:bookmarkEnd w:id="77"/>
+      <w:r>
+        <w:t xml:space="preserve">Week 8: March 6 and 8</w:t>
+      </w:r>
+    </w:p>
+    <w:p>
+      <w:pPr>
+        <w:pStyle w:val="Compact"/>
+        <w:numPr>
+          <w:numId w:val="1021"/>
           <w:ilvl w:val="0"/>
         </w:numPr>
       </w:pPr>
@@ -2460,30 +2701,124 @@
         <w:rPr>
           <w:b/>
         </w:rPr>
+        <w:t xml:space="preserve">Due March 8:</w:t>
+      </w:r>
+      <w:r>
+        <w:t xml:space="preserve"> </w:t>
+      </w:r>
+      <w:r>
+        <w:t xml:space="preserve">First deliverables, Second Group Project</w:t>
+      </w:r>
+    </w:p>
+    <w:p>
+      <w:pPr>
+        <w:pStyle w:val="Compact"/>
+        <w:numPr>
+          <w:numId w:val="1021"/>
+          <w:ilvl w:val="0"/>
+        </w:numPr>
+      </w:pPr>
+      <w:r>
+        <w:rPr>
+          <w:b/>
+        </w:rPr>
+        <w:t xml:space="preserve">Due March 8:</w:t>
+      </w:r>
+      <w:r>
+        <w:t xml:space="preserve"> </w:t>
+      </w:r>
+      <w:r>
+        <w:t xml:space="preserve">Third deliverables, First Group Project</w:t>
+      </w:r>
+    </w:p>
+    <w:p>
+      <w:pPr>
+        <w:pStyle w:val="Compact"/>
+        <w:numPr>
+          <w:numId w:val="1021"/>
+          <w:ilvl w:val="0"/>
+        </w:numPr>
+      </w:pPr>
+      <w:r>
+        <w:rPr>
+          <w:b/>
+        </w:rPr>
+        <w:t xml:space="preserve">Due March 9:</w:t>
+      </w:r>
+      <w:r>
+        <w:t xml:space="preserve"> </w:t>
+      </w:r>
+      <w:r>
+        <w:t xml:space="preserve">Closing date, Quiz 8</w:t>
+      </w:r>
+    </w:p>
+    <w:p>
+      <w:pPr>
+        <w:pStyle w:val="Compact"/>
+        <w:numPr>
+          <w:numId w:val="1021"/>
+          <w:ilvl w:val="0"/>
+        </w:numPr>
+      </w:pPr>
+      <w:r>
+        <w:rPr>
+          <w:b/>
+        </w:rPr>
+        <w:t xml:space="preserve">Due March 5:</w:t>
+      </w:r>
+      <w:r>
+        <w:t xml:space="preserve"> </w:t>
+      </w:r>
+      <w:r>
+        <w:t xml:space="preserve">Upload deadline, Homework Assignment 7</w:t>
+      </w:r>
+    </w:p>
+    <w:p>
+      <w:pPr>
+        <w:pStyle w:val="Heading4"/>
+      </w:pPr>
+      <w:bookmarkStart w:id="78" w:name="topic-syntax-and-grammar"/>
+      <w:bookmarkEnd w:id="78"/>
+      <w:r>
+        <w:t xml:space="preserve">Topic: Syntax and Grammar</w:t>
+      </w:r>
+    </w:p>
+    <w:p>
+      <w:pPr>
+        <w:pStyle w:val="Compact"/>
+        <w:numPr>
+          <w:numId w:val="1022"/>
+          <w:ilvl w:val="0"/>
+        </w:numPr>
+      </w:pPr>
+      <w:r>
+        <w:rPr>
+          <w:b/>
+        </w:rPr>
         <w:t xml:space="preserve">Required Readings:</w:t>
       </w:r>
       <w:r>
         <w:t xml:space="preserve"> </w:t>
       </w:r>
       <w:r>
-        <w:t xml:space="preserve">Jubien 1997</w:t>
+        <w:t xml:space="preserve">Rosen 2011e</w:t>
       </w:r>
     </w:p>
     <w:p>
       <w:pPr>
         <w:pStyle w:val="Heading3"/>
       </w:pPr>
-      <w:bookmarkStart w:id="71" w:name="week-6-february-20-and-22"/>
-      <w:bookmarkEnd w:id="71"/>
-      <w:r>
-        <w:t xml:space="preserve">Week 6: February 20 and 22</w:t>
-      </w:r>
-    </w:p>
-    <w:p>
-      <w:pPr>
-        <w:pStyle w:val="Compact"/>
-        <w:numPr>
-          <w:numId w:val="1017"/>
+      <w:bookmarkStart w:id="79" w:name="week-9-march-13-and-15"/>
+      <w:bookmarkEnd w:id="79"/>
+      <w:r>
+        <w:t xml:space="preserve">Week 9: March 13 and 15</w:t>
+      </w:r>
+    </w:p>
+    <w:p>
+      <w:pPr>
+        <w:pStyle w:val="Compact"/>
+        <w:numPr>
+          <w:numId w:val="1023"/>
           <w:ilvl w:val="0"/>
         </w:numPr>
       </w:pPr>
@@ -2491,20 +2826,20 @@
         <w:rPr>
           <w:b/>
         </w:rPr>
-        <w:t xml:space="preserve">Due February 19:</w:t>
-      </w:r>
-      <w:r>
-        <w:t xml:space="preserve"> </w:t>
-      </w:r>
-      <w:r>
-        <w:t xml:space="preserve">Upload deadline, Homework Assignment 5</w:t>
-      </w:r>
-    </w:p>
-    <w:p>
-      <w:pPr>
-        <w:pStyle w:val="Compact"/>
-        <w:numPr>
-          <w:numId w:val="1017"/>
+        <w:t xml:space="preserve">Due March 16:</w:t>
+      </w:r>
+      <w:r>
+        <w:t xml:space="preserve"> </w:t>
+      </w:r>
+      <w:r>
+        <w:t xml:space="preserve">Closing date, Quiz 9</w:t>
+      </w:r>
+    </w:p>
+    <w:p>
+      <w:pPr>
+        <w:pStyle w:val="Compact"/>
+        <w:numPr>
+          <w:numId w:val="1023"/>
           <w:ilvl w:val="0"/>
         </w:numPr>
       </w:pPr>
@@ -2512,20 +2847,30 @@
         <w:rPr>
           <w:b/>
         </w:rPr>
-        <w:t xml:space="preserve">Due February 22:</w:t>
-      </w:r>
-      <w:r>
-        <w:t xml:space="preserve"> </w:t>
-      </w:r>
-      <w:r>
-        <w:t xml:space="preserve">Second deliverables, First Group Project</w:t>
-      </w:r>
-    </w:p>
-    <w:p>
-      <w:pPr>
-        <w:pStyle w:val="Compact"/>
-        <w:numPr>
-          <w:numId w:val="1017"/>
+        <w:t xml:space="preserve">Due March 12:</w:t>
+      </w:r>
+      <w:r>
+        <w:t xml:space="preserve"> </w:t>
+      </w:r>
+      <w:r>
+        <w:t xml:space="preserve">Upload deadline, Homework Assignment 8</w:t>
+      </w:r>
+    </w:p>
+    <w:p>
+      <w:pPr>
+        <w:pStyle w:val="Heading4"/>
+      </w:pPr>
+      <w:bookmarkStart w:id="80" w:name="topic-automata"/>
+      <w:bookmarkEnd w:id="80"/>
+      <w:r>
+        <w:t xml:space="preserve">Topic: Automata</w:t>
+      </w:r>
+    </w:p>
+    <w:p>
+      <w:pPr>
+        <w:pStyle w:val="Compact"/>
+        <w:numPr>
+          <w:numId w:val="1024"/>
           <w:ilvl w:val="0"/>
         </w:numPr>
       </w:pPr>
@@ -2533,30 +2878,30 @@
         <w:rPr>
           <w:b/>
         </w:rPr>
-        <w:t xml:space="preserve">Due February 23:</w:t>
-      </w:r>
-      <w:r>
-        <w:t xml:space="preserve"> </w:t>
-      </w:r>
-      <w:r>
-        <w:t xml:space="preserve">Closing date, Quiz 6</w:t>
+        <w:t xml:space="preserve">Required Readings:</w:t>
+      </w:r>
+      <w:r>
+        <w:t xml:space="preserve"> </w:t>
+      </w:r>
+      <w:r>
+        <w:t xml:space="preserve">Rosen 2011b</w:t>
       </w:r>
     </w:p>
     <w:p>
       <w:pPr>
         <w:pStyle w:val="Heading4"/>
       </w:pPr>
-      <w:bookmarkStart w:id="72" w:name="topic-predicate-logic-part-1"/>
-      <w:bookmarkEnd w:id="72"/>
-      <w:r>
-        <w:t xml:space="preserve">Topic: Predicate Logic, Part 1</w:t>
-      </w:r>
-    </w:p>
-    <w:p>
-      <w:pPr>
-        <w:pStyle w:val="Compact"/>
-        <w:numPr>
-          <w:numId w:val="1018"/>
+      <w:bookmarkStart w:id="81" w:name="topic-graphs"/>
+      <w:bookmarkEnd w:id="81"/>
+      <w:r>
+        <w:t xml:space="preserve">Topic: Graphs</w:t>
+      </w:r>
+    </w:p>
+    <w:p>
+      <w:pPr>
+        <w:pStyle w:val="Compact"/>
+        <w:numPr>
+          <w:numId w:val="1025"/>
           <w:ilvl w:val="0"/>
         </w:numPr>
       </w:pPr>
@@ -2570,24 +2915,34 @@
         <w:t xml:space="preserve"> </w:t>
       </w:r>
       <w:r>
-        <w:t xml:space="preserve">Benthem et al. 2014b, 2014c, 2014d, 2014a</w:t>
+        <w:t xml:space="preserve">Rosen 2011d</w:t>
       </w:r>
     </w:p>
     <w:p>
       <w:pPr>
         <w:pStyle w:val="Heading3"/>
       </w:pPr>
-      <w:bookmarkStart w:id="73" w:name="week-7-february-27-and-march-1"/>
-      <w:bookmarkEnd w:id="73"/>
-      <w:r>
-        <w:t xml:space="preserve">Week 7: February 27 and March 1</w:t>
-      </w:r>
-    </w:p>
-    <w:p>
-      <w:pPr>
-        <w:pStyle w:val="Compact"/>
-        <w:numPr>
-          <w:numId w:val="1019"/>
+      <w:bookmarkStart w:id="82" w:name="spring-holiday-march-20-and-22"/>
+      <w:bookmarkEnd w:id="82"/>
+      <w:r>
+        <w:t xml:space="preserve">Spring Holiday: March 20 and 22</w:t>
+      </w:r>
+    </w:p>
+    <w:p>
+      <w:pPr>
+        <w:pStyle w:val="Heading3"/>
+      </w:pPr>
+      <w:bookmarkStart w:id="83" w:name="week-11-march-27-and-29"/>
+      <w:bookmarkEnd w:id="83"/>
+      <w:r>
+        <w:t xml:space="preserve">Week 11: March 27 and 29</w:t>
+      </w:r>
+    </w:p>
+    <w:p>
+      <w:pPr>
+        <w:pStyle w:val="Compact"/>
+        <w:numPr>
+          <w:numId w:val="1026"/>
           <w:ilvl w:val="0"/>
         </w:numPr>
       </w:pPr>
@@ -2595,20 +2950,20 @@
         <w:rPr>
           <w:b/>
         </w:rPr>
-        <w:t xml:space="preserve">Due February 26:</w:t>
-      </w:r>
-      <w:r>
-        <w:t xml:space="preserve"> </w:t>
-      </w:r>
-      <w:r>
-        <w:t xml:space="preserve">Upload deadline, Homework Assignment 6</w:t>
-      </w:r>
-    </w:p>
-    <w:p>
-      <w:pPr>
-        <w:pStyle w:val="Compact"/>
-        <w:numPr>
-          <w:numId w:val="1019"/>
+        <w:t xml:space="preserve">Due March 30:</w:t>
+      </w:r>
+      <w:r>
+        <w:t xml:space="preserve"> </w:t>
+      </w:r>
+      <w:r>
+        <w:t xml:space="preserve">Closing date, Quiz 10</w:t>
+      </w:r>
+    </w:p>
+    <w:p>
+      <w:pPr>
+        <w:pStyle w:val="Compact"/>
+        <w:numPr>
+          <w:numId w:val="1026"/>
           <w:ilvl w:val="0"/>
         </w:numPr>
       </w:pPr>
@@ -2616,40 +2971,82 @@
         <w:rPr>
           <w:b/>
         </w:rPr>
-        <w:t xml:space="preserve">Due March 2:</w:t>
-      </w:r>
-      <w:r>
-        <w:t xml:space="preserve"> </w:t>
-      </w:r>
-      <w:r>
-        <w:t xml:space="preserve">Closing date, Quiz 7</w:t>
+        <w:t xml:space="preserve">Due March 29:</w:t>
+      </w:r>
+      <w:r>
+        <w:t xml:space="preserve"> </w:t>
+      </w:r>
+      <w:r>
+        <w:t xml:space="preserve">Second deliverables, Second Group Project</w:t>
+      </w:r>
+    </w:p>
+    <w:p>
+      <w:pPr>
+        <w:pStyle w:val="Compact"/>
+        <w:numPr>
+          <w:numId w:val="1026"/>
+          <w:ilvl w:val="0"/>
+        </w:numPr>
+      </w:pPr>
+      <w:r>
+        <w:rPr>
+          <w:b/>
+        </w:rPr>
+        <w:t xml:space="preserve">Due March 26:</w:t>
+      </w:r>
+      <w:r>
+        <w:t xml:space="preserve"> </w:t>
+      </w:r>
+      <w:r>
+        <w:t xml:space="preserve">Upload deadline, Homework Assignment 9</w:t>
       </w:r>
     </w:p>
     <w:p>
       <w:pPr>
         <w:pStyle w:val="Heading4"/>
       </w:pPr>
-      <w:bookmarkStart w:id="74" w:name="topic-predicate-logic-part-2"/>
-      <w:bookmarkEnd w:id="74"/>
-      <w:r>
-        <w:t xml:space="preserve">Topic: Predicate Logic, Part 2</w:t>
+      <w:bookmarkStart w:id="84" w:name="topic-conceptual-graphs"/>
+      <w:bookmarkEnd w:id="84"/>
+      <w:r>
+        <w:t xml:space="preserve">Topic: Conceptual Graphs</w:t>
+      </w:r>
+    </w:p>
+    <w:p>
+      <w:pPr>
+        <w:pStyle w:val="Compact"/>
+        <w:numPr>
+          <w:numId w:val="1027"/>
+          <w:ilvl w:val="0"/>
+        </w:numPr>
+      </w:pPr>
+      <w:r>
+        <w:rPr>
+          <w:b/>
+        </w:rPr>
+        <w:t xml:space="preserve">Required Readings:</w:t>
+      </w:r>
+      <w:r>
+        <w:t xml:space="preserve"> </w:t>
+      </w:r>
+      <w:r>
+        <w:t xml:space="preserve">Pan et al. 2017a</w:t>
       </w:r>
     </w:p>
     <w:p>
       <w:pPr>
         <w:pStyle w:val="Heading3"/>
       </w:pPr>
-      <w:bookmarkStart w:id="75" w:name="week-8-march-6-and-8"/>
-      <w:bookmarkEnd w:id="75"/>
-      <w:r>
-        <w:t xml:space="preserve">Week 8: March 6 and 8</w:t>
-      </w:r>
-    </w:p>
-    <w:p>
-      <w:pPr>
-        <w:pStyle w:val="Compact"/>
-        <w:numPr>
-          <w:numId w:val="1020"/>
+      <w:bookmarkStart w:id="85" w:name="week-12-april-3-and-5"/>
+      <w:bookmarkEnd w:id="85"/>
+      <w:r>
+        <w:t xml:space="preserve">Week 12: April 3 and 5</w:t>
+      </w:r>
+    </w:p>
+    <w:p>
+      <w:pPr>
+        <w:pStyle w:val="Compact"/>
+        <w:numPr>
+          <w:numId w:val="1028"/>
           <w:ilvl w:val="0"/>
         </w:numPr>
       </w:pPr>
@@ -2657,20 +3054,20 @@
         <w:rPr>
           <w:b/>
         </w:rPr>
-        <w:t xml:space="preserve">Due March 8:</w:t>
-      </w:r>
-      <w:r>
-        <w:t xml:space="preserve"> </w:t>
-      </w:r>
-      <w:r>
-        <w:t xml:space="preserve">First deliverables, Second Group Project</w:t>
-      </w:r>
-    </w:p>
-    <w:p>
-      <w:pPr>
-        <w:pStyle w:val="Compact"/>
-        <w:numPr>
-          <w:numId w:val="1020"/>
+        <w:t xml:space="preserve">Due April 2:</w:t>
+      </w:r>
+      <w:r>
+        <w:t xml:space="preserve"> </w:t>
+      </w:r>
+      <w:r>
+        <w:t xml:space="preserve">Upload deadline, Homework Assignment 10</w:t>
+      </w:r>
+    </w:p>
+    <w:p>
+      <w:pPr>
+        <w:pStyle w:val="Compact"/>
+        <w:numPr>
+          <w:numId w:val="1028"/>
           <w:ilvl w:val="0"/>
         </w:numPr>
       </w:pPr>
@@ -2678,20 +3075,20 @@
         <w:rPr>
           <w:b/>
         </w:rPr>
-        <w:t xml:space="preserve">Due March 8:</w:t>
-      </w:r>
-      <w:r>
-        <w:t xml:space="preserve"> </w:t>
-      </w:r>
-      <w:r>
-        <w:t xml:space="preserve">Third deliverables, First Group Project</w:t>
-      </w:r>
-    </w:p>
-    <w:p>
-      <w:pPr>
-        <w:pStyle w:val="Compact"/>
-        <w:numPr>
-          <w:numId w:val="1020"/>
+        <w:t xml:space="preserve">Due April 6:</w:t>
+      </w:r>
+      <w:r>
+        <w:t xml:space="preserve"> </w:t>
+      </w:r>
+      <w:r>
+        <w:t xml:space="preserve">Closing date, Quiz 11</w:t>
+      </w:r>
+    </w:p>
+    <w:p>
+      <w:pPr>
+        <w:pStyle w:val="Compact"/>
+        <w:numPr>
+          <w:numId w:val="1028"/>
           <w:ilvl w:val="0"/>
         </w:numPr>
       </w:pPr>
@@ -2699,20 +3096,30 @@
         <w:rPr>
           <w:b/>
         </w:rPr>
-        <w:t xml:space="preserve">Due March 9:</w:t>
-      </w:r>
-      <w:r>
-        <w:t xml:space="preserve"> </w:t>
-      </w:r>
-      <w:r>
-        <w:t xml:space="preserve">Closing date, Quiz 8</w:t>
-      </w:r>
-    </w:p>
-    <w:p>
-      <w:pPr>
-        <w:pStyle w:val="Compact"/>
-        <w:numPr>
-          <w:numId w:val="1020"/>
+        <w:t xml:space="preserve">Due April 5:</w:t>
+      </w:r>
+      <w:r>
+        <w:t xml:space="preserve"> </w:t>
+      </w:r>
+      <w:r>
+        <w:t xml:space="preserve">Third deliverables, Second Group Project</w:t>
+      </w:r>
+    </w:p>
+    <w:p>
+      <w:pPr>
+        <w:pStyle w:val="Heading4"/>
+      </w:pPr>
+      <w:bookmarkStart w:id="86" w:name="topic-the-rdf-model-and-language"/>
+      <w:bookmarkEnd w:id="86"/>
+      <w:r>
+        <w:t xml:space="preserve">Topic: The RDF model and language</w:t>
+      </w:r>
+    </w:p>
+    <w:p>
+      <w:pPr>
+        <w:pStyle w:val="Compact"/>
+        <w:numPr>
+          <w:numId w:val="1029"/>
           <w:ilvl w:val="0"/>
         </w:numPr>
       </w:pPr>
@@ -2720,30 +3127,103 @@
         <w:rPr>
           <w:b/>
         </w:rPr>
-        <w:t xml:space="preserve">Due March 5:</w:t>
-      </w:r>
-      <w:r>
-        <w:t xml:space="preserve"> </w:t>
-      </w:r>
-      <w:r>
-        <w:t xml:space="preserve">Upload deadline, Homework Assignment 7</w:t>
+        <w:t xml:space="preserve">Required Readings:</w:t>
+      </w:r>
+      <w:r>
+        <w:t xml:space="preserve"> </w:t>
+      </w:r>
+      <w:r>
+        <w:t xml:space="preserve">Beckett et al. 2014; Manola et al. 2014</w:t>
+      </w:r>
+    </w:p>
+    <w:p>
+      <w:pPr>
+        <w:pStyle w:val="Heading3"/>
+      </w:pPr>
+      <w:bookmarkStart w:id="87" w:name="week-13-april-10-and-13"/>
+      <w:bookmarkEnd w:id="87"/>
+      <w:r>
+        <w:t xml:space="preserve">Week 13: April 10 and 13</w:t>
+      </w:r>
+    </w:p>
+    <w:p>
+      <w:pPr>
+        <w:pStyle w:val="Compact"/>
+        <w:numPr>
+          <w:numId w:val="1030"/>
+          <w:ilvl w:val="0"/>
+        </w:numPr>
+      </w:pPr>
+      <w:r>
+        <w:rPr>
+          <w:b/>
+        </w:rPr>
+        <w:t xml:space="preserve">Due April 12:</w:t>
+      </w:r>
+      <w:r>
+        <w:t xml:space="preserve"> </w:t>
+      </w:r>
+      <w:r>
+        <w:t xml:space="preserve">First deliverables, Third Group Project</w:t>
+      </w:r>
+    </w:p>
+    <w:p>
+      <w:pPr>
+        <w:pStyle w:val="Compact"/>
+        <w:numPr>
+          <w:numId w:val="1030"/>
+          <w:ilvl w:val="0"/>
+        </w:numPr>
+      </w:pPr>
+      <w:r>
+        <w:rPr>
+          <w:b/>
+        </w:rPr>
+        <w:t xml:space="preserve">Due April 13:</w:t>
+      </w:r>
+      <w:r>
+        <w:t xml:space="preserve"> </w:t>
+      </w:r>
+      <w:r>
+        <w:t xml:space="preserve">Closing date, Quiz 12</w:t>
+      </w:r>
+    </w:p>
+    <w:p>
+      <w:pPr>
+        <w:pStyle w:val="Compact"/>
+        <w:numPr>
+          <w:numId w:val="1030"/>
+          <w:ilvl w:val="0"/>
+        </w:numPr>
+      </w:pPr>
+      <w:r>
+        <w:rPr>
+          <w:b/>
+        </w:rPr>
+        <w:t xml:space="preserve">Due April 9:</w:t>
+      </w:r>
+      <w:r>
+        <w:t xml:space="preserve"> </w:t>
+      </w:r>
+      <w:r>
+        <w:t xml:space="preserve">Upload deadline, Homework Assignment 11</w:t>
       </w:r>
     </w:p>
     <w:p>
       <w:pPr>
         <w:pStyle w:val="Heading4"/>
       </w:pPr>
-      <w:bookmarkStart w:id="76" w:name="topic-syntax-and-grammar"/>
-      <w:bookmarkEnd w:id="76"/>
-      <w:r>
-        <w:t xml:space="preserve">Topic: Syntax and Grammar</w:t>
-      </w:r>
-    </w:p>
-    <w:p>
-      <w:pPr>
-        <w:pStyle w:val="Compact"/>
-        <w:numPr>
-          <w:numId w:val="1021"/>
+      <w:bookmarkStart w:id="88" w:name="topic-description-logics"/>
+      <w:bookmarkEnd w:id="88"/>
+      <w:r>
+        <w:t xml:space="preserve">Topic: Description Logics</w:t>
+      </w:r>
+    </w:p>
+    <w:p>
+      <w:pPr>
+        <w:pStyle w:val="Compact"/>
+        <w:numPr>
+          <w:numId w:val="1031"/>
           <w:ilvl w:val="0"/>
         </w:numPr>
       </w:pPr>
@@ -2757,24 +3237,24 @@
         <w:t xml:space="preserve"> </w:t>
       </w:r>
       <w:r>
-        <w:t xml:space="preserve">Rosen 2011e</w:t>
+        <w:t xml:space="preserve">Krötzsch et al. 2014; Porter et al. 2008</w:t>
       </w:r>
     </w:p>
     <w:p>
       <w:pPr>
         <w:pStyle w:val="Heading3"/>
       </w:pPr>
-      <w:bookmarkStart w:id="77" w:name="week-9-march-13-and-15"/>
-      <w:bookmarkEnd w:id="77"/>
-      <w:r>
-        <w:t xml:space="preserve">Week 9: March 13 and 15</w:t>
-      </w:r>
-    </w:p>
-    <w:p>
-      <w:pPr>
-        <w:pStyle w:val="Compact"/>
-        <w:numPr>
-          <w:numId w:val="1022"/>
+      <w:bookmarkStart w:id="89" w:name="week-14-april-17-and-19"/>
+      <w:bookmarkEnd w:id="89"/>
+      <w:r>
+        <w:t xml:space="preserve">Week 14: April 17 and 19</w:t>
+      </w:r>
+    </w:p>
+    <w:p>
+      <w:pPr>
+        <w:pStyle w:val="Compact"/>
+        <w:numPr>
+          <w:numId w:val="1032"/>
           <w:ilvl w:val="0"/>
         </w:numPr>
       </w:pPr>
@@ -2782,20 +3262,20 @@
         <w:rPr>
           <w:b/>
         </w:rPr>
-        <w:t xml:space="preserve">Due March 12:</w:t>
-      </w:r>
-      <w:r>
-        <w:t xml:space="preserve"> </w:t>
-      </w:r>
-      <w:r>
-        <w:t xml:space="preserve">Upload deadline, Homework Assignment 8</w:t>
-      </w:r>
-    </w:p>
-    <w:p>
-      <w:pPr>
-        <w:pStyle w:val="Compact"/>
-        <w:numPr>
-          <w:numId w:val="1022"/>
+        <w:t xml:space="preserve">Due April 20:</w:t>
+      </w:r>
+      <w:r>
+        <w:t xml:space="preserve"> </w:t>
+      </w:r>
+      <w:r>
+        <w:t xml:space="preserve">Closing date, Quiz 13</w:t>
+      </w:r>
+    </w:p>
+    <w:p>
+      <w:pPr>
+        <w:pStyle w:val="Compact"/>
+        <w:numPr>
+          <w:numId w:val="1032"/>
           <w:ilvl w:val="0"/>
         </w:numPr>
       </w:pPr>
@@ -2803,30 +3283,30 @@
         <w:rPr>
           <w:b/>
         </w:rPr>
-        <w:t xml:space="preserve">Due March 16:</w:t>
-      </w:r>
-      <w:r>
-        <w:t xml:space="preserve"> </w:t>
-      </w:r>
-      <w:r>
-        <w:t xml:space="preserve">Closing date, Quiz 9</w:t>
+        <w:t xml:space="preserve">Due April 16:</w:t>
+      </w:r>
+      <w:r>
+        <w:t xml:space="preserve"> </w:t>
+      </w:r>
+      <w:r>
+        <w:t xml:space="preserve">Upload deadline, Homework Assignment 12</w:t>
       </w:r>
     </w:p>
     <w:p>
       <w:pPr>
         <w:pStyle w:val="Heading4"/>
       </w:pPr>
-      <w:bookmarkStart w:id="78" w:name="topic-automata"/>
-      <w:bookmarkEnd w:id="78"/>
-      <w:r>
-        <w:t xml:space="preserve">Topic: Automata</w:t>
-      </w:r>
-    </w:p>
-    <w:p>
-      <w:pPr>
-        <w:pStyle w:val="Compact"/>
-        <w:numPr>
-          <w:numId w:val="1023"/>
+      <w:bookmarkStart w:id="90" w:name="topic-ontologies"/>
+      <w:bookmarkEnd w:id="90"/>
+      <w:r>
+        <w:t xml:space="preserve">Topic: Ontologies</w:t>
+      </w:r>
+    </w:p>
+    <w:p>
+      <w:pPr>
+        <w:pStyle w:val="Compact"/>
+        <w:numPr>
+          <w:numId w:val="1033"/>
           <w:ilvl w:val="0"/>
         </w:numPr>
       </w:pPr>
@@ -2840,24 +3320,97 @@
         <w:t xml:space="preserve"> </w:t>
       </w:r>
       <w:r>
-        <w:t xml:space="preserve">Rosen 2011b</w:t>
+        <w:t xml:space="preserve">Hitzler et al. 2012; Krötzsch et al. 2012</w:t>
+      </w:r>
+    </w:p>
+    <w:p>
+      <w:pPr>
+        <w:pStyle w:val="Heading3"/>
+      </w:pPr>
+      <w:bookmarkStart w:id="91" w:name="week-15-april-24-and-26"/>
+      <w:bookmarkEnd w:id="91"/>
+      <w:r>
+        <w:t xml:space="preserve">Week 15: April 24 and 26</w:t>
+      </w:r>
+    </w:p>
+    <w:p>
+      <w:pPr>
+        <w:pStyle w:val="Compact"/>
+        <w:numPr>
+          <w:numId w:val="1034"/>
+          <w:ilvl w:val="0"/>
+        </w:numPr>
+      </w:pPr>
+      <w:r>
+        <w:rPr>
+          <w:b/>
+        </w:rPr>
+        <w:t xml:space="preserve">Due April 23:</w:t>
+      </w:r>
+      <w:r>
+        <w:t xml:space="preserve"> </w:t>
+      </w:r>
+      <w:r>
+        <w:t xml:space="preserve">Upload deadline, Homework Assignment 13</w:t>
+      </w:r>
+    </w:p>
+    <w:p>
+      <w:pPr>
+        <w:pStyle w:val="Compact"/>
+        <w:numPr>
+          <w:numId w:val="1034"/>
+          <w:ilvl w:val="0"/>
+        </w:numPr>
+      </w:pPr>
+      <w:r>
+        <w:rPr>
+          <w:b/>
+        </w:rPr>
+        <w:t xml:space="preserve">Due April 27:</w:t>
+      </w:r>
+      <w:r>
+        <w:t xml:space="preserve"> </w:t>
+      </w:r>
+      <w:r>
+        <w:t xml:space="preserve">Closing date, Quiz 14</w:t>
+      </w:r>
+    </w:p>
+    <w:p>
+      <w:pPr>
+        <w:pStyle w:val="Compact"/>
+        <w:numPr>
+          <w:numId w:val="1034"/>
+          <w:ilvl w:val="0"/>
+        </w:numPr>
+      </w:pPr>
+      <w:r>
+        <w:rPr>
+          <w:b/>
+        </w:rPr>
+        <w:t xml:space="preserve">Due April 26:</w:t>
+      </w:r>
+      <w:r>
+        <w:t xml:space="preserve"> </w:t>
+      </w:r>
+      <w:r>
+        <w:t xml:space="preserve">Second deliverables, Third Group Project</w:t>
       </w:r>
     </w:p>
     <w:p>
       <w:pPr>
         <w:pStyle w:val="Heading4"/>
       </w:pPr>
-      <w:bookmarkStart w:id="79" w:name="topic-graphs"/>
-      <w:bookmarkEnd w:id="79"/>
-      <w:r>
-        <w:t xml:space="preserve">Topic: Graphs</w:t>
-      </w:r>
-    </w:p>
-    <w:p>
-      <w:pPr>
-        <w:pStyle w:val="Compact"/>
-        <w:numPr>
-          <w:numId w:val="1024"/>
+      <w:bookmarkStart w:id="92" w:name="topic-applications-and-success-stories"/>
+      <w:bookmarkEnd w:id="92"/>
+      <w:r>
+        <w:t xml:space="preserve">Topic: Applications and success stories</w:t>
+      </w:r>
+    </w:p>
+    <w:p>
+      <w:pPr>
+        <w:pStyle w:val="Compact"/>
+        <w:numPr>
+          <w:numId w:val="1035"/>
           <w:ilvl w:val="0"/>
         </w:numPr>
       </w:pPr>
@@ -2871,586 +3424,77 @@
         <w:t xml:space="preserve"> </w:t>
       </w:r>
       <w:r>
-        <w:t xml:space="preserve">Rosen 2011d</w:t>
+        <w:t xml:space="preserve">Pan et al. 2017b</w:t>
       </w:r>
     </w:p>
     <w:p>
       <w:pPr>
         <w:pStyle w:val="Heading3"/>
       </w:pPr>
-      <w:bookmarkStart w:id="80" w:name="spring-holiday-march-20-and-22"/>
-      <w:bookmarkEnd w:id="80"/>
-      <w:r>
-        <w:t xml:space="preserve">Spring Holiday: March 20 and 22</w:t>
+      <w:bookmarkStart w:id="93" w:name="week-16-may-1"/>
+      <w:bookmarkEnd w:id="93"/>
+      <w:r>
+        <w:t xml:space="preserve">Week 16: May 1</w:t>
+      </w:r>
+    </w:p>
+    <w:p>
+      <w:pPr>
+        <w:pStyle w:val="Compact"/>
+        <w:numPr>
+          <w:numId w:val="1036"/>
+          <w:ilvl w:val="0"/>
+        </w:numPr>
+      </w:pPr>
+      <w:r>
+        <w:rPr>
+          <w:b/>
+        </w:rPr>
+        <w:t xml:space="preserve">Due April 30:</w:t>
+      </w:r>
+      <w:r>
+        <w:t xml:space="preserve"> </w:t>
+      </w:r>
+      <w:r>
+        <w:t xml:space="preserve">Upload deadline, Homework Assignment 14</w:t>
+      </w:r>
+    </w:p>
+    <w:p>
+      <w:pPr>
+        <w:pStyle w:val="Compact"/>
+        <w:numPr>
+          <w:numId w:val="1036"/>
+          <w:ilvl w:val="0"/>
+        </w:numPr>
+      </w:pPr>
+      <w:r>
+        <w:rPr>
+          <w:b/>
+        </w:rPr>
+        <w:t xml:space="preserve">Due May 4:</w:t>
+      </w:r>
+      <w:r>
+        <w:t xml:space="preserve"> </w:t>
+      </w:r>
+      <w:r>
+        <w:t xml:space="preserve">Third deliverables, Third Group Project</w:t>
+      </w:r>
+    </w:p>
+    <w:p>
+      <w:pPr>
+        <w:pStyle w:val="Heading4"/>
+      </w:pPr>
+      <w:bookmarkStart w:id="94" w:name="topic-wrapup-and-evaluation"/>
+      <w:bookmarkEnd w:id="94"/>
+      <w:r>
+        <w:t xml:space="preserve">Topic: Wrapup and Evaluation</w:t>
       </w:r>
     </w:p>
     <w:p>
       <w:pPr>
         <w:pStyle w:val="Heading3"/>
       </w:pPr>
-      <w:bookmarkStart w:id="81" w:name="week-11-march-27-and-29"/>
-      <w:bookmarkEnd w:id="81"/>
-      <w:r>
-        <w:t xml:space="preserve">Week 11: March 27 and 29</w:t>
-      </w:r>
-    </w:p>
-    <w:p>
-      <w:pPr>
-        <w:pStyle w:val="Compact"/>
-        <w:numPr>
-          <w:numId w:val="1025"/>
-          <w:ilvl w:val="0"/>
-        </w:numPr>
-      </w:pPr>
-      <w:r>
-        <w:rPr>
-          <w:b/>
-        </w:rPr>
-        <w:t xml:space="preserve">Due March 30:</w:t>
-      </w:r>
-      <w:r>
-        <w:t xml:space="preserve"> </w:t>
-      </w:r>
-      <w:r>
-        <w:t xml:space="preserve">Closing date, Quiz 10</w:t>
-      </w:r>
-    </w:p>
-    <w:p>
-      <w:pPr>
-        <w:pStyle w:val="Compact"/>
-        <w:numPr>
-          <w:numId w:val="1025"/>
-          <w:ilvl w:val="0"/>
-        </w:numPr>
-      </w:pPr>
-      <w:r>
-        <w:rPr>
-          <w:b/>
-        </w:rPr>
-        <w:t xml:space="preserve">Due March 26:</w:t>
-      </w:r>
-      <w:r>
-        <w:t xml:space="preserve"> </w:t>
-      </w:r>
-      <w:r>
-        <w:t xml:space="preserve">Upload deadline, Homework Assignment 9</w:t>
-      </w:r>
-    </w:p>
-    <w:p>
-      <w:pPr>
-        <w:pStyle w:val="Compact"/>
-        <w:numPr>
-          <w:numId w:val="1025"/>
-          <w:ilvl w:val="0"/>
-        </w:numPr>
-      </w:pPr>
-      <w:r>
-        <w:rPr>
-          <w:b/>
-        </w:rPr>
-        <w:t xml:space="preserve">Due March 29:</w:t>
-      </w:r>
-      <w:r>
-        <w:t xml:space="preserve"> </w:t>
-      </w:r>
-      <w:r>
-        <w:t xml:space="preserve">Second deliverables, Second Group Project</w:t>
-      </w:r>
-    </w:p>
-    <w:p>
-      <w:pPr>
-        <w:pStyle w:val="Heading4"/>
-      </w:pPr>
-      <w:bookmarkStart w:id="82" w:name="topic-conceptual-graphs"/>
-      <w:bookmarkEnd w:id="82"/>
-      <w:r>
-        <w:t xml:space="preserve">Topic: Conceptual Graphs</w:t>
-      </w:r>
-    </w:p>
-    <w:p>
-      <w:pPr>
-        <w:pStyle w:val="Compact"/>
-        <w:numPr>
-          <w:numId w:val="1026"/>
-          <w:ilvl w:val="0"/>
-        </w:numPr>
-      </w:pPr>
-      <w:r>
-        <w:rPr>
-          <w:b/>
-        </w:rPr>
-        <w:t xml:space="preserve">Required Readings:</w:t>
-      </w:r>
-      <w:r>
-        <w:t xml:space="preserve"> </w:t>
-      </w:r>
-      <w:r>
-        <w:t xml:space="preserve">Pan et al. 2017a</w:t>
-      </w:r>
-    </w:p>
-    <w:p>
-      <w:pPr>
-        <w:pStyle w:val="Heading3"/>
-      </w:pPr>
-      <w:bookmarkStart w:id="83" w:name="week-12-april-3-and-5"/>
-      <w:bookmarkEnd w:id="83"/>
-      <w:r>
-        <w:t xml:space="preserve">Week 12: April 3 and 5</w:t>
-      </w:r>
-    </w:p>
-    <w:p>
-      <w:pPr>
-        <w:pStyle w:val="Compact"/>
-        <w:numPr>
-          <w:numId w:val="1027"/>
-          <w:ilvl w:val="0"/>
-        </w:numPr>
-      </w:pPr>
-      <w:r>
-        <w:rPr>
-          <w:b/>
-        </w:rPr>
-        <w:t xml:space="preserve">Due April 6:</w:t>
-      </w:r>
-      <w:r>
-        <w:t xml:space="preserve"> </w:t>
-      </w:r>
-      <w:r>
-        <w:t xml:space="preserve">Closing date, Quiz 11</w:t>
-      </w:r>
-    </w:p>
-    <w:p>
-      <w:pPr>
-        <w:pStyle w:val="Compact"/>
-        <w:numPr>
-          <w:numId w:val="1027"/>
-          <w:ilvl w:val="0"/>
-        </w:numPr>
-      </w:pPr>
-      <w:r>
-        <w:rPr>
-          <w:b/>
-        </w:rPr>
-        <w:t xml:space="preserve">Due April 2:</w:t>
-      </w:r>
-      <w:r>
-        <w:t xml:space="preserve"> </w:t>
-      </w:r>
-      <w:r>
-        <w:t xml:space="preserve">Upload deadline, Homework Assignment 10</w:t>
-      </w:r>
-    </w:p>
-    <w:p>
-      <w:pPr>
-        <w:pStyle w:val="Compact"/>
-        <w:numPr>
-          <w:numId w:val="1027"/>
-          <w:ilvl w:val="0"/>
-        </w:numPr>
-      </w:pPr>
-      <w:r>
-        <w:rPr>
-          <w:b/>
-        </w:rPr>
-        <w:t xml:space="preserve">Due April 5:</w:t>
-      </w:r>
-      <w:r>
-        <w:t xml:space="preserve"> </w:t>
-      </w:r>
-      <w:r>
-        <w:t xml:space="preserve">Third deliverables, Second Group Project</w:t>
-      </w:r>
-    </w:p>
-    <w:p>
-      <w:pPr>
-        <w:pStyle w:val="Heading4"/>
-      </w:pPr>
-      <w:bookmarkStart w:id="84" w:name="topic-the-rdf-model-and-language"/>
-      <w:bookmarkEnd w:id="84"/>
-      <w:r>
-        <w:t xml:space="preserve">Topic: The RDF model and language</w:t>
-      </w:r>
-    </w:p>
-    <w:p>
-      <w:pPr>
-        <w:pStyle w:val="Compact"/>
-        <w:numPr>
-          <w:numId w:val="1028"/>
-          <w:ilvl w:val="0"/>
-        </w:numPr>
-      </w:pPr>
-      <w:r>
-        <w:rPr>
-          <w:b/>
-        </w:rPr>
-        <w:t xml:space="preserve">Required Readings:</w:t>
-      </w:r>
-      <w:r>
-        <w:t xml:space="preserve"> </w:t>
-      </w:r>
-      <w:r>
-        <w:t xml:space="preserve">Beckett et al. 2014; Manola et al. 2014</w:t>
-      </w:r>
-    </w:p>
-    <w:p>
-      <w:pPr>
-        <w:pStyle w:val="Heading3"/>
-      </w:pPr>
-      <w:bookmarkStart w:id="85" w:name="week-13-april-10-and-13"/>
-      <w:bookmarkEnd w:id="85"/>
-      <w:r>
-        <w:t xml:space="preserve">Week 13: April 10 and 13</w:t>
-      </w:r>
-    </w:p>
-    <w:p>
-      <w:pPr>
-        <w:pStyle w:val="Compact"/>
-        <w:numPr>
-          <w:numId w:val="1029"/>
-          <w:ilvl w:val="0"/>
-        </w:numPr>
-      </w:pPr>
-      <w:r>
-        <w:rPr>
-          <w:b/>
-        </w:rPr>
-        <w:t xml:space="preserve">Due April 12:</w:t>
-      </w:r>
-      <w:r>
-        <w:t xml:space="preserve"> </w:t>
-      </w:r>
-      <w:r>
-        <w:t xml:space="preserve">First deliverables, Third Group Project</w:t>
-      </w:r>
-    </w:p>
-    <w:p>
-      <w:pPr>
-        <w:pStyle w:val="Compact"/>
-        <w:numPr>
-          <w:numId w:val="1029"/>
-          <w:ilvl w:val="0"/>
-        </w:numPr>
-      </w:pPr>
-      <w:r>
-        <w:rPr>
-          <w:b/>
-        </w:rPr>
-        <w:t xml:space="preserve">Due April 13:</w:t>
-      </w:r>
-      <w:r>
-        <w:t xml:space="preserve"> </w:t>
-      </w:r>
-      <w:r>
-        <w:t xml:space="preserve">Closing date, Quiz 12</w:t>
-      </w:r>
-    </w:p>
-    <w:p>
-      <w:pPr>
-        <w:pStyle w:val="Compact"/>
-        <w:numPr>
-          <w:numId w:val="1029"/>
-          <w:ilvl w:val="0"/>
-        </w:numPr>
-      </w:pPr>
-      <w:r>
-        <w:rPr>
-          <w:b/>
-        </w:rPr>
-        <w:t xml:space="preserve">Due April 9:</w:t>
-      </w:r>
-      <w:r>
-        <w:t xml:space="preserve"> </w:t>
-      </w:r>
-      <w:r>
-        <w:t xml:space="preserve">Upload deadline, Homework Assignment 11</w:t>
-      </w:r>
-    </w:p>
-    <w:p>
-      <w:pPr>
-        <w:pStyle w:val="Heading4"/>
-      </w:pPr>
-      <w:bookmarkStart w:id="86" w:name="topic-description-logics"/>
-      <w:bookmarkEnd w:id="86"/>
-      <w:r>
-        <w:t xml:space="preserve">Topic: Description Logics</w:t>
-      </w:r>
-    </w:p>
-    <w:p>
-      <w:pPr>
-        <w:pStyle w:val="Compact"/>
-        <w:numPr>
-          <w:numId w:val="1030"/>
-          <w:ilvl w:val="0"/>
-        </w:numPr>
-      </w:pPr>
-      <w:r>
-        <w:rPr>
-          <w:b/>
-        </w:rPr>
-        <w:t xml:space="preserve">Required Readings:</w:t>
-      </w:r>
-      <w:r>
-        <w:t xml:space="preserve"> </w:t>
-      </w:r>
-      <w:r>
-        <w:t xml:space="preserve">Krötzsch et al. 2014; Porter et al. 2008</w:t>
-      </w:r>
-    </w:p>
-    <w:p>
-      <w:pPr>
-        <w:pStyle w:val="Heading3"/>
-      </w:pPr>
-      <w:bookmarkStart w:id="87" w:name="week-14-april-17-and-19"/>
-      <w:bookmarkEnd w:id="87"/>
-      <w:r>
-        <w:t xml:space="preserve">Week 14: April 17 and 19</w:t>
-      </w:r>
-    </w:p>
-    <w:p>
-      <w:pPr>
-        <w:pStyle w:val="Compact"/>
-        <w:numPr>
-          <w:numId w:val="1031"/>
-          <w:ilvl w:val="0"/>
-        </w:numPr>
-      </w:pPr>
-      <w:r>
-        <w:rPr>
-          <w:b/>
-        </w:rPr>
-        <w:t xml:space="preserve">Due April 20:</w:t>
-      </w:r>
-      <w:r>
-        <w:t xml:space="preserve"> </w:t>
-      </w:r>
-      <w:r>
-        <w:t xml:space="preserve">Closing date, Quiz 13</w:t>
-      </w:r>
-    </w:p>
-    <w:p>
-      <w:pPr>
-        <w:pStyle w:val="Compact"/>
-        <w:numPr>
-          <w:numId w:val="1031"/>
-          <w:ilvl w:val="0"/>
-        </w:numPr>
-      </w:pPr>
-      <w:r>
-        <w:rPr>
-          <w:b/>
-        </w:rPr>
-        <w:t xml:space="preserve">Due April 16:</w:t>
-      </w:r>
-      <w:r>
-        <w:t xml:space="preserve"> </w:t>
-      </w:r>
-      <w:r>
-        <w:t xml:space="preserve">Upload deadline, Homework Assignment 12</w:t>
-      </w:r>
-    </w:p>
-    <w:p>
-      <w:pPr>
-        <w:pStyle w:val="Heading4"/>
-      </w:pPr>
-      <w:bookmarkStart w:id="88" w:name="topic-ontologies"/>
-      <w:bookmarkEnd w:id="88"/>
-      <w:r>
-        <w:t xml:space="preserve">Topic: Ontologies</w:t>
-      </w:r>
-    </w:p>
-    <w:p>
-      <w:pPr>
-        <w:pStyle w:val="Compact"/>
-        <w:numPr>
-          <w:numId w:val="1032"/>
-          <w:ilvl w:val="0"/>
-        </w:numPr>
-      </w:pPr>
-      <w:r>
-        <w:rPr>
-          <w:b/>
-        </w:rPr>
-        <w:t xml:space="preserve">Required Readings:</w:t>
-      </w:r>
-      <w:r>
-        <w:t xml:space="preserve"> </w:t>
-      </w:r>
-      <w:r>
-        <w:t xml:space="preserve">Hitzler et al. 2012; Krötzsch et al. 2012</w:t>
-      </w:r>
-    </w:p>
-    <w:p>
-      <w:pPr>
-        <w:pStyle w:val="Heading3"/>
-      </w:pPr>
-      <w:bookmarkStart w:id="89" w:name="week-15-april-24-and-26"/>
-      <w:bookmarkEnd w:id="89"/>
-      <w:r>
-        <w:t xml:space="preserve">Week 15: April 24 and 26</w:t>
-      </w:r>
-    </w:p>
-    <w:p>
-      <w:pPr>
-        <w:pStyle w:val="Compact"/>
-        <w:numPr>
-          <w:numId w:val="1033"/>
-          <w:ilvl w:val="0"/>
-        </w:numPr>
-      </w:pPr>
-      <w:r>
-        <w:rPr>
-          <w:b/>
-        </w:rPr>
-        <w:t xml:space="preserve">Due April 27:</w:t>
-      </w:r>
-      <w:r>
-        <w:t xml:space="preserve"> </w:t>
-      </w:r>
-      <w:r>
-        <w:t xml:space="preserve">Closing date, Quiz 14</w:t>
-      </w:r>
-    </w:p>
-    <w:p>
-      <w:pPr>
-        <w:pStyle w:val="Compact"/>
-        <w:numPr>
-          <w:numId w:val="1033"/>
-          <w:ilvl w:val="0"/>
-        </w:numPr>
-      </w:pPr>
-      <w:r>
-        <w:rPr>
-          <w:b/>
-        </w:rPr>
-        <w:t xml:space="preserve">Due April 26:</w:t>
-      </w:r>
-      <w:r>
-        <w:t xml:space="preserve"> </w:t>
-      </w:r>
-      <w:r>
-        <w:t xml:space="preserve">Second deliverables, Third Group Project</w:t>
-      </w:r>
-    </w:p>
-    <w:p>
-      <w:pPr>
-        <w:pStyle w:val="Compact"/>
-        <w:numPr>
-          <w:numId w:val="1033"/>
-          <w:ilvl w:val="0"/>
-        </w:numPr>
-      </w:pPr>
-      <w:r>
-        <w:rPr>
-          <w:b/>
-        </w:rPr>
-        <w:t xml:space="preserve">Due April 23:</w:t>
-      </w:r>
-      <w:r>
-        <w:t xml:space="preserve"> </w:t>
-      </w:r>
-      <w:r>
-        <w:t xml:space="preserve">Upload deadline, Homework Assignment 13</w:t>
-      </w:r>
-    </w:p>
-    <w:p>
-      <w:pPr>
-        <w:pStyle w:val="Heading4"/>
-      </w:pPr>
-      <w:bookmarkStart w:id="90" w:name="topic-applications-and-success-stories"/>
-      <w:bookmarkEnd w:id="90"/>
-      <w:r>
-        <w:t xml:space="preserve">Topic: Applications and success stories</w:t>
-      </w:r>
-    </w:p>
-    <w:p>
-      <w:pPr>
-        <w:pStyle w:val="Compact"/>
-        <w:numPr>
-          <w:numId w:val="1034"/>
-          <w:ilvl w:val="0"/>
-        </w:numPr>
-      </w:pPr>
-      <w:r>
-        <w:rPr>
-          <w:b/>
-        </w:rPr>
-        <w:t xml:space="preserve">Required Readings:</w:t>
-      </w:r>
-      <w:r>
-        <w:t xml:space="preserve"> </w:t>
-      </w:r>
-      <w:r>
-        <w:t xml:space="preserve">Pan et al. 2017b</w:t>
-      </w:r>
-    </w:p>
-    <w:p>
-      <w:pPr>
-        <w:pStyle w:val="Heading3"/>
-      </w:pPr>
-      <w:bookmarkStart w:id="91" w:name="week-16-may-1"/>
-      <w:bookmarkEnd w:id="91"/>
-      <w:r>
-        <w:t xml:space="preserve">Week 16: May 1</w:t>
-      </w:r>
-    </w:p>
-    <w:p>
-      <w:pPr>
-        <w:pStyle w:val="Compact"/>
-        <w:numPr>
-          <w:numId w:val="1035"/>
-          <w:ilvl w:val="0"/>
-        </w:numPr>
-      </w:pPr>
-      <w:r>
-        <w:rPr>
-          <w:b/>
-        </w:rPr>
-        <w:t xml:space="preserve">Due May 4:</w:t>
-      </w:r>
-      <w:r>
-        <w:t xml:space="preserve"> </w:t>
-      </w:r>
-      <w:r>
-        <w:t xml:space="preserve">Third deliverables, Third Group Project</w:t>
-      </w:r>
-    </w:p>
-    <w:p>
-      <w:pPr>
-        <w:pStyle w:val="Compact"/>
-        <w:numPr>
-          <w:numId w:val="1035"/>
-          <w:ilvl w:val="0"/>
-        </w:numPr>
-      </w:pPr>
-      <w:r>
-        <w:rPr>
-          <w:b/>
-        </w:rPr>
-        <w:t xml:space="preserve">Due April 30:</w:t>
-      </w:r>
-      <w:r>
-        <w:t xml:space="preserve"> </w:t>
-      </w:r>
-      <w:r>
-        <w:t xml:space="preserve">Upload deadline, Homework Assignment 14</w:t>
-      </w:r>
-    </w:p>
-    <w:p>
-      <w:pPr>
-        <w:pStyle w:val="Heading4"/>
-      </w:pPr>
-      <w:bookmarkStart w:id="92" w:name="topic-wrapup-and-evaluation"/>
-      <w:bookmarkEnd w:id="92"/>
-      <w:r>
-        <w:t xml:space="preserve">Topic: Wrapup and Evaluation</w:t>
-      </w:r>
-    </w:p>
-    <w:p>
-      <w:pPr>
-        <w:pStyle w:val="Heading3"/>
-      </w:pPr>
-      <w:bookmarkStart w:id="93" w:name="week-17-finals-week"/>
-      <w:bookmarkEnd w:id="93"/>
+      <w:bookmarkStart w:id="95" w:name="week-17-finals-week"/>
+      <w:bookmarkEnd w:id="95"/>
       <w:r>
         <w:t xml:space="preserve">Week 17: Finals Week</w:t>
       </w:r>
@@ -3459,8 +3503,8 @@
       <w:pPr>
         <w:pStyle w:val="Heading1"/>
       </w:pPr>
-      <w:bookmarkStart w:id="94" w:name="readings"/>
-      <w:bookmarkEnd w:id="94"/>
+      <w:bookmarkStart w:id="96" w:name="readings"/>
+      <w:bookmarkEnd w:id="96"/>
       <w:r>
         <w:t xml:space="preserve">Readings</w:t>
       </w:r>
@@ -3487,7 +3531,7 @@
       <w:r>
         <w:t xml:space="preserve"> </w:t>
       </w:r>
-      <w:hyperlink r:id="rId95">
+      <w:hyperlink r:id="rId97">
         <w:r>
           <w:rPr>
             <w:rStyle w:val="Hyperlink"/>
@@ -3521,7 +3565,7 @@
       <w:r>
         <w:t xml:space="preserve"> </w:t>
       </w:r>
-      <w:hyperlink r:id="rId95">
+      <w:hyperlink r:id="rId97">
         <w:r>
           <w:rPr>
             <w:rStyle w:val="Hyperlink"/>
@@ -3543,7 +3587,7 @@
       <w:r>
         <w:t xml:space="preserve"> </w:t>
       </w:r>
-      <w:hyperlink r:id="rId96">
+      <w:hyperlink r:id="rId98">
         <w:r>
           <w:rPr>
             <w:rStyle w:val="Hyperlink"/>
@@ -3577,7 +3621,7 @@
       <w:r>
         <w:t xml:space="preserve"> </w:t>
       </w:r>
-      <w:hyperlink r:id="rId97">
+      <w:hyperlink r:id="rId99">
         <w:r>
           <w:rPr>
             <w:rStyle w:val="Hyperlink"/>
@@ -3611,7 +3655,7 @@
       <w:r>
         <w:t xml:space="preserve"> </w:t>
       </w:r>
-      <w:hyperlink r:id="rId97">
+      <w:hyperlink r:id="rId99">
         <w:r>
           <w:rPr>
             <w:rStyle w:val="Hyperlink"/>
@@ -3645,7 +3689,7 @@
       <w:r>
         <w:t xml:space="preserve"> </w:t>
       </w:r>
-      <w:hyperlink r:id="rId97">
+      <w:hyperlink r:id="rId99">
         <w:r>
           <w:rPr>
             <w:rStyle w:val="Hyperlink"/>
@@ -3679,7 +3723,7 @@
       <w:r>
         <w:t xml:space="preserve"> </w:t>
       </w:r>
-      <w:hyperlink r:id="rId97">
+      <w:hyperlink r:id="rId99">
         <w:r>
           <w:rPr>
             <w:rStyle w:val="Hyperlink"/>
@@ -3701,7 +3745,7 @@
       <w:r>
         <w:t xml:space="preserve"> </w:t>
       </w:r>
-      <w:hyperlink r:id="rId98">
+      <w:hyperlink r:id="rId100">
         <w:r>
           <w:rPr>
             <w:rStyle w:val="Hyperlink"/>
@@ -3735,7 +3779,7 @@
       <w:r>
         <w:t xml:space="preserve"> </w:t>
       </w:r>
-      <w:hyperlink r:id="rId99">
+      <w:hyperlink r:id="rId101">
         <w:r>
           <w:rPr>
             <w:rStyle w:val="Hyperlink"/>
@@ -3757,7 +3801,7 @@
       <w:r>
         <w:t xml:space="preserve"> </w:t>
       </w:r>
-      <w:hyperlink r:id="rId100">
+      <w:hyperlink r:id="rId102">
         <w:r>
           <w:rPr>
             <w:rStyle w:val="Hyperlink"/>
@@ -3794,7 +3838,7 @@
       <w:r>
         <w:t xml:space="preserve"> </w:t>
       </w:r>
-      <w:hyperlink r:id="rId101">
+      <w:hyperlink r:id="rId103">
         <w:r>
           <w:rPr>
             <w:rStyle w:val="Hyperlink"/>
@@ -3816,7 +3860,7 @@
       <w:r>
         <w:t xml:space="preserve"> </w:t>
       </w:r>
-      <w:hyperlink r:id="rId102">
+      <w:hyperlink r:id="rId104">
         <w:r>
           <w:rPr>
             <w:rStyle w:val="Hyperlink"/>
@@ -3850,7 +3894,7 @@
       <w:r>
         <w:t xml:space="preserve"> </w:t>
       </w:r>
-      <w:hyperlink r:id="rId103">
+      <w:hyperlink r:id="rId105">
         <w:r>
           <w:rPr>
             <w:rStyle w:val="Hyperlink"/>
@@ -3884,7 +3928,7 @@
       <w:r>
         <w:t xml:space="preserve"> </w:t>
       </w:r>
-      <w:hyperlink r:id="rId104">
+      <w:hyperlink r:id="rId106">
         <w:r>
           <w:rPr>
             <w:rStyle w:val="Hyperlink"/>
@@ -4058,7 +4102,7 @@
       <w:r>
         <w:t xml:space="preserve"> </w:t>
       </w:r>
-      <w:hyperlink r:id="rId105">
+      <w:hyperlink r:id="rId107">
         <w:r>
           <w:rPr>
             <w:rStyle w:val="Hyperlink"/>
@@ -4092,7 +4136,7 @@
       <w:r>
         <w:t xml:space="preserve"> </w:t>
       </w:r>
-      <w:hyperlink r:id="rId106">
+      <w:hyperlink r:id="rId108">
         <w:r>
           <w:rPr>
             <w:rStyle w:val="Hyperlink"/>
@@ -4114,7 +4158,7 @@
       <w:r>
         <w:t xml:space="preserve"> </w:t>
       </w:r>
-      <w:hyperlink r:id="rId107">
+      <w:hyperlink r:id="rId109">
         <w:r>
           <w:rPr>
             <w:rStyle w:val="Hyperlink"/>
@@ -4234,7 +4278,7 @@
     </w:lvl>
   </w:abstractNum>
   <w:abstractNum w:abstractNumId="990">
-    <w:nsid w:val="f417e3f0"/>
+    <w:nsid w:val="18e7d6f9"/>
     <w:multiLevelType w:val="multilevel"/>
     <w:lvl w:ilvl="0">
       <w:numFmt w:val="bullet"/>
@@ -4315,7 +4359,7 @@
     </w:lvl>
   </w:abstractNum>
   <w:abstractNum w:abstractNumId="991">
-    <w:nsid w:val="77a34bd9"/>
+    <w:nsid w:val="261ddad3"/>
     <w:multiLevelType w:val="multilevel"/>
     <w:lvl w:ilvl="0">
       <w:numFmt w:val="bullet"/>
@@ -4396,7 +4440,7 @@
     </w:lvl>
   </w:abstractNum>
   <w:abstractNum w:abstractNumId="99411">
-    <w:nsid w:val="fbc624dc"/>
+    <w:nsid w:val="41a841a6"/>
     <w:multiLevelType w:val="multilevel"/>
     <w:lvl w:ilvl="0">
       <w:start w:val="1"/>
@@ -4517,7 +4561,28 @@
     </w:lvlOverride>
   </w:num>
   <w:num w:numId="1003">
-    <w:abstractNumId w:val="991"/>
+    <w:abstractNumId w:val="99411"/>
+    <w:lvlOverride w:ilvl="0">
+      <w:startOverride w:val="1"/>
+    </w:lvlOverride>
+    <w:lvlOverride w:ilvl="1">
+      <w:startOverride w:val="1"/>
+    </w:lvlOverride>
+    <w:lvlOverride w:ilvl="2">
+      <w:startOverride w:val="1"/>
+    </w:lvlOverride>
+    <w:lvlOverride w:ilvl="3">
+      <w:startOverride w:val="1"/>
+    </w:lvlOverride>
+    <w:lvlOverride w:ilvl="4">
+      <w:startOverride w:val="1"/>
+    </w:lvlOverride>
+    <w:lvlOverride w:ilvl="5">
+      <w:startOverride w:val="1"/>
+    </w:lvlOverride>
+    <w:lvlOverride w:ilvl="6">
+      <w:startOverride w:val="1"/>
+    </w:lvlOverride>
   </w:num>
   <w:num w:numId="1004">
     <w:abstractNumId w:val="991"/>
@@ -4613,6 +4678,9 @@
     <w:abstractNumId w:val="991"/>
   </w:num>
   <w:num w:numId="1035">
+    <w:abstractNumId w:val="991"/>
+  </w:num>
+  <w:num w:numId="1036">
     <w:abstractNumId w:val="991"/>
   </w:num>
 </w:numbering>

</xml_diff>